<commit_message>
CNN: Added the questions in assignment 1
</commit_message>
<xml_diff>
--- a/CNN Simulations/CNN Assignment 1.docx
+++ b/CNN Simulations/CNN Assignment 1.docx
@@ -1,7 +1,6 @@
 
 <file path=word/document.xml><?xml version="1.0" encoding="utf-8"?>
-<w:document xmlns:wpc="http://schemas.microsoft.com/office/word/2010/wordprocessingCanvas" xmlns:cx="http://schemas.microsoft.com/office/drawing/2014/chartex" xmlns:cx1="http://schemas.microsoft.com/office/drawing/2015/9/8/chartex" xmlns:cx2="http://schemas.microsoft.com/office/drawing/2015/10/21/chartex" xmlns:cx3="http://schemas.microsoft.com/office/drawing/2016/5/9/chartex" xmlns:cx4="http://schemas.microsoft.com/office/drawing/2016/5/10/chartex" xmlns:cx5="http://schemas.microsoft.com/office/drawing/2016/5/11/chartex" xmlns:mc="http://schemas.openxmlformats.org/markup-compatibility/2006" xmlns:o="urn:schemas-microsoft-com:office:office" xmlns:r="http://schemas.openxmlformats.org/officeDocument/2006/relationships" xmlns:m="http://schemas.openxmlformats.org/officeDocument/2006/math" xmlns:v="urn:schemas-microsoft-com:vml" xmlns:wp14="http://schemas.microsoft.com/office/word/2010/wordprocessingDrawing" xmlns:wp="http://schemas.openxmlformats.org/drawingml/2006/wordprocessingDrawing" xmlns:w10="urn:schemas-microsoft-com:office:word" xmlns:w="http://schemas.openxmlformats.org/wordprocessingml/2006/main" xmlns:w14="http://schemas.microsoft.com/office/word/2010/wordml" xmlns:w15="http://schemas.microsoft.com/office/word/2012/wordml" xmlns:wne="http://schemas.microsoft.com/office/word/2006/wordml" xmlns:w16cid="http://schemas.microsoft.com/office/word/2016/wordml/cid" xmlns:w16se="http://schemas.microsoft.com/office/word/2015/wordml/symex" xmlns:wpg="http://schemas.microsoft.com/office/word/2010/wordprocessingGroup" xmlns:wpi="http://schemas.microsoft.com/office/word/2010/wordprocessingInk" xmlns:wps="http://schemas.microsoft.com/office/word/2010/wordprocessingShape" mc:Ignorable="w14 w15 wp14 w16se w16cid">
-  <!-- Generated by Aspose.Words for .NET 23.11.0 -->
+<w:document xmlns:wpc="http://schemas.microsoft.com/office/word/2010/wordprocessingCanvas" xmlns:cx="http://schemas.microsoft.com/office/drawing/2014/chartex" xmlns:cx1="http://schemas.microsoft.com/office/drawing/2015/9/8/chartex" xmlns:cx2="http://schemas.microsoft.com/office/drawing/2015/10/21/chartex" xmlns:cx3="http://schemas.microsoft.com/office/drawing/2016/5/9/chartex" xmlns:cx4="http://schemas.microsoft.com/office/drawing/2016/5/10/chartex" xmlns:cx5="http://schemas.microsoft.com/office/drawing/2016/5/11/chartex" xmlns:cx6="http://schemas.microsoft.com/office/drawing/2016/5/12/chartex" xmlns:cx7="http://schemas.microsoft.com/office/drawing/2016/5/13/chartex" xmlns:cx8="http://schemas.microsoft.com/office/drawing/2016/5/14/chartex" xmlns:mc="http://schemas.openxmlformats.org/markup-compatibility/2006" xmlns:aink="http://schemas.microsoft.com/office/drawing/2016/ink" xmlns:am3d="http://schemas.microsoft.com/office/drawing/2017/model3d" xmlns:o="urn:schemas-microsoft-com:office:office" xmlns:oel="http://schemas.microsoft.com/office/2019/extlst" xmlns:r="http://schemas.openxmlformats.org/officeDocument/2006/relationships" xmlns:m="http://schemas.openxmlformats.org/officeDocument/2006/math" xmlns:v="urn:schemas-microsoft-com:vml" xmlns:wp14="http://schemas.microsoft.com/office/word/2010/wordprocessingDrawing" xmlns:wp="http://schemas.openxmlformats.org/drawingml/2006/wordprocessingDrawing" xmlns:w10="urn:schemas-microsoft-com:office:word" xmlns:w="http://schemas.openxmlformats.org/wordprocessingml/2006/main" xmlns:w14="http://schemas.microsoft.com/office/word/2010/wordml" xmlns:w15="http://schemas.microsoft.com/office/word/2012/wordml" xmlns:w16cex="http://schemas.microsoft.com/office/word/2018/wordml/cex" xmlns:w16cid="http://schemas.microsoft.com/office/word/2016/wordml/cid" xmlns:w16="http://schemas.microsoft.com/office/word/2018/wordml" xmlns:w16sdtdh="http://schemas.microsoft.com/office/word/2020/wordml/sdtdatahash" xmlns:w16se="http://schemas.microsoft.com/office/word/2015/wordml/symex" xmlns:wpg="http://schemas.microsoft.com/office/word/2010/wordprocessingGroup" xmlns:wpi="http://schemas.microsoft.com/office/word/2010/wordprocessingInk" xmlns:wne="http://schemas.microsoft.com/office/word/2006/wordml" xmlns:wps="http://schemas.microsoft.com/office/word/2010/wordprocessingShape" mc:Ignorable="w14 w15 w16se w16cid w16 w16cex w16sdtdh wp14">
   <w:body>
     <w:p>
       <w:r>
@@ -11,7 +10,15 @@
     <w:p/>
     <w:p>
       <w:r>
-        <w:t>Spikes at GbarE = 0.3</w:t>
+        <w:t xml:space="preserve">Spikes at </w:t>
+      </w:r>
+      <w:proofErr w:type="spellStart"/>
+      <w:r>
+        <w:t>GbarE</w:t>
+      </w:r>
+      <w:proofErr w:type="spellEnd"/>
+      <w:r>
+        <w:t xml:space="preserve"> = 0.3</w:t>
       </w:r>
     </w:p>
     <w:p/>
@@ -21,7 +28,7 @@
           <w:noProof/>
         </w:rPr>
         <w:drawing>
-          <wp:inline distT="0" distB="0" distL="0" distR="0">
+          <wp:inline distT="0" distB="0" distL="0" distR="0" wp14:anchorId="3FBC67E7" wp14:editId="39EAF065">
             <wp:extent cx="5731510" cy="3522980"/>
             <wp:effectExtent l="0" t="0" r="2540" b="1270"/>
             <wp:docPr id="7" name="Picture 7" descr="A graph of a graph&#10;&#10;Description automatically generated with medium confidence"/>
@@ -36,7 +43,7 @@
                     <pic:cNvPicPr/>
                   </pic:nvPicPr>
                   <pic:blipFill>
-                    <a:blip xmlns:r="http://schemas.openxmlformats.org/officeDocument/2006/relationships" r:embed="rId4"/>
+                    <a:blip r:embed="rId5"/>
                     <a:stretch>
                       <a:fillRect/>
                     </a:stretch>
@@ -60,8 +67,13 @@
     <w:p/>
     <w:p/>
     <w:p>
-      <w:r>
-        <w:t>GBarE = 0.4</w:t>
+      <w:proofErr w:type="spellStart"/>
+      <w:r>
+        <w:t>GBarE</w:t>
+      </w:r>
+      <w:proofErr w:type="spellEnd"/>
+      <w:r>
+        <w:t xml:space="preserve"> = 0.4</w:t>
       </w:r>
     </w:p>
     <w:p/>
@@ -70,8 +82,9 @@
         <w:rPr>
           <w:noProof/>
         </w:rPr>
+        <w:lastRenderedPageBreak/>
         <w:drawing>
-          <wp:inline distT="0" distB="0" distL="0" distR="0">
+          <wp:inline distT="0" distB="0" distL="0" distR="0" wp14:anchorId="0515269D" wp14:editId="1777194C">
             <wp:extent cx="5731510" cy="3521075"/>
             <wp:effectExtent l="0" t="0" r="2540" b="3175"/>
             <wp:docPr id="8" name="Picture 8" descr="A graph of a test cycle&#10;&#10;Description automatically generated"/>
@@ -86,7 +99,7 @@
                     <pic:cNvPicPr/>
                   </pic:nvPicPr>
                   <pic:blipFill>
-                    <a:blip xmlns:r="http://schemas.openxmlformats.org/officeDocument/2006/relationships" r:embed="rId5"/>
+                    <a:blip r:embed="rId6"/>
                     <a:stretch>
                       <a:fillRect/>
                     </a:stretch>
@@ -110,8 +123,13 @@
     <w:p/>
     <w:p/>
     <w:p>
-      <w:r>
-        <w:t>GBarE=0.2</w:t>
+      <w:proofErr w:type="spellStart"/>
+      <w:r>
+        <w:t>GBarE</w:t>
+      </w:r>
+      <w:proofErr w:type="spellEnd"/>
+      <w:r>
+        <w:t>=0.2</w:t>
       </w:r>
     </w:p>
     <w:p/>
@@ -121,7 +139,7 @@
           <w:noProof/>
         </w:rPr>
         <w:drawing>
-          <wp:inline distT="0" distB="0" distL="0" distR="0">
+          <wp:inline distT="0" distB="0" distL="0" distR="0" wp14:anchorId="4F123E4B" wp14:editId="09EC9A3E">
             <wp:extent cx="5731510" cy="3522980"/>
             <wp:effectExtent l="0" t="0" r="2540" b="1270"/>
             <wp:docPr id="5" name="Picture 5" descr="A diagram of a test cycle&#10;&#10;Description automatically generated"/>
@@ -136,7 +154,7 @@
                     <pic:cNvPicPr/>
                   </pic:nvPicPr>
                   <pic:blipFill>
-                    <a:blip xmlns:r="http://schemas.openxmlformats.org/officeDocument/2006/relationships" r:embed="rId6"/>
+                    <a:blip r:embed="rId7"/>
                     <a:stretch>
                       <a:fillRect/>
                     </a:stretch>
@@ -159,8 +177,14 @@
     </w:p>
     <w:p/>
     <w:p>
-      <w:r>
-        <w:t>GBarE = 0.1</w:t>
+      <w:proofErr w:type="spellStart"/>
+      <w:r>
+        <w:lastRenderedPageBreak/>
+        <w:t>GBarE</w:t>
+      </w:r>
+      <w:proofErr w:type="spellEnd"/>
+      <w:r>
+        <w:t xml:space="preserve"> = 0.1</w:t>
       </w:r>
     </w:p>
     <w:p/>
@@ -170,7 +194,7 @@
           <w:noProof/>
         </w:rPr>
         <w:drawing>
-          <wp:inline distT="0" distB="0" distL="0" distR="0">
+          <wp:inline distT="0" distB="0" distL="0" distR="0" wp14:anchorId="54E5EB94" wp14:editId="138B694E">
             <wp:extent cx="5731510" cy="3517900"/>
             <wp:effectExtent l="0" t="0" r="2540" b="6350"/>
             <wp:docPr id="1" name="Picture 1" descr="A graph of a test cycle&#10;&#10;Description automatically generated"/>
@@ -185,7 +209,7 @@
                     <pic:cNvPicPr/>
                   </pic:nvPicPr>
                   <pic:blipFill>
-                    <a:blip xmlns:r="http://schemas.openxmlformats.org/officeDocument/2006/relationships" r:embed="rId7"/>
+                    <a:blip r:embed="rId8"/>
                     <a:stretch>
                       <a:fillRect/>
                     </a:stretch>
@@ -209,15 +233,60 @@
     <w:p/>
     <w:p>
       <w:r>
-        <w:t>2.1</w:t>
-      </w:r>
-    </w:p>
-    <w:p>
-      <w:r>
-        <w:t xml:space="preserve">Increasing GbarE </w:t>
-      </w:r>
-      <w:r>
-        <w:t xml:space="preserve"> 0.3 </w:t>
+        <w:rPr>
+          <w:rStyle w:val="Strong"/>
+          <w:rFonts w:ascii="Segoe UI" w:hAnsi="Segoe UI" w:cs="Segoe UI"/>
+          <w:color w:val="656D76"/>
+          <w:shd w:val="clear" w:color="auto" w:fill="FFFFFF"/>
+        </w:rPr>
+        <w:t>Question 2.1:</w:t>
+      </w:r>
+      <w:r>
+        <w:rPr>
+          <w:rFonts w:ascii="Segoe UI" w:hAnsi="Segoe UI" w:cs="Segoe UI"/>
+          <w:color w:val="656D76"/>
+          <w:shd w:val="clear" w:color="auto" w:fill="FFFFFF"/>
+        </w:rPr>
+        <w:t> Describe the effects on the rate of neural spiking of increasing </w:t>
+      </w:r>
+      <w:proofErr w:type="spellStart"/>
+      <w:r>
+        <w:rPr>
+          <w:rStyle w:val="HTMLCode"/>
+          <w:rFonts w:ascii="Consolas" w:eastAsiaTheme="minorEastAsia" w:hAnsi="Consolas"/>
+          <w:color w:val="656D76"/>
+        </w:rPr>
+        <w:t>GbarE</w:t>
+      </w:r>
+      <w:proofErr w:type="spellEnd"/>
+      <w:r>
+        <w:rPr>
+          <w:rFonts w:ascii="Segoe UI" w:hAnsi="Segoe UI" w:cs="Segoe UI"/>
+          <w:color w:val="656D76"/>
+          <w:shd w:val="clear" w:color="auto" w:fill="FFFFFF"/>
+        </w:rPr>
+        <w:t> to .4, and of decreasing it to .2, compared to the initial value of .3 (this is should have a simple answer).</w:t>
+      </w:r>
+    </w:p>
+    <w:p>
+      <w:r>
+        <w:t xml:space="preserve">Increasing </w:t>
+      </w:r>
+      <w:proofErr w:type="spellStart"/>
+      <w:proofErr w:type="gramStart"/>
+      <w:r>
+        <w:t>GbarE</w:t>
+      </w:r>
+      <w:proofErr w:type="spellEnd"/>
+      <w:r>
+        <w:t xml:space="preserve"> </w:t>
+      </w:r>
+      <w:r>
+        <w:t xml:space="preserve"> 0.3</w:t>
+      </w:r>
+      <w:proofErr w:type="gramEnd"/>
+      <w:r>
+        <w:t xml:space="preserve"> </w:t>
       </w:r>
       <w:r>
         <w:t>to 0.4:</w:t>
@@ -237,24 +306,165 @@
     </w:p>
     <w:p/>
     <w:p>
-      <w:r>
-        <w:t>2.2</w:t>
-      </w:r>
-    </w:p>
-    <w:p>
-      <w:r>
-        <w:t>Setting GBarE to 0.1 theres no spikes occurring</w:t>
-      </w:r>
-    </w:p>
-    <w:p/>
-    <w:p>
-      <w:r>
-        <w:t>2.3</w:t>
-      </w:r>
-    </w:p>
-    <w:p>
-      <w:r>
-        <w:t>Setting GbarE=0.13 starts the neural spikes</w:t>
+      <w:pPr>
+        <w:rPr>
+          <w:rFonts w:ascii="Segoe UI" w:hAnsi="Segoe UI" w:cs="Segoe UI"/>
+          <w:color w:val="656D76"/>
+          <w:shd w:val="clear" w:color="auto" w:fill="FFFFFF"/>
+        </w:rPr>
+      </w:pPr>
+      <w:r>
+        <w:rPr>
+          <w:rStyle w:val="Strong"/>
+          <w:rFonts w:ascii="Segoe UI" w:hAnsi="Segoe UI" w:cs="Segoe UI"/>
+          <w:color w:val="656D76"/>
+          <w:shd w:val="clear" w:color="auto" w:fill="FFFFFF"/>
+        </w:rPr>
+        <w:t>Question 2.2:</w:t>
+      </w:r>
+      <w:r>
+        <w:rPr>
+          <w:rFonts w:ascii="Segoe UI" w:hAnsi="Segoe UI" w:cs="Segoe UI"/>
+          <w:color w:val="656D76"/>
+          <w:shd w:val="clear" w:color="auto" w:fill="FFFFFF"/>
+        </w:rPr>
+        <w:t> Is there a qualitative difference in the neural spiking when </w:t>
+      </w:r>
+      <w:proofErr w:type="spellStart"/>
+      <w:r>
+        <w:rPr>
+          <w:rStyle w:val="HTMLCode"/>
+          <w:rFonts w:ascii="Consolas" w:eastAsiaTheme="minorEastAsia" w:hAnsi="Consolas"/>
+          <w:color w:val="656D76"/>
+        </w:rPr>
+        <w:t>GbarE</w:t>
+      </w:r>
+      <w:proofErr w:type="spellEnd"/>
+      <w:r>
+        <w:rPr>
+          <w:rFonts w:ascii="Segoe UI" w:hAnsi="Segoe UI" w:cs="Segoe UI"/>
+          <w:color w:val="656D76"/>
+          <w:shd w:val="clear" w:color="auto" w:fill="FFFFFF"/>
+        </w:rPr>
+        <w:t xml:space="preserve"> is decreased to .1, compared to the higher values -- </w:t>
+      </w:r>
+      <w:r>
+        <w:rPr>
+          <w:rFonts w:ascii="Segoe UI" w:hAnsi="Segoe UI" w:cs="Segoe UI"/>
+          <w:color w:val="656D76"/>
+          <w:highlight w:val="yellow"/>
+          <w:shd w:val="clear" w:color="auto" w:fill="FFFFFF"/>
+        </w:rPr>
+        <w:t xml:space="preserve">what important aspect of the neuron's </w:t>
+      </w:r>
+      <w:proofErr w:type="spellStart"/>
+      <w:r>
+        <w:rPr>
+          <w:rFonts w:ascii="Segoe UI" w:hAnsi="Segoe UI" w:cs="Segoe UI"/>
+          <w:color w:val="656D76"/>
+          <w:highlight w:val="yellow"/>
+          <w:shd w:val="clear" w:color="auto" w:fill="FFFFFF"/>
+        </w:rPr>
+        <w:t>behavior</w:t>
+      </w:r>
+      <w:proofErr w:type="spellEnd"/>
+      <w:r>
+        <w:rPr>
+          <w:rFonts w:ascii="Segoe UI" w:hAnsi="Segoe UI" w:cs="Segoe UI"/>
+          <w:color w:val="656D76"/>
+          <w:highlight w:val="yellow"/>
+          <w:shd w:val="clear" w:color="auto" w:fill="FFFFFF"/>
+        </w:rPr>
+        <w:t xml:space="preserve"> does this reveal?</w:t>
+      </w:r>
+    </w:p>
+    <w:p/>
+    <w:p>
+      <w:r>
+        <w:t xml:space="preserve">Setting </w:t>
+      </w:r>
+      <w:proofErr w:type="spellStart"/>
+      <w:r>
+        <w:t>GBarE</w:t>
+      </w:r>
+      <w:proofErr w:type="spellEnd"/>
+      <w:r>
+        <w:t xml:space="preserve"> to 0.1 </w:t>
+      </w:r>
+      <w:proofErr w:type="spellStart"/>
+      <w:r>
+        <w:t>theres</w:t>
+      </w:r>
+      <w:proofErr w:type="spellEnd"/>
+      <w:r>
+        <w:t xml:space="preserve"> no spikes occurring</w:t>
+      </w:r>
+    </w:p>
+    <w:p/>
+    <w:p>
+      <w:pPr>
+        <w:rPr>
+          <w:rFonts w:ascii="Segoe UI" w:hAnsi="Segoe UI" w:cs="Segoe UI"/>
+          <w:color w:val="656D76"/>
+          <w:shd w:val="clear" w:color="auto" w:fill="FFFFFF"/>
+        </w:rPr>
+      </w:pPr>
+      <w:r>
+        <w:rPr>
+          <w:rStyle w:val="Strong"/>
+          <w:rFonts w:ascii="Segoe UI" w:hAnsi="Segoe UI" w:cs="Segoe UI"/>
+          <w:color w:val="656D76"/>
+          <w:shd w:val="clear" w:color="auto" w:fill="FFFFFF"/>
+        </w:rPr>
+        <w:t>Question 2.3:</w:t>
+      </w:r>
+      <w:r>
+        <w:rPr>
+          <w:rFonts w:ascii="Segoe UI" w:hAnsi="Segoe UI" w:cs="Segoe UI"/>
+          <w:color w:val="656D76"/>
+          <w:shd w:val="clear" w:color="auto" w:fill="FFFFFF"/>
+        </w:rPr>
+        <w:t> To 2 decimal places (e.g., 0.15), what value of </w:t>
+      </w:r>
+      <w:proofErr w:type="spellStart"/>
+      <w:r>
+        <w:rPr>
+          <w:rStyle w:val="HTMLCode"/>
+          <w:rFonts w:ascii="Consolas" w:eastAsiaTheme="minorEastAsia" w:hAnsi="Consolas"/>
+          <w:color w:val="656D76"/>
+        </w:rPr>
+        <w:t>GbarE</w:t>
+      </w:r>
+      <w:proofErr w:type="spellEnd"/>
+      <w:r>
+        <w:rPr>
+          <w:rFonts w:ascii="Segoe UI" w:hAnsi="Segoe UI" w:cs="Segoe UI"/>
+          <w:color w:val="656D76"/>
+          <w:shd w:val="clear" w:color="auto" w:fill="FFFFFF"/>
+        </w:rPr>
+        <w:t> puts the neuron just over threshold, such that it spikes at this value, but not at the next value below it?</w:t>
+      </w:r>
+    </w:p>
+    <w:p>
+      <w:pPr>
+        <w:rPr>
+          <w:rFonts w:ascii="Segoe UI" w:hAnsi="Segoe UI" w:cs="Segoe UI"/>
+          <w:color w:val="656D76"/>
+          <w:shd w:val="clear" w:color="auto" w:fill="FFFFFF"/>
+        </w:rPr>
+      </w:pPr>
+    </w:p>
+    <w:p>
+      <w:r>
+        <w:t xml:space="preserve">Setting </w:t>
+      </w:r>
+      <w:proofErr w:type="spellStart"/>
+      <w:r>
+        <w:t>GbarE</w:t>
+      </w:r>
+      <w:proofErr w:type="spellEnd"/>
+      <w:r>
+        <w:t>=0.13 starts the neural spikes</w:t>
       </w:r>
     </w:p>
     <w:p/>
@@ -264,7 +474,7 @@
           <w:noProof/>
         </w:rPr>
         <w:drawing>
-          <wp:inline distT="0" distB="0" distL="0" distR="0">
+          <wp:inline distT="0" distB="0" distL="0" distR="0" wp14:anchorId="66539553" wp14:editId="2F946FA3">
             <wp:extent cx="5731510" cy="3384550"/>
             <wp:effectExtent l="0" t="0" r="2540" b="6350"/>
             <wp:docPr id="743020831" name="Picture 1" descr="A screenshot of a computer&#10;&#10;Description automatically generated"/>
@@ -279,7 +489,7 @@
                     <pic:cNvPicPr/>
                   </pic:nvPicPr>
                   <pic:blipFill>
-                    <a:blip xmlns:r="http://schemas.openxmlformats.org/officeDocument/2006/relationships" r:embed="rId8"/>
+                    <a:blip r:embed="rId9"/>
                     <a:stretch>
                       <a:fillRect/>
                     </a:stretch>
@@ -305,37 +515,255 @@
     <w:p/>
     <w:p>
       <w:r>
-        <w:t>2.4</w:t>
-      </w:r>
-    </w:p>
-    <w:p/>
-    <w:p>
-      <w:r>
-        <w:t>GbarE = 0.12</w:t>
-      </w:r>
-    </w:p>
-    <w:p/>
-    <w:p>
-      <w:r>
-        <w:t>2.5</w:t>
-      </w:r>
-    </w:p>
-    <w:p/>
-    <w:p>
-      <w:r>
-        <w:t>GbarL=0.8</w:t>
-      </w:r>
-    </w:p>
-    <w:p/>
-    <w:p>
-      <w:r>
-        <w:t>2.6</w:t>
-      </w:r>
-    </w:p>
-    <w:p>
-      <w:r>
+        <w:rPr>
+          <w:rStyle w:val="Strong"/>
+          <w:rFonts w:ascii="Segoe UI" w:hAnsi="Segoe UI" w:cs="Segoe UI"/>
+          <w:color w:val="656D76"/>
+          <w:shd w:val="clear" w:color="auto" w:fill="FFFFFF"/>
+        </w:rPr>
+        <w:t>Question 2.4 (advanced):</w:t>
+      </w:r>
+      <w:r>
+        <w:rPr>
+          <w:rFonts w:ascii="Segoe UI" w:hAnsi="Segoe UI" w:cs="Segoe UI"/>
+          <w:color w:val="656D76"/>
+          <w:shd w:val="clear" w:color="auto" w:fill="FFFFFF"/>
+        </w:rPr>
+        <w:t xml:space="preserve"> Using one of the equations for the equilibrium membrane potential from the Neuron chapter, compute the exact value of excitatory input conductance required to keep </w:t>
+      </w:r>
+      <w:proofErr w:type="spellStart"/>
+      <w:r>
+        <w:rPr>
+          <w:rFonts w:ascii="Segoe UI" w:hAnsi="Segoe UI" w:cs="Segoe UI"/>
+          <w:color w:val="656D76"/>
+          <w:shd w:val="clear" w:color="auto" w:fill="FFFFFF"/>
+        </w:rPr>
+        <w:t>Vm</w:t>
+      </w:r>
+      <w:proofErr w:type="spellEnd"/>
+      <w:r>
+        <w:rPr>
+          <w:rFonts w:ascii="Segoe UI" w:hAnsi="Segoe UI" w:cs="Segoe UI"/>
+          <w:color w:val="656D76"/>
+          <w:shd w:val="clear" w:color="auto" w:fill="FFFFFF"/>
+        </w:rPr>
+        <w:t xml:space="preserve"> in equilibrium at the spiking threshold. Show your math. This means rearranging the equation to have excitatory conductance on one side, then substituting in known values. (note that: </w:t>
+      </w:r>
+      <w:proofErr w:type="spellStart"/>
+      <w:r>
+        <w:rPr>
+          <w:rFonts w:ascii="Segoe UI" w:hAnsi="Segoe UI" w:cs="Segoe UI"/>
+          <w:color w:val="656D76"/>
+          <w:shd w:val="clear" w:color="auto" w:fill="FFFFFF"/>
+        </w:rPr>
+        <w:t>Gl</w:t>
+      </w:r>
+      <w:proofErr w:type="spellEnd"/>
+      <w:r>
+        <w:rPr>
+          <w:rFonts w:ascii="Segoe UI" w:hAnsi="Segoe UI" w:cs="Segoe UI"/>
+          <w:color w:val="656D76"/>
+          <w:shd w:val="clear" w:color="auto" w:fill="FFFFFF"/>
+        </w:rPr>
+        <w:t xml:space="preserve"> is a constant = .3; Ge is 1 when the input is on; inhibition is not present here and can be ignored) -- this should agree with your empirically determined value.</w:t>
+      </w:r>
+    </w:p>
+    <w:p>
+      <w:proofErr w:type="spellStart"/>
+      <w:r>
+        <w:t>GbarE</w:t>
+      </w:r>
+      <w:proofErr w:type="spellEnd"/>
+      <w:r>
+        <w:t xml:space="preserve"> = 0.12</w:t>
+      </w:r>
+      <w:r>
+        <w:t xml:space="preserve"> (</w:t>
+      </w:r>
+      <w:r>
+        <w:rPr>
+          <w:highlight w:val="yellow"/>
+        </w:rPr>
+        <w:t>show calculation steps</w:t>
+      </w:r>
+      <w:r>
+        <w:t>)</w:t>
+      </w:r>
+    </w:p>
+    <w:p/>
+    <w:p>
+      <w:r>
+        <w:rPr>
+          <w:rStyle w:val="Strong"/>
+          <w:rFonts w:ascii="Segoe UI" w:hAnsi="Segoe UI" w:cs="Segoe UI"/>
+          <w:color w:val="656D76"/>
+          <w:shd w:val="clear" w:color="auto" w:fill="FFFFFF"/>
+        </w:rPr>
+        <w:t>Question 2.5:</w:t>
+      </w:r>
+      <w:r>
+        <w:rPr>
+          <w:rFonts w:ascii="Segoe UI" w:hAnsi="Segoe UI" w:cs="Segoe UI"/>
+          <w:color w:val="656D76"/>
+          <w:shd w:val="clear" w:color="auto" w:fill="FFFFFF"/>
+        </w:rPr>
+        <w:t xml:space="preserve"> What value of </w:t>
+      </w:r>
+      <w:proofErr w:type="spellStart"/>
+      <w:r>
+        <w:rPr>
+          <w:rFonts w:ascii="Segoe UI" w:hAnsi="Segoe UI" w:cs="Segoe UI"/>
+          <w:color w:val="656D76"/>
+          <w:shd w:val="clear" w:color="auto" w:fill="FFFFFF"/>
+        </w:rPr>
         <w:t>GbarL</w:t>
       </w:r>
+      <w:proofErr w:type="spellEnd"/>
+      <w:r>
+        <w:rPr>
+          <w:rFonts w:ascii="Segoe UI" w:hAnsi="Segoe UI" w:cs="Segoe UI"/>
+          <w:color w:val="656D76"/>
+          <w:shd w:val="clear" w:color="auto" w:fill="FFFFFF"/>
+        </w:rPr>
+        <w:t xml:space="preserve"> just prevents the neuron from being able to spike (in .1 increments) -- </w:t>
+      </w:r>
+      <w:r>
+        <w:rPr>
+          <w:rFonts w:ascii="Segoe UI" w:hAnsi="Segoe UI" w:cs="Segoe UI"/>
+          <w:color w:val="656D76"/>
+          <w:highlight w:val="yellow"/>
+          <w:shd w:val="clear" w:color="auto" w:fill="FFFFFF"/>
+        </w:rPr>
+        <w:t xml:space="preserve">explain this result in terms of the tug-of-war model relative to the </w:t>
+      </w:r>
+      <w:proofErr w:type="spellStart"/>
+      <w:r>
+        <w:rPr>
+          <w:rFonts w:ascii="Segoe UI" w:hAnsi="Segoe UI" w:cs="Segoe UI"/>
+          <w:color w:val="656D76"/>
+          <w:highlight w:val="yellow"/>
+          <w:shd w:val="clear" w:color="auto" w:fill="FFFFFF"/>
+        </w:rPr>
+        <w:t>GbarE</w:t>
+      </w:r>
+      <w:proofErr w:type="spellEnd"/>
+      <w:r>
+        <w:rPr>
+          <w:rFonts w:ascii="Segoe UI" w:hAnsi="Segoe UI" w:cs="Segoe UI"/>
+          <w:color w:val="656D76"/>
+          <w:highlight w:val="yellow"/>
+          <w:shd w:val="clear" w:color="auto" w:fill="FFFFFF"/>
+        </w:rPr>
+        <w:t xml:space="preserve"> excitatory conductance.</w:t>
+      </w:r>
+    </w:p>
+    <w:p>
+      <w:proofErr w:type="spellStart"/>
+      <w:r>
+        <w:t>GbarL</w:t>
+      </w:r>
+      <w:proofErr w:type="spellEnd"/>
+      <w:r>
+        <w:t>=0.8</w:t>
+      </w:r>
+    </w:p>
+    <w:p/>
+    <w:p>
+      <w:pPr>
+        <w:rPr>
+          <w:rFonts w:ascii="Segoe UI" w:hAnsi="Segoe UI" w:cs="Segoe UI"/>
+          <w:color w:val="656D76"/>
+          <w:shd w:val="clear" w:color="auto" w:fill="FFFFFF"/>
+        </w:rPr>
+      </w:pPr>
+      <w:r>
+        <w:rPr>
+          <w:rStyle w:val="Strong"/>
+          <w:rFonts w:ascii="Segoe UI" w:hAnsi="Segoe UI" w:cs="Segoe UI"/>
+          <w:color w:val="656D76"/>
+          <w:shd w:val="clear" w:color="auto" w:fill="FFFFFF"/>
+        </w:rPr>
+        <w:t>Question 2.6 (advanced):</w:t>
+      </w:r>
+      <w:r>
+        <w:rPr>
+          <w:rFonts w:ascii="Segoe UI" w:hAnsi="Segoe UI" w:cs="Segoe UI"/>
+          <w:color w:val="656D76"/>
+          <w:shd w:val="clear" w:color="auto" w:fill="FFFFFF"/>
+        </w:rPr>
+        <w:t xml:space="preserve"> Use the same technique as in question 2.4 to directly solve for the value of </w:t>
+      </w:r>
+      <w:proofErr w:type="spellStart"/>
+      <w:r>
+        <w:rPr>
+          <w:rFonts w:ascii="Segoe UI" w:hAnsi="Segoe UI" w:cs="Segoe UI"/>
+          <w:color w:val="656D76"/>
+          <w:shd w:val="clear" w:color="auto" w:fill="FFFFFF"/>
+        </w:rPr>
+        <w:t>GbarL</w:t>
+      </w:r>
+      <w:proofErr w:type="spellEnd"/>
+      <w:r>
+        <w:rPr>
+          <w:rFonts w:ascii="Segoe UI" w:hAnsi="Segoe UI" w:cs="Segoe UI"/>
+          <w:color w:val="656D76"/>
+          <w:shd w:val="clear" w:color="auto" w:fill="FFFFFF"/>
+        </w:rPr>
+        <w:t xml:space="preserve"> that should put the neuron right at </w:t>
+      </w:r>
+      <w:proofErr w:type="spellStart"/>
+      <w:proofErr w:type="gramStart"/>
+      <w:r>
+        <w:rPr>
+          <w:rFonts w:ascii="Segoe UI" w:hAnsi="Segoe UI" w:cs="Segoe UI"/>
+          <w:color w:val="656D76"/>
+          <w:shd w:val="clear" w:color="auto" w:fill="FFFFFF"/>
+        </w:rPr>
+        <w:t>it's</w:t>
+      </w:r>
+      <w:proofErr w:type="spellEnd"/>
+      <w:proofErr w:type="gramEnd"/>
+      <w:r>
+        <w:rPr>
+          <w:rFonts w:ascii="Segoe UI" w:hAnsi="Segoe UI" w:cs="Segoe UI"/>
+          <w:color w:val="656D76"/>
+          <w:shd w:val="clear" w:color="auto" w:fill="FFFFFF"/>
+        </w:rPr>
+        <w:t xml:space="preserve"> spiking threshold using the default values of other parameters -- </w:t>
+      </w:r>
+      <w:r>
+        <w:rPr>
+          <w:rFonts w:ascii="Segoe UI" w:hAnsi="Segoe UI" w:cs="Segoe UI"/>
+          <w:color w:val="656D76"/>
+          <w:highlight w:val="yellow"/>
+          <w:shd w:val="clear" w:color="auto" w:fill="FFFFFF"/>
+        </w:rPr>
+        <w:t>show your math</w:t>
+      </w:r>
+      <w:r>
+        <w:rPr>
+          <w:rFonts w:ascii="Segoe UI" w:hAnsi="Segoe UI" w:cs="Segoe UI"/>
+          <w:color w:val="656D76"/>
+          <w:shd w:val="clear" w:color="auto" w:fill="FFFFFF"/>
+        </w:rPr>
+        <w:t>.</w:t>
+      </w:r>
+    </w:p>
+    <w:p>
+      <w:pPr>
+        <w:rPr>
+          <w:rFonts w:ascii="Segoe UI" w:hAnsi="Segoe UI" w:cs="Segoe UI"/>
+          <w:color w:val="656D76"/>
+          <w:shd w:val="clear" w:color="auto" w:fill="FFFFFF"/>
+        </w:rPr>
+      </w:pPr>
+    </w:p>
+    <w:p>
+      <w:proofErr w:type="spellStart"/>
+      <w:r>
+        <w:t>GbarL</w:t>
+      </w:r>
+      <w:proofErr w:type="spellEnd"/>
       <w:r>
         <w:t>=0.75</w:t>
       </w:r>
@@ -344,7 +772,107 @@
     <w:p/>
     <w:p>
       <w:r>
-        <w:t>2.7</w:t>
+        <w:rPr>
+          <w:rStyle w:val="Strong"/>
+          <w:rFonts w:ascii="Segoe UI" w:hAnsi="Segoe UI" w:cs="Segoe UI"/>
+          <w:color w:val="656D76"/>
+          <w:shd w:val="clear" w:color="auto" w:fill="FFFFFF"/>
+        </w:rPr>
+        <w:t>Question 2.7:</w:t>
+      </w:r>
+      <w:r>
+        <w:rPr>
+          <w:rFonts w:ascii="Segoe UI" w:hAnsi="Segoe UI" w:cs="Segoe UI"/>
+          <w:color w:val="656D76"/>
+          <w:shd w:val="clear" w:color="auto" w:fill="FFFFFF"/>
+        </w:rPr>
+        <w:t xml:space="preserve"> Compare the spike rates with rate coded activations by reporting the act values just before cycle 160 (e.g., cycle 155) for </w:t>
+      </w:r>
+      <w:proofErr w:type="spellStart"/>
+      <w:r>
+        <w:rPr>
+          <w:rFonts w:ascii="Segoe UI" w:hAnsi="Segoe UI" w:cs="Segoe UI"/>
+          <w:color w:val="656D76"/>
+          <w:shd w:val="clear" w:color="auto" w:fill="FFFFFF"/>
+        </w:rPr>
+        <w:t>GbarE</w:t>
+      </w:r>
+      <w:proofErr w:type="spellEnd"/>
+      <w:r>
+        <w:rPr>
+          <w:rFonts w:ascii="Segoe UI" w:hAnsi="Segoe UI" w:cs="Segoe UI"/>
+          <w:color w:val="656D76"/>
+          <w:shd w:val="clear" w:color="auto" w:fill="FFFFFF"/>
+        </w:rPr>
+        <w:t xml:space="preserve"> = .2, .3, .4 with </w:t>
+      </w:r>
+      <w:r>
+        <w:rPr>
+          <w:rStyle w:val="HTMLCode"/>
+          <w:rFonts w:ascii="Consolas" w:eastAsiaTheme="minorEastAsia" w:hAnsi="Consolas"/>
+          <w:color w:val="656D76"/>
+        </w:rPr>
+        <w:t>Spike</w:t>
+      </w:r>
+      <w:r>
+        <w:rPr>
+          <w:rFonts w:ascii="Segoe UI" w:hAnsi="Segoe UI" w:cs="Segoe UI"/>
+          <w:color w:val="656D76"/>
+          <w:shd w:val="clear" w:color="auto" w:fill="FFFFFF"/>
+        </w:rPr>
+        <w:t> = false, and the corresponding values in the </w:t>
+      </w:r>
+      <w:r>
+        <w:rPr>
+          <w:rStyle w:val="HTMLCode"/>
+          <w:rFonts w:ascii="Consolas" w:eastAsiaTheme="minorEastAsia" w:hAnsi="Consolas"/>
+          <w:color w:val="656D76"/>
+        </w:rPr>
+        <w:t>Spike</w:t>
+      </w:r>
+      <w:r>
+        <w:rPr>
+          <w:rFonts w:ascii="Segoe UI" w:hAnsi="Segoe UI" w:cs="Segoe UI"/>
+          <w:color w:val="656D76"/>
+          <w:shd w:val="clear" w:color="auto" w:fill="FFFFFF"/>
+        </w:rPr>
+        <w:t xml:space="preserve"> = true case for the same </w:t>
+      </w:r>
+      <w:proofErr w:type="spellStart"/>
+      <w:r>
+        <w:rPr>
+          <w:rFonts w:ascii="Segoe UI" w:hAnsi="Segoe UI" w:cs="Segoe UI"/>
+          <w:color w:val="656D76"/>
+          <w:shd w:val="clear" w:color="auto" w:fill="FFFFFF"/>
+        </w:rPr>
+        <w:t>GbarE</w:t>
+      </w:r>
+      <w:proofErr w:type="spellEnd"/>
+      <w:r>
+        <w:rPr>
+          <w:rFonts w:ascii="Segoe UI" w:hAnsi="Segoe UI" w:cs="Segoe UI"/>
+          <w:color w:val="656D76"/>
+          <w:shd w:val="clear" w:color="auto" w:fill="FFFFFF"/>
+        </w:rPr>
+        <w:t xml:space="preserve"> values. For now, you'll have to click on the </w:t>
+      </w:r>
+      <w:proofErr w:type="spellStart"/>
+      <w:r>
+        <w:rPr>
+          <w:rStyle w:val="HTMLCode"/>
+          <w:rFonts w:ascii="Consolas" w:eastAsiaTheme="minorEastAsia" w:hAnsi="Consolas"/>
+          <w:color w:val="656D76"/>
+        </w:rPr>
+        <w:t>TstCycLog</w:t>
+      </w:r>
+      <w:proofErr w:type="spellEnd"/>
+      <w:r>
+        <w:rPr>
+          <w:rFonts w:ascii="Segoe UI" w:hAnsi="Segoe UI" w:cs="Segoe UI"/>
+          <w:color w:val="656D76"/>
+          <w:shd w:val="clear" w:color="auto" w:fill="FFFFFF"/>
+        </w:rPr>
+        <w:t> and scroll to cycle 155 to see the exact numbers -- a future release will hopefully enable you to just hover over the line and see the value on the graph directly.</w:t>
       </w:r>
     </w:p>
     <w:p/>
@@ -356,14 +884,22 @@
     </w:p>
     <w:p/>
     <w:p>
-      <w:r>
-        <w:t>GBarE= 0.2</w:t>
-      </w:r>
-    </w:p>
-    <w:p>
-      <w:r>
+      <w:proofErr w:type="spellStart"/>
+      <w:r>
+        <w:t>GBarE</w:t>
+      </w:r>
+      <w:proofErr w:type="spellEnd"/>
+      <w:r>
+        <w:t>= 0.2</w:t>
+      </w:r>
+    </w:p>
+    <w:p>
+      <w:r>
+        <w:rPr>
+          <w:noProof/>
+        </w:rPr>
         <w:drawing>
-          <wp:inline distT="0" distB="0" distL="0" distR="0">
+          <wp:inline distT="0" distB="0" distL="0" distR="0" wp14:anchorId="6C8B9BED" wp14:editId="42E9B986">
             <wp:extent cx="5731510" cy="4493895"/>
             <wp:effectExtent l="0" t="0" r="2540" b="1905"/>
             <wp:docPr id="9" name="Picture 9" descr="A diagram of a test cycle plot&#10;&#10;Description automatically generated"/>
@@ -378,7 +914,7 @@
                     <pic:cNvPicPr/>
                   </pic:nvPicPr>
                   <pic:blipFill>
-                    <a:blip xmlns:r="http://schemas.openxmlformats.org/officeDocument/2006/relationships" r:embed="rId9"/>
+                    <a:blip r:embed="rId10"/>
                     <a:stretch>
                       <a:fillRect/>
                     </a:stretch>
@@ -402,14 +938,22 @@
     <w:p/>
     <w:p/>
     <w:p>
-      <w:r>
-        <w:t>GBarE=0.3</w:t>
-      </w:r>
-    </w:p>
-    <w:p>
-      <w:r>
+      <w:proofErr w:type="spellStart"/>
+      <w:r>
+        <w:t>GBarE</w:t>
+      </w:r>
+      <w:proofErr w:type="spellEnd"/>
+      <w:r>
+        <w:t>=0.3</w:t>
+      </w:r>
+    </w:p>
+    <w:p>
+      <w:r>
+        <w:rPr>
+          <w:noProof/>
+        </w:rPr>
         <w:drawing>
-          <wp:inline distT="0" distB="0" distL="0" distR="0">
+          <wp:inline distT="0" distB="0" distL="0" distR="0" wp14:anchorId="1B7F2F36" wp14:editId="7942E2CF">
             <wp:extent cx="5731510" cy="4547235"/>
             <wp:effectExtent l="0" t="0" r="2540" b="5715"/>
             <wp:docPr id="11" name="Picture 11" descr="A diagram of a test cycle&#10;&#10;Description automatically generated"/>
@@ -424,7 +968,7 @@
                     <pic:cNvPicPr/>
                   </pic:nvPicPr>
                   <pic:blipFill>
-                    <a:blip xmlns:r="http://schemas.openxmlformats.org/officeDocument/2006/relationships" r:embed="rId10"/>
+                    <a:blip r:embed="rId11"/>
                     <a:stretch>
                       <a:fillRect/>
                     </a:stretch>
@@ -447,16 +991,25 @@
     </w:p>
     <w:p/>
     <w:p>
-      <w:r>
-        <w:t>GBarE=0.4</w:t>
-      </w:r>
-    </w:p>
-    <w:p/>
-    <w:p/>
-    <w:p>
-      <w:r>
+      <w:proofErr w:type="spellStart"/>
+      <w:r>
+        <w:t>GBarE</w:t>
+      </w:r>
+      <w:proofErr w:type="spellEnd"/>
+      <w:r>
+        <w:t>=0.4</w:t>
+      </w:r>
+    </w:p>
+    <w:p/>
+    <w:p/>
+    <w:p>
+      <w:r>
+        <w:rPr>
+          <w:noProof/>
+        </w:rPr>
+        <w:lastRenderedPageBreak/>
         <w:drawing>
-          <wp:inline distT="0" distB="0" distL="0" distR="0">
+          <wp:inline distT="0" distB="0" distL="0" distR="0" wp14:anchorId="1604283F" wp14:editId="3888B4E8">
             <wp:extent cx="5731510" cy="4570095"/>
             <wp:effectExtent l="0" t="0" r="2540" b="1905"/>
             <wp:docPr id="12" name="Picture 12" descr="A diagram of a test cycle&#10;&#10;Description automatically generated"/>
@@ -471,7 +1024,7 @@
                     <pic:cNvPicPr/>
                   </pic:nvPicPr>
                   <pic:blipFill>
-                    <a:blip xmlns:r="http://schemas.openxmlformats.org/officeDocument/2006/relationships" r:embed="rId11"/>
+                    <a:blip r:embed="rId12"/>
                     <a:stretch>
                       <a:fillRect/>
                     </a:stretch>
@@ -501,14 +1054,23 @@
     </w:p>
     <w:p/>
     <w:p>
-      <w:r>
-        <w:t>GBarE=0.2</w:t>
-      </w:r>
-    </w:p>
-    <w:p>
-      <w:r>
+      <w:proofErr w:type="spellStart"/>
+      <w:r>
+        <w:t>GBarE</w:t>
+      </w:r>
+      <w:proofErr w:type="spellEnd"/>
+      <w:r>
+        <w:t>=0.2</w:t>
+      </w:r>
+    </w:p>
+    <w:p>
+      <w:r>
+        <w:rPr>
+          <w:noProof/>
+        </w:rPr>
+        <w:lastRenderedPageBreak/>
         <w:drawing>
-          <wp:inline distT="0" distB="0" distL="0" distR="0">
+          <wp:inline distT="0" distB="0" distL="0" distR="0" wp14:anchorId="6F90EEB6" wp14:editId="2622B26E">
             <wp:extent cx="5731510" cy="4545965"/>
             <wp:effectExtent l="0" t="0" r="2540" b="6985"/>
             <wp:docPr id="13" name="Picture 13" descr="A diagram of a test cycle&#10;&#10;Description automatically generated"/>
@@ -523,7 +1085,7 @@
                     <pic:cNvPicPr/>
                   </pic:nvPicPr>
                   <pic:blipFill>
-                    <a:blip xmlns:r="http://schemas.openxmlformats.org/officeDocument/2006/relationships" r:embed="rId12"/>
+                    <a:blip r:embed="rId13"/>
                     <a:stretch>
                       <a:fillRect/>
                     </a:stretch>
@@ -546,14 +1108,23 @@
     </w:p>
     <w:p/>
     <w:p>
-      <w:r>
-        <w:t>GBarE = 0.3</w:t>
-      </w:r>
-    </w:p>
-    <w:p>
-      <w:r>
+      <w:proofErr w:type="spellStart"/>
+      <w:r>
+        <w:t>GBarE</w:t>
+      </w:r>
+      <w:proofErr w:type="spellEnd"/>
+      <w:r>
+        <w:t xml:space="preserve"> = 0.3</w:t>
+      </w:r>
+    </w:p>
+    <w:p>
+      <w:r>
+        <w:rPr>
+          <w:noProof/>
+        </w:rPr>
+        <w:lastRenderedPageBreak/>
         <w:drawing>
-          <wp:inline distT="0" distB="0" distL="0" distR="0">
+          <wp:inline distT="0" distB="0" distL="0" distR="0" wp14:anchorId="1C23F89C" wp14:editId="2B053990">
             <wp:extent cx="5731510" cy="4572000"/>
             <wp:effectExtent l="0" t="0" r="2540" b="0"/>
             <wp:docPr id="14" name="Picture 14" descr="A diagram of a test cycle&#10;&#10;Description automatically generated"/>
@@ -568,7 +1139,7 @@
                     <pic:cNvPicPr/>
                   </pic:nvPicPr>
                   <pic:blipFill>
-                    <a:blip xmlns:r="http://schemas.openxmlformats.org/officeDocument/2006/relationships" r:embed="rId13"/>
+                    <a:blip r:embed="rId14"/>
                     <a:stretch>
                       <a:fillRect/>
                     </a:stretch>
@@ -591,8 +1162,13 @@
     </w:p>
     <w:p/>
     <w:p>
-      <w:r>
-        <w:t>GBarE = 0.4</w:t>
+      <w:proofErr w:type="spellStart"/>
+      <w:r>
+        <w:t>GBarE</w:t>
+      </w:r>
+      <w:proofErr w:type="spellEnd"/>
+      <w:r>
+        <w:t xml:space="preserve"> = 0.4</w:t>
       </w:r>
     </w:p>
     <w:p>
@@ -605,8 +1181,12 @@
         </w:sectPr>
       </w:pPr>
       <w:r>
+        <w:rPr>
+          <w:noProof/>
+        </w:rPr>
+        <w:lastRenderedPageBreak/>
         <w:drawing>
-          <wp:inline distT="0" distB="0" distL="0" distR="0">
+          <wp:inline distT="0" distB="0" distL="0" distR="0" wp14:anchorId="027E0855" wp14:editId="38124F24">
             <wp:extent cx="5731510" cy="4455160"/>
             <wp:effectExtent l="0" t="0" r="2540" b="2540"/>
             <wp:docPr id="15" name="Picture 15" descr="A graph of a test&#10;&#10;Description automatically generated with medium confidence"/>
@@ -621,7 +1201,7 @@
                     <pic:cNvPicPr/>
                   </pic:nvPicPr>
                   <pic:blipFill>
-                    <a:blip xmlns:r="http://schemas.openxmlformats.org/officeDocument/2006/relationships" r:embed="rId14"/>
+                    <a:blip r:embed="rId15"/>
                     <a:stretch>
                       <a:fillRect/>
                     </a:stretch>
@@ -646,13 +1226,202 @@
     <w:p/>
     <w:p>
       <w:r>
-        <w:t>2.8</w:t>
-      </w:r>
-    </w:p>
-    <w:p/>
-    <w:p>
-      <w:r>
-        <w:t>No of  active input units in each digit</w:t>
+        <w:rPr>
+          <w:rStyle w:val="Strong"/>
+          <w:rFonts w:ascii="Segoe UI" w:hAnsi="Segoe UI" w:cs="Segoe UI"/>
+          <w:color w:val="656D76"/>
+          <w:shd w:val="clear" w:color="auto" w:fill="FFFFFF"/>
+        </w:rPr>
+        <w:t>Question 2.8:</w:t>
+      </w:r>
+      <w:r>
+        <w:rPr>
+          <w:rFonts w:ascii="Segoe UI" w:hAnsi="Segoe UI" w:cs="Segoe UI"/>
+          <w:color w:val="656D76"/>
+          <w:shd w:val="clear" w:color="auto" w:fill="FFFFFF"/>
+        </w:rPr>
+        <w:t> For each digit, report the number of active </w:t>
+      </w:r>
+      <w:r>
+        <w:rPr>
+          <w:rStyle w:val="HTMLCode"/>
+          <w:rFonts w:ascii="Consolas" w:eastAsiaTheme="minorEastAsia" w:hAnsi="Consolas"/>
+          <w:color w:val="656D76"/>
+        </w:rPr>
+        <w:t>Input</w:t>
+      </w:r>
+      <w:r>
+        <w:rPr>
+          <w:rFonts w:ascii="Segoe UI" w:hAnsi="Segoe UI" w:cs="Segoe UI"/>
+          <w:color w:val="656D76"/>
+          <w:shd w:val="clear" w:color="auto" w:fill="FFFFFF"/>
+        </w:rPr>
+        <w:t> units where there is also a weight of 1 according to the </w:t>
+      </w:r>
+      <w:proofErr w:type="gramStart"/>
+      <w:r>
+        <w:rPr>
+          <w:rStyle w:val="HTMLCode"/>
+          <w:rFonts w:ascii="Consolas" w:eastAsiaTheme="minorEastAsia" w:hAnsi="Consolas"/>
+          <w:color w:val="656D76"/>
+        </w:rPr>
+        <w:t>8</w:t>
+      </w:r>
+      <w:r>
+        <w:rPr>
+          <w:rFonts w:ascii="Segoe UI" w:hAnsi="Segoe UI" w:cs="Segoe UI"/>
+          <w:color w:val="656D76"/>
+          <w:shd w:val="clear" w:color="auto" w:fill="FFFFFF"/>
+        </w:rPr>
+        <w:t> digit</w:t>
+      </w:r>
+      <w:proofErr w:type="gramEnd"/>
+      <w:r>
+        <w:rPr>
+          <w:rFonts w:ascii="Segoe UI" w:hAnsi="Segoe UI" w:cs="Segoe UI"/>
+          <w:color w:val="656D76"/>
+          <w:shd w:val="clear" w:color="auto" w:fill="FFFFFF"/>
+        </w:rPr>
+        <w:t xml:space="preserve"> pattern. In other words, report the </w:t>
+      </w:r>
+      <w:r>
+        <w:rPr>
+          <w:rStyle w:val="Emphasis"/>
+          <w:rFonts w:ascii="Segoe UI" w:hAnsi="Segoe UI" w:cs="Segoe UI"/>
+          <w:color w:val="656D76"/>
+          <w:shd w:val="clear" w:color="auto" w:fill="FFFFFF"/>
+        </w:rPr>
+        <w:t>overlap</w:t>
+      </w:r>
+      <w:r>
+        <w:rPr>
+          <w:rFonts w:ascii="Segoe UI" w:hAnsi="Segoe UI" w:cs="Segoe UI"/>
+          <w:color w:val="656D76"/>
+          <w:shd w:val="clear" w:color="auto" w:fill="FFFFFF"/>
+        </w:rPr>
+        <w:t> between the input activity and the weight pattern. </w:t>
+      </w:r>
+      <w:r>
+        <w:rPr>
+          <w:rStyle w:val="Emphasis"/>
+          <w:rFonts w:ascii="Segoe UI" w:hAnsi="Segoe UI" w:cs="Segoe UI"/>
+          <w:color w:val="656D76"/>
+          <w:shd w:val="clear" w:color="auto" w:fill="FFFFFF"/>
+        </w:rPr>
+        <w:t>HINT: Strictly speaking, the </w:t>
+      </w:r>
+      <w:r>
+        <w:rPr>
+          <w:rStyle w:val="HTMLCode"/>
+          <w:rFonts w:ascii="Consolas" w:eastAsiaTheme="minorEastAsia" w:hAnsi="Consolas"/>
+          <w:i/>
+          <w:iCs/>
+          <w:color w:val="656D76"/>
+          <w:shd w:val="clear" w:color="auto" w:fill="FFFFFF"/>
+        </w:rPr>
+        <w:t>8</w:t>
+      </w:r>
+      <w:r>
+        <w:rPr>
+          <w:rStyle w:val="Emphasis"/>
+          <w:rFonts w:ascii="Segoe UI" w:hAnsi="Segoe UI" w:cs="Segoe UI"/>
+          <w:color w:val="656D76"/>
+          <w:shd w:val="clear" w:color="auto" w:fill="FFFFFF"/>
+        </w:rPr>
+        <w:t> display in the </w:t>
+      </w:r>
+      <w:proofErr w:type="spellStart"/>
+      <w:r>
+        <w:rPr>
+          <w:rStyle w:val="HTMLCode"/>
+          <w:rFonts w:ascii="Consolas" w:eastAsiaTheme="minorEastAsia" w:hAnsi="Consolas"/>
+          <w:i/>
+          <w:iCs/>
+          <w:color w:val="656D76"/>
+          <w:shd w:val="clear" w:color="auto" w:fill="FFFFFF"/>
+        </w:rPr>
+        <w:t>DigitPats</w:t>
+      </w:r>
+      <w:proofErr w:type="spellEnd"/>
+      <w:r>
+        <w:rPr>
+          <w:rStyle w:val="Emphasis"/>
+          <w:rFonts w:ascii="Segoe UI" w:hAnsi="Segoe UI" w:cs="Segoe UI"/>
+          <w:color w:val="656D76"/>
+          <w:shd w:val="clear" w:color="auto" w:fill="FFFFFF"/>
+        </w:rPr>
+        <w:t> window is NOT representing the weights per se, but as we saw earlier using the </w:t>
+      </w:r>
+      <w:proofErr w:type="spellStart"/>
+      <w:proofErr w:type="gramStart"/>
+      <w:r>
+        <w:rPr>
+          <w:rStyle w:val="HTMLCode"/>
+          <w:rFonts w:ascii="Consolas" w:eastAsiaTheme="minorEastAsia" w:hAnsi="Consolas"/>
+          <w:i/>
+          <w:iCs/>
+          <w:color w:val="656D76"/>
+          <w:shd w:val="clear" w:color="auto" w:fill="FFFFFF"/>
+        </w:rPr>
+        <w:t>r.Wt</w:t>
+      </w:r>
+      <w:proofErr w:type="spellEnd"/>
+      <w:proofErr w:type="gramEnd"/>
+      <w:r>
+        <w:rPr>
+          <w:rStyle w:val="Emphasis"/>
+          <w:rFonts w:ascii="Segoe UI" w:hAnsi="Segoe UI" w:cs="Segoe UI"/>
+          <w:color w:val="656D76"/>
+          <w:shd w:val="clear" w:color="auto" w:fill="FFFFFF"/>
+        </w:rPr>
+        <w:t> functionality in </w:t>
+      </w:r>
+      <w:proofErr w:type="spellStart"/>
+      <w:r>
+        <w:rPr>
+          <w:rStyle w:val="HTMLCode"/>
+          <w:rFonts w:ascii="Consolas" w:eastAsiaTheme="minorEastAsia" w:hAnsi="Consolas"/>
+          <w:i/>
+          <w:iCs/>
+          <w:color w:val="656D76"/>
+          <w:shd w:val="clear" w:color="auto" w:fill="FFFFFF"/>
+        </w:rPr>
+        <w:t>NetView</w:t>
+      </w:r>
+      <w:proofErr w:type="spellEnd"/>
+      <w:r>
+        <w:rPr>
+          <w:rStyle w:val="HTMLCode"/>
+          <w:rFonts w:ascii="Consolas" w:eastAsiaTheme="minorEastAsia" w:hAnsi="Consolas"/>
+          <w:i/>
+          <w:iCs/>
+          <w:color w:val="656D76"/>
+          <w:shd w:val="clear" w:color="auto" w:fill="FFFFFF"/>
+        </w:rPr>
+        <w:t>,</w:t>
+      </w:r>
+      <w:r>
+        <w:rPr>
+          <w:rStyle w:val="Emphasis"/>
+          <w:rFonts w:ascii="Segoe UI" w:hAnsi="Segoe UI" w:cs="Segoe UI"/>
+          <w:color w:val="656D76"/>
+          <w:shd w:val="clear" w:color="auto" w:fill="FFFFFF"/>
+        </w:rPr>
+        <w:t> they are the same pattern -- and displaying the windows side-by-side just makes the counting easier.</w:t>
+      </w:r>
+    </w:p>
+    <w:p/>
+    <w:p>
+      <w:r>
+        <w:t xml:space="preserve">No </w:t>
+      </w:r>
+      <w:proofErr w:type="gramStart"/>
+      <w:r>
+        <w:t>of  active</w:t>
+      </w:r>
+      <w:proofErr w:type="gramEnd"/>
+      <w:r>
+        <w:t xml:space="preserve"> input units in each digit</w:t>
       </w:r>
       <w:r>
         <w:t xml:space="preserve"> and Ge</w:t>
@@ -850,6 +1619,7 @@
         </w:rPr>
         <w:t xml:space="preserve"> input again. If you hover over the </w:t>
       </w:r>
+      <w:proofErr w:type="spellStart"/>
       <w:r>
         <w:rPr>
           <w:rFonts w:ascii="Segoe UI" w:eastAsia="Times New Roman" w:hAnsi="Segoe UI" w:cs="Segoe UI"/>
@@ -861,6 +1631,7 @@
         </w:rPr>
         <w:t>RecvUnit</w:t>
       </w:r>
+      <w:proofErr w:type="spellEnd"/>
       <w:r>
         <w:rPr>
           <w:rFonts w:ascii="Segoe UI" w:eastAsia="Times New Roman" w:hAnsi="Segoe UI" w:cs="Segoe UI"/>
@@ -1078,6 +1849,15 @@
         <w:t>)</w:t>
       </w:r>
     </w:p>
+    <w:p>
+      <w:r>
+        <w:rPr>
+          <w:highlight w:val="yellow"/>
+        </w:rPr>
+        <w:lastRenderedPageBreak/>
+        <w:t>For 8 also show</w:t>
+      </w:r>
+    </w:p>
     <w:p/>
     <w:p>
       <w:r>
@@ -1093,14 +1873,77 @@
     <w:p/>
     <w:p>
       <w:r>
-        <w:t>2.9</w:t>
-      </w:r>
-    </w:p>
-    <w:p/>
-    <w:p>
+        <w:rPr>
+          <w:rStyle w:val="Strong"/>
+          <w:rFonts w:ascii="Segoe UI" w:hAnsi="Segoe UI" w:cs="Segoe UI"/>
+          <w:color w:val="656D76"/>
+          <w:shd w:val="clear" w:color="auto" w:fill="FFFFFF"/>
+        </w:rPr>
+        <w:t>Question 2.9:</w:t>
+      </w:r>
+      <w:r>
+        <w:rPr>
+          <w:rFonts w:ascii="Segoe UI" w:hAnsi="Segoe UI" w:cs="Segoe UI"/>
+          <w:color w:val="656D76"/>
+          <w:shd w:val="clear" w:color="auto" w:fill="FFFFFF"/>
+        </w:rPr>
+        <w:t xml:space="preserve"> What happens to the pattern of receiving neuron activity over the different digits when you change </w:t>
+      </w:r>
+      <w:proofErr w:type="spellStart"/>
+      <w:r>
+        <w:rPr>
+          <w:rFonts w:ascii="Segoe UI" w:hAnsi="Segoe UI" w:cs="Segoe UI"/>
+          <w:color w:val="656D76"/>
+          <w:shd w:val="clear" w:color="auto" w:fill="FFFFFF"/>
+        </w:rPr>
+        <w:t>GbarL</w:t>
+      </w:r>
+      <w:proofErr w:type="spellEnd"/>
+      <w:r>
+        <w:rPr>
+          <w:rFonts w:ascii="Segoe UI" w:hAnsi="Segoe UI" w:cs="Segoe UI"/>
+          <w:color w:val="656D76"/>
+          <w:shd w:val="clear" w:color="auto" w:fill="FFFFFF"/>
+        </w:rPr>
+        <w:t xml:space="preserve"> to 1.8, 1.5, and 2.3 -- which input digits does it respond to for each case</w:t>
+      </w:r>
+      <w:r>
+        <w:rPr>
+          <w:rFonts w:ascii="Segoe UI" w:hAnsi="Segoe UI" w:cs="Segoe UI"/>
+          <w:color w:val="656D76"/>
+          <w:highlight w:val="yellow"/>
+          <w:shd w:val="clear" w:color="auto" w:fill="FFFFFF"/>
+        </w:rPr>
+        <w:t xml:space="preserve">? In terms of the tug-of-war model between excitatory and inhibition &amp; leak (i.e., </w:t>
+      </w:r>
+      <w:proofErr w:type="spellStart"/>
+      <w:r>
+        <w:rPr>
+          <w:rFonts w:ascii="Segoe UI" w:hAnsi="Segoe UI" w:cs="Segoe UI"/>
+          <w:color w:val="656D76"/>
+          <w:highlight w:val="yellow"/>
+          <w:shd w:val="clear" w:color="auto" w:fill="FFFFFF"/>
+        </w:rPr>
+        <w:t>GbarL</w:t>
+      </w:r>
+      <w:proofErr w:type="spellEnd"/>
+      <w:r>
+        <w:rPr>
+          <w:rFonts w:ascii="Segoe UI" w:hAnsi="Segoe UI" w:cs="Segoe UI"/>
+          <w:color w:val="656D76"/>
+          <w:highlight w:val="yellow"/>
+          <w:shd w:val="clear" w:color="auto" w:fill="FFFFFF"/>
+        </w:rPr>
+        <w:t xml:space="preserve"> = leak), why does changing leak have this effect (a simple one-sentence answer is sufficient)?</w:t>
+      </w:r>
+    </w:p>
+    <w:p/>
+    <w:p>
+      <w:proofErr w:type="spellStart"/>
       <w:r>
         <w:t>GBar</w:t>
       </w:r>
+      <w:proofErr w:type="spellEnd"/>
       <w:r>
         <w:t xml:space="preserve"> = 2</w:t>
       </w:r>
@@ -1111,7 +1954,7 @@
           <w:noProof/>
         </w:rPr>
         <w:drawing>
-          <wp:inline distT="0" distB="0" distL="0" distR="0">
+          <wp:inline distT="0" distB="0" distL="0" distR="0" wp14:anchorId="3172DCA4" wp14:editId="1E8751C7">
             <wp:extent cx="5731510" cy="3091815"/>
             <wp:effectExtent l="0" t="0" r="2540" b="0"/>
             <wp:docPr id="4" name="Picture 4" descr="A graph with blue lines&#10;&#10;Description automatically generated"/>
@@ -1126,7 +1969,7 @@
                     <pic:cNvPicPr/>
                   </pic:nvPicPr>
                   <pic:blipFill>
-                    <a:blip xmlns:r="http://schemas.openxmlformats.org/officeDocument/2006/relationships" r:embed="rId15"/>
+                    <a:blip r:embed="rId16"/>
                     <a:stretch>
                       <a:fillRect/>
                     </a:stretch>
@@ -1149,9 +1992,11 @@
     </w:p>
     <w:p/>
     <w:p>
+      <w:proofErr w:type="spellStart"/>
       <w:r>
         <w:t>GBarL</w:t>
       </w:r>
+      <w:proofErr w:type="spellEnd"/>
       <w:r>
         <w:t xml:space="preserve"> = 1.8</w:t>
       </w:r>
@@ -1162,8 +2007,9 @@
         <w:rPr>
           <w:noProof/>
         </w:rPr>
+        <w:lastRenderedPageBreak/>
         <w:drawing>
-          <wp:inline distT="0" distB="0" distL="0" distR="0">
+          <wp:inline distT="0" distB="0" distL="0" distR="0" wp14:anchorId="4858FCBC" wp14:editId="18E4900A">
             <wp:extent cx="5731510" cy="3121025"/>
             <wp:effectExtent l="0" t="0" r="2540" b="3175"/>
             <wp:docPr id="730021667" name="Picture 1" descr="A graph with lines and numbers&#10;&#10;Description automatically generated with medium confidence"/>
@@ -1178,7 +2024,7 @@
                     <pic:cNvPicPr/>
                   </pic:nvPicPr>
                   <pic:blipFill>
-                    <a:blip xmlns:r="http://schemas.openxmlformats.org/officeDocument/2006/relationships" r:embed="rId16"/>
+                    <a:blip r:embed="rId17"/>
                     <a:stretch>
                       <a:fillRect/>
                     </a:stretch>
@@ -1201,9 +2047,11 @@
     </w:p>
     <w:p/>
     <w:p>
+      <w:proofErr w:type="spellStart"/>
       <w:r>
         <w:t>GBar</w:t>
       </w:r>
+      <w:proofErr w:type="spellEnd"/>
       <w:r>
         <w:t xml:space="preserve"> = 1.5</w:t>
       </w:r>
@@ -1215,7 +2063,7 @@
           <w:noProof/>
         </w:rPr>
         <w:drawing>
-          <wp:inline distT="0" distB="0" distL="0" distR="0">
+          <wp:inline distT="0" distB="0" distL="0" distR="0" wp14:anchorId="13769E03" wp14:editId="48988C6A">
             <wp:extent cx="5731510" cy="3134995"/>
             <wp:effectExtent l="0" t="0" r="2540" b="8255"/>
             <wp:docPr id="2" name="Picture 2" descr="A graph with blue and green lines&#10;&#10;Description automatically generated"/>
@@ -1230,7 +2078,7 @@
                     <pic:cNvPicPr/>
                   </pic:nvPicPr>
                   <pic:blipFill>
-                    <a:blip xmlns:r="http://schemas.openxmlformats.org/officeDocument/2006/relationships" r:embed="rId17"/>
+                    <a:blip r:embed="rId18"/>
                     <a:stretch>
                       <a:fillRect/>
                     </a:stretch>
@@ -1253,9 +2101,11 @@
     </w:p>
     <w:p/>
     <w:p>
+      <w:proofErr w:type="spellStart"/>
       <w:r>
         <w:t>GBar</w:t>
       </w:r>
+      <w:proofErr w:type="spellEnd"/>
       <w:r>
         <w:t xml:space="preserve"> = 2.3</w:t>
       </w:r>
@@ -1266,8 +2116,9 @@
         <w:rPr>
           <w:noProof/>
         </w:rPr>
+        <w:lastRenderedPageBreak/>
         <w:drawing>
-          <wp:inline distT="0" distB="0" distL="0" distR="0">
+          <wp:inline distT="0" distB="0" distL="0" distR="0" wp14:anchorId="1F4FA89C" wp14:editId="4E0423F1">
             <wp:extent cx="5731510" cy="3060065"/>
             <wp:effectExtent l="0" t="0" r="2540" b="6985"/>
             <wp:docPr id="3" name="Picture 3" descr="A graph with blue lines&#10;&#10;Description automatically generated"/>
@@ -1282,7 +2133,7 @@
                     <pic:cNvPicPr/>
                   </pic:nvPicPr>
                   <pic:blipFill>
-                    <a:blip xmlns:r="http://schemas.openxmlformats.org/officeDocument/2006/relationships" r:embed="rId18"/>
+                    <a:blip r:embed="rId19"/>
                     <a:stretch>
                       <a:fillRect/>
                     </a:stretch>
@@ -1308,13 +2159,51 @@
     <w:p/>
     <w:p/>
     <w:p>
-      <w:r>
-        <w:t>2.10</w:t>
-      </w:r>
-      <w:r>
-        <w:t xml:space="preserve"> </w:t>
-      </w:r>
-    </w:p>
+      <w:pPr>
+        <w:pStyle w:val="NormalWeb"/>
+        <w:shd w:val="clear" w:color="auto" w:fill="FFFFFF"/>
+        <w:spacing w:before="0" w:beforeAutospacing="0" w:after="0" w:afterAutospacing="0"/>
+        <w:rPr>
+          <w:rFonts w:ascii="Segoe UI" w:hAnsi="Segoe UI" w:cs="Segoe UI"/>
+        </w:rPr>
+      </w:pPr>
+      <w:r>
+        <w:rPr>
+          <w:rStyle w:val="Strong"/>
+          <w:rFonts w:ascii="Segoe UI" w:hAnsi="Segoe UI" w:cs="Segoe UI"/>
+          <w:highlight w:val="yellow"/>
+        </w:rPr>
+        <w:t>Question 2.10</w:t>
+      </w:r>
+      <w:r>
+        <w:rPr>
+          <w:rStyle w:val="Strong"/>
+          <w:rFonts w:ascii="Segoe UI" w:hAnsi="Segoe UI" w:cs="Segoe UI"/>
+        </w:rPr>
+        <w:t>:</w:t>
+      </w:r>
+      <w:r>
+        <w:rPr>
+          <w:rFonts w:ascii="Segoe UI" w:hAnsi="Segoe UI" w:cs="Segoe UI"/>
+        </w:rPr>
+        <w:t xml:space="preserve"> Why might it be beneficial for the neuron to have a lower level of leak (e.g., </w:t>
+      </w:r>
+      <w:proofErr w:type="spellStart"/>
+      <w:r>
+        <w:rPr>
+          <w:rFonts w:ascii="Segoe UI" w:hAnsi="Segoe UI" w:cs="Segoe UI"/>
+        </w:rPr>
+        <w:t>GbarL</w:t>
+      </w:r>
+      <w:proofErr w:type="spellEnd"/>
+      <w:r>
+        <w:rPr>
+          <w:rFonts w:ascii="Segoe UI" w:hAnsi="Segoe UI" w:cs="Segoe UI"/>
+        </w:rPr>
+        <w:t xml:space="preserve"> = 1.8 or 1.5) compared to the original default value, in terms of the overall information that this neuron can convey about the input patterns it is "seeing"?</w:t>
+      </w:r>
+    </w:p>
+    <w:p/>
     <w:p/>
     <w:p>
       <w:pPr>
@@ -1328,7 +2217,22 @@
     </w:p>
     <w:p>
       <w:r>
-        <w:t>3.1</w:t>
+        <w:rPr>
+          <w:rStyle w:val="Strong"/>
+          <w:rFonts w:ascii="Segoe UI" w:hAnsi="Segoe UI" w:cs="Segoe UI"/>
+          <w:color w:val="656D76"/>
+          <w:shd w:val="clear" w:color="auto" w:fill="FFFFFF"/>
+        </w:rPr>
+        <w:lastRenderedPageBreak/>
+        <w:t>Question 3.1:</w:t>
+      </w:r>
+      <w:r>
+        <w:rPr>
+          <w:rFonts w:ascii="Segoe UI" w:hAnsi="Segoe UI" w:cs="Segoe UI"/>
+          <w:color w:val="656D76"/>
+          <w:shd w:val="clear" w:color="auto" w:fill="FFFFFF"/>
+        </w:rPr>
+        <w:t> Given what you know about how a Cluster Plot works (see above link), describe how the three features (gender, emotion, and identity) relate to the clustering of images by similarity. Specifically, think about where there are the greatest number of overlapping pixels across the different images from each of the different categories (all the happy vs. sad, female vs. male, and within each individual).</w:t>
       </w:r>
     </w:p>
     <w:p/>
@@ -1342,42 +2246,70 @@
       <w:r>
         <w:t xml:space="preserve">cluster plot that the faces with female gender are closer to each other and same for faces with male gender. Going deeper into the cluster tree among the male faces, we can see that the faces with identities mark and </w:t>
       </w:r>
+      <w:proofErr w:type="spellStart"/>
       <w:r>
         <w:t>zane</w:t>
       </w:r>
-      <w:r>
-        <w:t xml:space="preserve"> are more closer to each other than that of Alberto</w:t>
+      <w:proofErr w:type="spellEnd"/>
+      <w:r>
+        <w:t xml:space="preserve"> are </w:t>
+      </w:r>
+      <w:proofErr w:type="gramStart"/>
+      <w:r>
+        <w:t>more closer</w:t>
+      </w:r>
+      <w:proofErr w:type="gramEnd"/>
+      <w:r>
+        <w:t xml:space="preserve"> to each other than that of Alberto</w:t>
       </w:r>
       <w:r>
         <w:t xml:space="preserve">, hence their faces are more similar to each other than </w:t>
       </w:r>
+      <w:proofErr w:type="spellStart"/>
       <w:r>
         <w:t>alberto</w:t>
       </w:r>
+      <w:proofErr w:type="spellEnd"/>
       <w:r>
         <w:t xml:space="preserve">. As for the faces with female gender, we can see that </w:t>
       </w:r>
+      <w:proofErr w:type="spellStart"/>
       <w:r>
         <w:t>lisa</w:t>
       </w:r>
+      <w:proofErr w:type="spellEnd"/>
       <w:r>
         <w:t xml:space="preserve"> and betty are closer to each other hence their faces more similar than that of </w:t>
       </w:r>
+      <w:proofErr w:type="spellStart"/>
       <w:r>
         <w:t>wendy</w:t>
       </w:r>
-      <w:r>
-        <w:t xml:space="preserve">. However it is also observed that betty’s face, whether happy or sad, is closer to </w:t>
-      </w:r>
+      <w:proofErr w:type="spellEnd"/>
+      <w:r>
+        <w:t xml:space="preserve">. </w:t>
+      </w:r>
+      <w:proofErr w:type="gramStart"/>
+      <w:r>
+        <w:t>However</w:t>
+      </w:r>
+      <w:proofErr w:type="gramEnd"/>
+      <w:r>
+        <w:t xml:space="preserve"> it is also observed that betty’s face, whether happy or sad, is closer to </w:t>
+      </w:r>
+      <w:proofErr w:type="spellStart"/>
       <w:r>
         <w:t>lisa</w:t>
       </w:r>
+      <w:proofErr w:type="spellEnd"/>
       <w:r>
         <w:t xml:space="preserve"> s sad face than </w:t>
       </w:r>
+      <w:proofErr w:type="spellStart"/>
       <w:r>
         <w:t>lisa</w:t>
       </w:r>
+      <w:proofErr w:type="spellEnd"/>
       <w:r>
         <w:t xml:space="preserve"> s happy face. Lisa s sad face is closer hence more similar to betty’s happy face.</w:t>
       </w:r>
@@ -1398,14 +2330,51 @@
     </w:p>
     <w:p/>
     <w:p>
-      <w:r>
-        <w:t>So we can see that emotions do not affect the similarities of faces that much. Identities make a more significant difference. The most significant difference is gender</w:t>
-      </w:r>
-    </w:p>
-    <w:p/>
-    <w:p>
-      <w:r>
-        <w:t>3.2</w:t>
+      <w:proofErr w:type="gramStart"/>
+      <w:r>
+        <w:t>So</w:t>
+      </w:r>
+      <w:proofErr w:type="gramEnd"/>
+      <w:r>
+        <w:t xml:space="preserve"> we can see that emotions do not affect the similarities of faces that much. Identities make a more significant difference. The most significant difference is gender</w:t>
+      </w:r>
+    </w:p>
+    <w:p/>
+    <w:p>
+      <w:r>
+        <w:rPr>
+          <w:rStyle w:val="Strong"/>
+          <w:rFonts w:ascii="Segoe UI" w:hAnsi="Segoe UI" w:cs="Segoe UI"/>
+          <w:color w:val="656D76"/>
+          <w:shd w:val="clear" w:color="auto" w:fill="FFFFFF"/>
+        </w:rPr>
+        <w:t>Question 3.2:</w:t>
+      </w:r>
+      <w:r>
+        <w:rPr>
+          <w:rFonts w:ascii="Segoe UI" w:hAnsi="Segoe UI" w:cs="Segoe UI"/>
+          <w:color w:val="656D76"/>
+          <w:shd w:val="clear" w:color="auto" w:fill="FFFFFF"/>
+        </w:rPr>
+        <w:t xml:space="preserve"> How does the Emotion categorization transform the overall face input similarity compared to what we saw in the first cluster plot -- </w:t>
+      </w:r>
+      <w:proofErr w:type="spellStart"/>
+      <w:r>
+        <w:rPr>
+          <w:rFonts w:ascii="Segoe UI" w:hAnsi="Segoe UI" w:cs="Segoe UI"/>
+          <w:color w:val="656D76"/>
+          <w:shd w:val="clear" w:color="auto" w:fill="FFFFFF"/>
+        </w:rPr>
+        <w:t>ie</w:t>
+      </w:r>
+      <w:proofErr w:type="spellEnd"/>
+      <w:r>
+        <w:rPr>
+          <w:rFonts w:ascii="Segoe UI" w:hAnsi="Segoe UI" w:cs="Segoe UI"/>
+          <w:color w:val="656D76"/>
+          <w:shd w:val="clear" w:color="auto" w:fill="FFFFFF"/>
+        </w:rPr>
+        <w:t>., what items are now the most similar to each other?</w:t>
       </w:r>
     </w:p>
     <w:p/>
@@ -1414,50 +2383,72 @@
         <w:t xml:space="preserve">In case of the emotion cluster plot, we can see that the sad faces are closer and similar to each other than the happy faces regardless of </w:t>
       </w:r>
       <w:r>
-        <w:t>gedner</w:t>
-      </w:r>
-      <w:r>
-        <w:t xml:space="preserve">/identity. On checking the sad emotion cluster we see that </w:t>
-      </w:r>
+        <w:t>gender</w:t>
+      </w:r>
+      <w:r>
+        <w:t xml:space="preserve">/identity. On checking the sad emotion </w:t>
+      </w:r>
+      <w:proofErr w:type="gramStart"/>
+      <w:r>
+        <w:t>cluster</w:t>
+      </w:r>
+      <w:proofErr w:type="gramEnd"/>
+      <w:r>
+        <w:t xml:space="preserve"> we see that </w:t>
+      </w:r>
+      <w:proofErr w:type="spellStart"/>
       <w:r>
         <w:t>lisa</w:t>
       </w:r>
+      <w:proofErr w:type="spellEnd"/>
       <w:r>
         <w:t xml:space="preserve"> and mark are closer, </w:t>
       </w:r>
+      <w:proofErr w:type="spellStart"/>
       <w:r>
         <w:t>zane</w:t>
       </w:r>
+      <w:proofErr w:type="spellEnd"/>
       <w:r>
         <w:t xml:space="preserve"> and billy are also closer, etc. As for the happy emotion cluster we can see the same for </w:t>
       </w:r>
+      <w:proofErr w:type="spellStart"/>
       <w:r>
         <w:t>lisa</w:t>
       </w:r>
+      <w:proofErr w:type="spellEnd"/>
       <w:r>
         <w:t xml:space="preserve"> and </w:t>
       </w:r>
+      <w:proofErr w:type="spellStart"/>
       <w:r>
         <w:t>alberto</w:t>
       </w:r>
+      <w:proofErr w:type="spellEnd"/>
       <w:r>
         <w:t xml:space="preserve">, </w:t>
       </w:r>
+      <w:proofErr w:type="spellStart"/>
       <w:r>
         <w:t>zane</w:t>
       </w:r>
+      <w:proofErr w:type="spellEnd"/>
       <w:r>
         <w:t xml:space="preserve"> and mark, etc. We also observe form the plot that </w:t>
       </w:r>
+      <w:proofErr w:type="spellStart"/>
       <w:r>
         <w:t>wendys</w:t>
       </w:r>
+      <w:proofErr w:type="spellEnd"/>
       <w:r>
         <w:t xml:space="preserve"> sad face is similar to </w:t>
       </w:r>
+      <w:proofErr w:type="spellStart"/>
       <w:r>
         <w:t>lisa</w:t>
       </w:r>
+      <w:proofErr w:type="spellEnd"/>
       <w:r>
         <w:t xml:space="preserve"> s happy face.</w:t>
       </w:r>
@@ -1468,56 +2459,125 @@
     <w:p/>
     <w:p/>
     <w:p>
-      <w:r>
-        <w:t>3.3</w:t>
-      </w:r>
-    </w:p>
-    <w:p>
+      <w:pPr>
+        <w:rPr>
+          <w:rFonts w:ascii="Segoe UI" w:hAnsi="Segoe UI" w:cs="Segoe UI"/>
+          <w:color w:val="656D76"/>
+          <w:shd w:val="clear" w:color="auto" w:fill="FFFFFF"/>
+        </w:rPr>
+      </w:pPr>
+      <w:r>
+        <w:rPr>
+          <w:rStyle w:val="Strong"/>
+          <w:rFonts w:ascii="Segoe UI" w:hAnsi="Segoe UI" w:cs="Segoe UI"/>
+          <w:color w:val="656D76"/>
+          <w:shd w:val="clear" w:color="auto" w:fill="FFFFFF"/>
+        </w:rPr>
+        <w:t>Question 3.3:</w:t>
+      </w:r>
+      <w:r>
+        <w:rPr>
+          <w:rFonts w:ascii="Segoe UI" w:hAnsi="Segoe UI" w:cs="Segoe UI"/>
+          <w:color w:val="656D76"/>
+          <w:shd w:val="clear" w:color="auto" w:fill="FFFFFF"/>
+        </w:rPr>
+        <w:t> Across multiple different such partial faces, what is the order in which the </w:t>
+      </w:r>
+      <w:r>
+        <w:rPr>
+          <w:rStyle w:val="Emphasis"/>
+          <w:rFonts w:ascii="Segoe UI" w:hAnsi="Segoe UI" w:cs="Segoe UI"/>
+          <w:color w:val="656D76"/>
+          <w:shd w:val="clear" w:color="auto" w:fill="FFFFFF"/>
+        </w:rPr>
+        <w:t>correct</w:t>
+      </w:r>
+      <w:r>
+        <w:rPr>
+          <w:rFonts w:ascii="Segoe UI" w:hAnsi="Segoe UI" w:cs="Segoe UI"/>
+          <w:color w:val="656D76"/>
+          <w:shd w:val="clear" w:color="auto" w:fill="FFFFFF"/>
+        </w:rPr>
+        <w:t> category units get active (there may be transient activity in incorrect units)? For each case also list how this order corresponds to the timing of when the missing features in the input face start to get filled in.</w:t>
+      </w:r>
+    </w:p>
+    <w:p/>
+    <w:p>
+      <w:proofErr w:type="spellStart"/>
       <w:r>
         <w:t>Mark_sad</w:t>
       </w:r>
+      <w:proofErr w:type="spellEnd"/>
       <w:r>
         <w:t>: first 16 seconds: Gender and identity output start to get detected</w:t>
       </w:r>
     </w:p>
     <w:p>
       <w:r>
-        <w:t xml:space="preserve">17 s: more sure it’s a male and identity mark but identity </w:t>
-      </w:r>
+        <w:t xml:space="preserve">17 s: </w:t>
+      </w:r>
+      <w:proofErr w:type="gramStart"/>
+      <w:r>
+        <w:t>more sure</w:t>
+      </w:r>
+      <w:proofErr w:type="gramEnd"/>
+      <w:r>
+        <w:t xml:space="preserve"> it’s a male and identity mark but identity </w:t>
+      </w:r>
+      <w:proofErr w:type="spellStart"/>
       <w:r>
         <w:t>zane</w:t>
       </w:r>
+      <w:proofErr w:type="spellEnd"/>
       <w:r>
         <w:t xml:space="preserve"> is also detecting a little. Both happy and sad emotion is getting detected</w:t>
       </w:r>
     </w:p>
     <w:p>
       <w:r>
+        <w:lastRenderedPageBreak/>
         <w:t>19s: sad is more detected than happy</w:t>
       </w:r>
     </w:p>
     <w:p>
       <w:r>
-        <w:t xml:space="preserve">21s : Mark and male is more detected and </w:t>
-      </w:r>
+        <w:t>21</w:t>
+      </w:r>
+      <w:proofErr w:type="gramStart"/>
+      <w:r>
+        <w:t>s :</w:t>
+      </w:r>
+      <w:proofErr w:type="gramEnd"/>
+      <w:r>
+        <w:t xml:space="preserve"> Mark and male is more detected and </w:t>
+      </w:r>
+      <w:proofErr w:type="spellStart"/>
       <w:r>
         <w:t>zane</w:t>
       </w:r>
+      <w:proofErr w:type="spellEnd"/>
       <w:r>
         <w:t xml:space="preserve"> detection is going down</w:t>
       </w:r>
     </w:p>
     <w:p/>
     <w:p>
-      <w:r>
-        <w:t>Finally emotion is detected after gender/identity</w:t>
-      </w:r>
-    </w:p>
-    <w:p/>
-    <w:p>
+      <w:proofErr w:type="gramStart"/>
+      <w:r>
+        <w:t>Finally</w:t>
+      </w:r>
+      <w:proofErr w:type="gramEnd"/>
+      <w:r>
+        <w:t xml:space="preserve"> emotion is detected after gender/identity</w:t>
+      </w:r>
+    </w:p>
+    <w:p/>
+    <w:p>
+      <w:proofErr w:type="spellStart"/>
       <w:r>
         <w:t>Wendy_happy</w:t>
       </w:r>
+      <w:proofErr w:type="spellEnd"/>
       <w:r>
         <w:t>: all 3 detect at same rate</w:t>
       </w:r>
@@ -1526,6 +2586,7 @@
       <w:r>
         <w:t xml:space="preserve">Same for </w:t>
       </w:r>
+      <w:proofErr w:type="spellStart"/>
       <w:r>
         <w:t>w</w:t>
       </w:r>
@@ -1535,13 +2596,68 @@
       <w:r>
         <w:t>dy_sad</w:t>
       </w:r>
-    </w:p>
-    <w:p/>
-    <w:p>
-      <w:r>
-        <w:t>3.4</w:t>
-      </w:r>
-    </w:p>
+      <w:proofErr w:type="spellEnd"/>
+    </w:p>
+    <w:p/>
+    <w:p>
+      <w:pPr>
+        <w:rPr>
+          <w:rFonts w:ascii="Segoe UI" w:hAnsi="Segoe UI" w:cs="Segoe UI"/>
+          <w:color w:val="656D76"/>
+          <w:shd w:val="clear" w:color="auto" w:fill="FFFFFF"/>
+        </w:rPr>
+      </w:pPr>
+      <w:r>
+        <w:rPr>
+          <w:rStyle w:val="Strong"/>
+          <w:rFonts w:ascii="Segoe UI" w:hAnsi="Segoe UI" w:cs="Segoe UI"/>
+          <w:color w:val="656D76"/>
+          <w:shd w:val="clear" w:color="auto" w:fill="FFFFFF"/>
+        </w:rPr>
+        <w:t>Question 3.4:</w:t>
+      </w:r>
+      <w:r>
+        <w:rPr>
+          <w:rFonts w:ascii="Segoe UI" w:hAnsi="Segoe UI" w:cs="Segoe UI"/>
+          <w:color w:val="656D76"/>
+          <w:shd w:val="clear" w:color="auto" w:fill="FFFFFF"/>
+        </w:rPr>
+        <w:t> Explain why the subset of cat individuals ended up getting activated, when just </w:t>
+      </w:r>
+      <w:r>
+        <w:rPr>
+          <w:rStyle w:val="HTMLCode"/>
+          <w:rFonts w:ascii="Consolas" w:eastAsiaTheme="minorEastAsia" w:hAnsi="Consolas"/>
+          <w:color w:val="656D76"/>
+        </w:rPr>
+        <w:t>cat</w:t>
+      </w:r>
+      <w:r>
+        <w:rPr>
+          <w:rFonts w:ascii="Segoe UI" w:hAnsi="Segoe UI" w:cs="Segoe UI"/>
+          <w:color w:val="656D76"/>
+          <w:shd w:val="clear" w:color="auto" w:fill="FFFFFF"/>
+        </w:rPr>
+        <w:t> was provided as input -- how might this differential activation of individuals provide useful information about different cats in relation to the general </w:t>
+      </w:r>
+      <w:r>
+        <w:rPr>
+          <w:rStyle w:val="HTMLCode"/>
+          <w:rFonts w:ascii="Consolas" w:eastAsiaTheme="minorEastAsia" w:hAnsi="Consolas"/>
+          <w:color w:val="656D76"/>
+        </w:rPr>
+        <w:t>cat</w:t>
+      </w:r>
+      <w:r>
+        <w:rPr>
+          <w:rFonts w:ascii="Segoe UI" w:hAnsi="Segoe UI" w:cs="Segoe UI"/>
+          <w:color w:val="656D76"/>
+          <w:shd w:val="clear" w:color="auto" w:fill="FFFFFF"/>
+        </w:rPr>
+        <w:t> category?</w:t>
+      </w:r>
+    </w:p>
+    <w:p/>
     <w:p>
       <w:r>
         <w:t>10s: cat species</w:t>
@@ -1554,7 +2670,15 @@
     </w:p>
     <w:p>
       <w:r>
-        <w:t>30s : identity all goes down, activates: size small, toy string, food grass, 1</w:t>
+        <w:t>30</w:t>
+      </w:r>
+      <w:proofErr w:type="gramStart"/>
+      <w:r>
+        <w:t>s :</w:t>
+      </w:r>
+      <w:proofErr w:type="gramEnd"/>
+      <w:r>
+        <w:t xml:space="preserve"> identity all goes down, activates: size small, toy string, food grass, 1</w:t>
       </w:r>
       <w:r>
         <w:rPr>
@@ -1592,21 +2716,88 @@
     <w:p/>
     <w:p>
       <w:r>
-        <w:t xml:space="preserve">The cats subset of </w:t>
-      </w:r>
+        <w:t xml:space="preserve">The </w:t>
+      </w:r>
+      <w:proofErr w:type="gramStart"/>
+      <w:r>
+        <w:t>cats</w:t>
+      </w:r>
+      <w:proofErr w:type="gramEnd"/>
+      <w:r>
+        <w:t xml:space="preserve"> subset of </w:t>
+      </w:r>
+      <w:proofErr w:type="spellStart"/>
       <w:r>
         <w:t>morris</w:t>
       </w:r>
-      <w:r>
-        <w:t xml:space="preserve"> and Sylvester were activated because they have all the features that are most common in the cats dataset such as string for toy, grass for food and small in size. So this subset portrays the most common cats. Another feature that launces similar activations is the input pattern set to size small, saying that cats are typically smaller than dogs.</w:t>
-      </w:r>
-    </w:p>
-    <w:p/>
-    <w:p>
-      <w:r>
-        <w:t>3.5</w:t>
-      </w:r>
-    </w:p>
+      <w:proofErr w:type="spellEnd"/>
+      <w:r>
+        <w:t xml:space="preserve"> and Sylvester were activated because they have all the features that are most common in the cats dataset such as string for toy, grass for food and small in size. </w:t>
+      </w:r>
+      <w:proofErr w:type="gramStart"/>
+      <w:r>
+        <w:t>So</w:t>
+      </w:r>
+      <w:proofErr w:type="gramEnd"/>
+      <w:r>
+        <w:t xml:space="preserve"> this subset portrays the most common cats. Another feature that launces similar activations is the input pattern set to size small, saying that cats are typically smaller than dogs.</w:t>
+      </w:r>
+    </w:p>
+    <w:p/>
+    <w:p>
+      <w:pPr>
+        <w:rPr>
+          <w:rFonts w:ascii="Segoe UI" w:hAnsi="Segoe UI" w:cs="Segoe UI"/>
+          <w:color w:val="656D76"/>
+          <w:shd w:val="clear" w:color="auto" w:fill="FFFFFF"/>
+        </w:rPr>
+      </w:pPr>
+      <w:r>
+        <w:rPr>
+          <w:rStyle w:val="Strong"/>
+          <w:rFonts w:ascii="Segoe UI" w:hAnsi="Segoe UI" w:cs="Segoe UI"/>
+          <w:color w:val="656D76"/>
+          <w:shd w:val="clear" w:color="auto" w:fill="FFFFFF"/>
+        </w:rPr>
+        <w:t>Question 3.5:</w:t>
+      </w:r>
+      <w:r>
+        <w:rPr>
+          <w:rFonts w:ascii="Segoe UI" w:hAnsi="Segoe UI" w:cs="Segoe UI"/>
+          <w:color w:val="656D76"/>
+          <w:shd w:val="clear" w:color="auto" w:fill="FFFFFF"/>
+        </w:rPr>
+        <w:t xml:space="preserve"> Report what differences you observed in the settling </w:t>
+      </w:r>
+      <w:proofErr w:type="spellStart"/>
+      <w:r>
+        <w:rPr>
+          <w:rFonts w:ascii="Segoe UI" w:hAnsi="Segoe UI" w:cs="Segoe UI"/>
+          <w:color w:val="656D76"/>
+          <w:shd w:val="clear" w:color="auto" w:fill="FFFFFF"/>
+        </w:rPr>
+        <w:t>behavior</w:t>
+      </w:r>
+      <w:proofErr w:type="spellEnd"/>
+      <w:r>
+        <w:rPr>
+          <w:rFonts w:ascii="Segoe UI" w:hAnsi="Segoe UI" w:cs="Segoe UI"/>
+          <w:color w:val="656D76"/>
+          <w:shd w:val="clear" w:color="auto" w:fill="FFFFFF"/>
+        </w:rPr>
+        <w:t xml:space="preserve"> of the network for the different values of noise (0, .1, .01, .001), and </w:t>
+      </w:r>
+      <w:r>
+        <w:rPr>
+          <w:rFonts w:ascii="Segoe UI" w:hAnsi="Segoe UI" w:cs="Segoe UI"/>
+          <w:color w:val="656D76"/>
+          <w:highlight w:val="yellow"/>
+          <w:shd w:val="clear" w:color="auto" w:fill="FFFFFF"/>
+        </w:rPr>
+        <w:t>explain what this tells you about how noise is affecting the process</w:t>
+      </w:r>
+    </w:p>
+    <w:p/>
     <w:p>
       <w:r>
         <w:t>Levels of noise</w:t>
@@ -1622,17 +2813,30 @@
       <w:r>
         <w:t xml:space="preserve"> are </w:t>
       </w:r>
+      <w:proofErr w:type="spellStart"/>
       <w:r>
         <w:t>slighty</w:t>
       </w:r>
-      <w:r>
-        <w:t xml:space="preserve"> activated</w:t>
+      <w:proofErr w:type="spellEnd"/>
+      <w:r>
+        <w:t xml:space="preserve"> </w:t>
+      </w:r>
+      <w:proofErr w:type="gramStart"/>
+      <w:r>
+        <w:t>activated</w:t>
       </w:r>
       <w:r>
         <w:rPr>
           <w:highlight w:val="yellow"/>
         </w:rPr>
-        <w:t>(mention why)</w:t>
+        <w:t>(</w:t>
+      </w:r>
+      <w:proofErr w:type="gramEnd"/>
+      <w:r>
+        <w:rPr>
+          <w:highlight w:val="yellow"/>
+        </w:rPr>
+        <w:t>mention why)</w:t>
       </w:r>
     </w:p>
     <w:p>
@@ -1689,34 +2893,39 @@
         </w:rPr>
       </w:pPr>
       <w:r>
-        <w:t xml:space="preserve">the units on the </w:t>
-      </w:r>
-      <w:r>
-        <w:t>right</w:t>
-      </w:r>
-      <w:r>
-        <w:t xml:space="preserve"> cube only activate weakly and go down.  the </w:t>
-      </w:r>
-      <w:r>
-        <w:t>left</w:t>
-      </w:r>
-      <w:r>
-        <w:t xml:space="preserve"> cube gets more active </w:t>
-      </w:r>
-      <w:r>
-        <w:t>after a short while</w:t>
+        <w:t xml:space="preserve">the units on the right cube only activate weakly and go down.  the left cube gets more active after a short </w:t>
+      </w:r>
+      <w:proofErr w:type="gramStart"/>
+      <w:r>
+        <w:t>while</w:t>
       </w:r>
       <w:r>
         <w:rPr>
           <w:highlight w:val="yellow"/>
         </w:rPr>
-        <w:t>(mention why for the noises)</w:t>
-      </w:r>
-    </w:p>
-    <w:p/>
-    <w:p>
-      <w:r>
-        <w:t>We can observe that without any noise, it’s not possible to determine which interpretation should be active. However keeping the noise as minimal as possible(near to but not zero) quickens the process of determining which cube interpretation is fired</w:t>
+        <w:t>(</w:t>
+      </w:r>
+      <w:proofErr w:type="gramEnd"/>
+      <w:r>
+        <w:rPr>
+          <w:highlight w:val="yellow"/>
+        </w:rPr>
+        <w:t>mention why for the noises)</w:t>
+      </w:r>
+    </w:p>
+    <w:p/>
+    <w:p>
+      <w:r>
+        <w:lastRenderedPageBreak/>
+        <w:t xml:space="preserve">We can observe that without any noise, it’s not possible to determine which interpretation should be active. However keeping the noise as minimal as </w:t>
+      </w:r>
+      <w:proofErr w:type="gramStart"/>
+      <w:r>
+        <w:t>possible(</w:t>
+      </w:r>
+      <w:proofErr w:type="gramEnd"/>
+      <w:r>
+        <w:t>near to but not zero) quickens the process of determining which cube interpretation is fired</w:t>
       </w:r>
     </w:p>
     <w:p>
@@ -1727,28 +2936,247 @@
     </w:p>
     <w:p/>
     <w:p>
-      <w:r>
-        <w:t>3.6</w:t>
-      </w:r>
-    </w:p>
-    <w:p>
-      <w:r>
-        <w:t>3.7</w:t>
-      </w:r>
-    </w:p>
-    <w:p>
-      <w:r>
-        <w:t>3.8</w:t>
-      </w:r>
-    </w:p>
-    <w:p>
-      <w:r>
-        <w:t>Question 1</w:t>
-      </w:r>
-    </w:p>
-    <w:p>
-      <w:r>
-        <w:t>Question 2</w:t>
+      <w:pPr>
+        <w:rPr>
+          <w:rFonts w:ascii="Segoe UI" w:hAnsi="Segoe UI" w:cs="Segoe UI"/>
+          <w:color w:val="656D76"/>
+          <w:shd w:val="clear" w:color="auto" w:fill="FFFFFF"/>
+        </w:rPr>
+      </w:pPr>
+      <w:r>
+        <w:rPr>
+          <w:rStyle w:val="Strong"/>
+          <w:rFonts w:ascii="Segoe UI" w:hAnsi="Segoe UI" w:cs="Segoe UI"/>
+          <w:color w:val="656D76"/>
+          <w:highlight w:val="yellow"/>
+          <w:shd w:val="clear" w:color="auto" w:fill="FFFFFF"/>
+        </w:rPr>
+        <w:t>Question 3.6</w:t>
+      </w:r>
+      <w:r>
+        <w:rPr>
+          <w:rStyle w:val="Strong"/>
+          <w:rFonts w:ascii="Segoe UI" w:hAnsi="Segoe UI" w:cs="Segoe UI"/>
+          <w:color w:val="656D76"/>
+          <w:shd w:val="clear" w:color="auto" w:fill="FFFFFF"/>
+        </w:rPr>
+        <w:t>:</w:t>
+      </w:r>
+      <w:r>
+        <w:rPr>
+          <w:rFonts w:ascii="Segoe UI" w:hAnsi="Segoe UI" w:cs="Segoe UI"/>
+          <w:color w:val="656D76"/>
+          <w:shd w:val="clear" w:color="auto" w:fill="FFFFFF"/>
+        </w:rPr>
+        <w:t xml:space="preserve"> What effects does </w:t>
+      </w:r>
+      <w:proofErr w:type="gramStart"/>
+      <w:r>
+        <w:rPr>
+          <w:rFonts w:ascii="Segoe UI" w:hAnsi="Segoe UI" w:cs="Segoe UI"/>
+          <w:color w:val="656D76"/>
+          <w:shd w:val="clear" w:color="auto" w:fill="FFFFFF"/>
+        </w:rPr>
+        <w:t>decreasing</w:t>
+      </w:r>
+      <w:proofErr w:type="gramEnd"/>
+      <w:r>
+        <w:rPr>
+          <w:rFonts w:ascii="Segoe UI" w:hAnsi="Segoe UI" w:cs="Segoe UI"/>
+          <w:color w:val="656D76"/>
+          <w:shd w:val="clear" w:color="auto" w:fill="FFFFFF"/>
+        </w:rPr>
+        <w:t xml:space="preserve"> and increasing </w:t>
+      </w:r>
+      <w:proofErr w:type="spellStart"/>
+      <w:r>
+        <w:rPr>
+          <w:rStyle w:val="HTMLCode"/>
+          <w:rFonts w:ascii="Consolas" w:eastAsiaTheme="minorEastAsia" w:hAnsi="Consolas"/>
+          <w:color w:val="656D76"/>
+        </w:rPr>
+        <w:t>HiddenGbarI</w:t>
+      </w:r>
+      <w:proofErr w:type="spellEnd"/>
+      <w:r>
+        <w:rPr>
+          <w:rFonts w:ascii="Segoe UI" w:hAnsi="Segoe UI" w:cs="Segoe UI"/>
+          <w:color w:val="656D76"/>
+          <w:shd w:val="clear" w:color="auto" w:fill="FFFFFF"/>
+        </w:rPr>
+        <w:t> have on the average level of excitation of the hidden units and of the inhibitory units, and why does it have these effects (simple one-sentence answer)?</w:t>
+      </w:r>
+    </w:p>
+    <w:p/>
+    <w:p>
+      <w:pPr>
+        <w:rPr>
+          <w:rFonts w:ascii="Segoe UI" w:hAnsi="Segoe UI" w:cs="Segoe UI"/>
+          <w:color w:val="656D76"/>
+          <w:shd w:val="clear" w:color="auto" w:fill="FFFFFF"/>
+        </w:rPr>
+      </w:pPr>
+      <w:r>
+        <w:rPr>
+          <w:rStyle w:val="Strong"/>
+          <w:rFonts w:ascii="Segoe UI" w:hAnsi="Segoe UI" w:cs="Segoe UI"/>
+          <w:color w:val="656D76"/>
+          <w:highlight w:val="yellow"/>
+          <w:shd w:val="clear" w:color="auto" w:fill="FFFFFF"/>
+        </w:rPr>
+        <w:t>Question 3.7</w:t>
+      </w:r>
+      <w:r>
+        <w:rPr>
+          <w:rStyle w:val="Strong"/>
+          <w:rFonts w:ascii="Segoe UI" w:hAnsi="Segoe UI" w:cs="Segoe UI"/>
+          <w:color w:val="656D76"/>
+          <w:shd w:val="clear" w:color="auto" w:fill="FFFFFF"/>
+        </w:rPr>
+        <w:t>:</w:t>
+      </w:r>
+      <w:r>
+        <w:rPr>
+          <w:rFonts w:ascii="Segoe UI" w:hAnsi="Segoe UI" w:cs="Segoe UI"/>
+          <w:color w:val="656D76"/>
+          <w:shd w:val="clear" w:color="auto" w:fill="FFFFFF"/>
+        </w:rPr>
+        <w:t xml:space="preserve"> How does eliminating feedforward inhibition affect the </w:t>
+      </w:r>
+      <w:proofErr w:type="spellStart"/>
+      <w:r>
+        <w:rPr>
+          <w:rFonts w:ascii="Segoe UI" w:hAnsi="Segoe UI" w:cs="Segoe UI"/>
+          <w:color w:val="656D76"/>
+          <w:shd w:val="clear" w:color="auto" w:fill="FFFFFF"/>
+        </w:rPr>
+        <w:t>behavior</w:t>
+      </w:r>
+      <w:proofErr w:type="spellEnd"/>
+      <w:r>
+        <w:rPr>
+          <w:rFonts w:ascii="Segoe UI" w:hAnsi="Segoe UI" w:cs="Segoe UI"/>
+          <w:color w:val="656D76"/>
+          <w:shd w:val="clear" w:color="auto" w:fill="FFFFFF"/>
+        </w:rPr>
+        <w:t xml:space="preserve"> of the excitatory and inhibitory average activity levels -- is there a clear qualitative difference in terms of when the two layers start to get active, and in their overall patterns of activity, compared to with the default parameters?</w:t>
+      </w:r>
+    </w:p>
+    <w:p/>
+    <w:p>
+      <w:pPr>
+        <w:rPr>
+          <w:rFonts w:ascii="Segoe UI" w:hAnsi="Segoe UI" w:cs="Segoe UI"/>
+          <w:color w:val="656D76"/>
+          <w:shd w:val="clear" w:color="auto" w:fill="FFFFFF"/>
+        </w:rPr>
+      </w:pPr>
+      <w:r>
+        <w:rPr>
+          <w:rStyle w:val="Strong"/>
+          <w:rFonts w:ascii="Segoe UI" w:hAnsi="Segoe UI" w:cs="Segoe UI"/>
+          <w:color w:val="656D76"/>
+          <w:highlight w:val="yellow"/>
+          <w:shd w:val="clear" w:color="auto" w:fill="FFFFFF"/>
+        </w:rPr>
+        <w:t>Question 3.8:</w:t>
+      </w:r>
+      <w:r>
+        <w:rPr>
+          <w:rFonts w:ascii="Segoe UI" w:hAnsi="Segoe UI" w:cs="Segoe UI"/>
+          <w:color w:val="656D76"/>
+          <w:shd w:val="clear" w:color="auto" w:fill="FFFFFF"/>
+        </w:rPr>
+        <w:t> How much does the hidden average activity level vary as a function of the different </w:t>
+      </w:r>
+      <w:proofErr w:type="spellStart"/>
+      <w:r>
+        <w:rPr>
+          <w:rStyle w:val="HTMLCode"/>
+          <w:rFonts w:ascii="Consolas" w:eastAsiaTheme="minorEastAsia" w:hAnsi="Consolas"/>
+          <w:color w:val="656D76"/>
+        </w:rPr>
+        <w:t>InputPct</w:t>
+      </w:r>
+      <w:proofErr w:type="spellEnd"/>
+      <w:r>
+        <w:rPr>
+          <w:rFonts w:ascii="Segoe UI" w:hAnsi="Segoe UI" w:cs="Segoe UI"/>
+          <w:color w:val="656D76"/>
+          <w:shd w:val="clear" w:color="auto" w:fill="FFFFFF"/>
+        </w:rPr>
+        <w:t> levels (10, 20, 30). What does this reveal about the set point nature of the FFFB inhibition mechanism (i.e., the extent to which it works like an air conditioner that works to maintain a fixed set-point temperature)?</w:t>
+      </w:r>
+    </w:p>
+    <w:p/>
+    <w:p>
+      <w:pPr>
+        <w:pStyle w:val="ListParagraph"/>
+        <w:numPr>
+          <w:ilvl w:val="0"/>
+          <w:numId w:val="4"/>
+        </w:numPr>
+      </w:pPr>
+      <w:r>
+        <w:rPr>
+          <w:highlight w:val="yellow"/>
+        </w:rPr>
+        <w:t>Why are the O’Reilly and Munakata equations called point neuron equations? As a consequence of this, what aspects of neurophysiology can these equations not reflect?</w:t>
+      </w:r>
+    </w:p>
+    <w:p/>
+    <w:p/>
+    <w:p>
+      <w:pPr>
+        <w:rPr>
+          <w:highlight w:val="yellow"/>
+        </w:rPr>
+      </w:pPr>
+      <w:r>
+        <w:rPr>
+          <w:highlight w:val="yellow"/>
+        </w:rPr>
+        <w:t xml:space="preserve">2. In the output activation equation below, what would the consequence be of replacing the +1 term with +10? How could one obtain a similar effect by changing a parameter of this equation.  </w:t>
+      </w:r>
+    </w:p>
+    <w:p/>
+    <w:p>
+      <w:r>
+        <w:drawing>
+          <wp:inline distT="0" distB="0" distL="0" distR="0" wp14:anchorId="503D9236" wp14:editId="651F12FB">
+            <wp:extent cx="1358970" cy="552478"/>
+            <wp:effectExtent l="0" t="0" r="0" b="0"/>
+            <wp:docPr id="1176982904" name="Picture 1"/>
+            <wp:cNvGraphicFramePr>
+              <a:graphicFrameLocks xmlns:a="http://schemas.openxmlformats.org/drawingml/2006/main" noChangeAspect="1"/>
+            </wp:cNvGraphicFramePr>
+            <a:graphic xmlns:a="http://schemas.openxmlformats.org/drawingml/2006/main">
+              <a:graphicData uri="http://schemas.openxmlformats.org/drawingml/2006/picture">
+                <pic:pic xmlns:pic="http://schemas.openxmlformats.org/drawingml/2006/picture">
+                  <pic:nvPicPr>
+                    <pic:cNvPr id="1176982904" name=""/>
+                    <pic:cNvPicPr/>
+                  </pic:nvPicPr>
+                  <pic:blipFill>
+                    <a:blip r:embed="rId20"/>
+                    <a:stretch>
+                      <a:fillRect/>
+                    </a:stretch>
+                  </pic:blipFill>
+                  <pic:spPr>
+                    <a:xfrm>
+                      <a:off x="0" y="0"/>
+                      <a:ext cx="1358970" cy="552478"/>
+                    </a:xfrm>
+                    <a:prstGeom prst="rect">
+                      <a:avLst/>
+                    </a:prstGeom>
+                  </pic:spPr>
+                </pic:pic>
+              </a:graphicData>
+            </a:graphic>
+          </wp:inline>
+        </w:drawing>
       </w:r>
     </w:p>
     <w:p/>
@@ -1766,8 +3194,8 @@
 </file>
 
 <file path=word/numbering.xml><?xml version="1.0" encoding="utf-8"?>
-<w:numbering xmlns:wpc="http://schemas.microsoft.com/office/word/2010/wordprocessingCanvas" xmlns:cx="http://schemas.microsoft.com/office/drawing/2014/chartex" xmlns:cx1="http://schemas.microsoft.com/office/drawing/2015/9/8/chartex" xmlns:cx2="http://schemas.microsoft.com/office/drawing/2015/10/21/chartex" xmlns:cx3="http://schemas.microsoft.com/office/drawing/2016/5/9/chartex" xmlns:cx4="http://schemas.microsoft.com/office/drawing/2016/5/10/chartex" xmlns:cx5="http://schemas.microsoft.com/office/drawing/2016/5/11/chartex" xmlns:mc="http://schemas.openxmlformats.org/markup-compatibility/2006" xmlns:o="urn:schemas-microsoft-com:office:office" xmlns:r="http://schemas.openxmlformats.org/officeDocument/2006/relationships" xmlns:m="http://schemas.openxmlformats.org/officeDocument/2006/math" xmlns:v="urn:schemas-microsoft-com:vml" xmlns:wp14="http://schemas.microsoft.com/office/word/2010/wordprocessingDrawing" xmlns:wp="http://schemas.openxmlformats.org/drawingml/2006/wordprocessingDrawing" xmlns:w10="urn:schemas-microsoft-com:office:word" xmlns:w="http://schemas.openxmlformats.org/wordprocessingml/2006/main" xmlns:w14="http://schemas.microsoft.com/office/word/2010/wordml" xmlns:w15="http://schemas.microsoft.com/office/word/2012/wordml" xmlns:wne="http://schemas.microsoft.com/office/word/2006/wordml" xmlns:w16cid="http://schemas.microsoft.com/office/word/2016/wordml/cid" xmlns:w16se="http://schemas.microsoft.com/office/word/2015/wordml/symex" xmlns:wpg="http://schemas.microsoft.com/office/word/2010/wordprocessingGroup" xmlns:wpi="http://schemas.microsoft.com/office/word/2010/wordprocessingInk" xmlns:wps="http://schemas.microsoft.com/office/word/2010/wordprocessingShape" mc:Ignorable="w14 w15 wp14 w16se w16cid">
-  <w:abstractNum w:abstractNumId="0">
+<w:numbering xmlns:wpc="http://schemas.microsoft.com/office/word/2010/wordprocessingCanvas" xmlns:cx="http://schemas.microsoft.com/office/drawing/2014/chartex" xmlns:cx1="http://schemas.microsoft.com/office/drawing/2015/9/8/chartex" xmlns:cx2="http://schemas.microsoft.com/office/drawing/2015/10/21/chartex" xmlns:cx3="http://schemas.microsoft.com/office/drawing/2016/5/9/chartex" xmlns:cx4="http://schemas.microsoft.com/office/drawing/2016/5/10/chartex" xmlns:cx5="http://schemas.microsoft.com/office/drawing/2016/5/11/chartex" xmlns:cx6="http://schemas.microsoft.com/office/drawing/2016/5/12/chartex" xmlns:cx7="http://schemas.microsoft.com/office/drawing/2016/5/13/chartex" xmlns:cx8="http://schemas.microsoft.com/office/drawing/2016/5/14/chartex" xmlns:mc="http://schemas.openxmlformats.org/markup-compatibility/2006" xmlns:aink="http://schemas.microsoft.com/office/drawing/2016/ink" xmlns:am3d="http://schemas.microsoft.com/office/drawing/2017/model3d" xmlns:o="urn:schemas-microsoft-com:office:office" xmlns:oel="http://schemas.microsoft.com/office/2019/extlst" xmlns:r="http://schemas.openxmlformats.org/officeDocument/2006/relationships" xmlns:m="http://schemas.openxmlformats.org/officeDocument/2006/math" xmlns:v="urn:schemas-microsoft-com:vml" xmlns:wp14="http://schemas.microsoft.com/office/word/2010/wordprocessingDrawing" xmlns:wp="http://schemas.openxmlformats.org/drawingml/2006/wordprocessingDrawing" xmlns:w10="urn:schemas-microsoft-com:office:word" xmlns:w="http://schemas.openxmlformats.org/wordprocessingml/2006/main" xmlns:w14="http://schemas.microsoft.com/office/word/2010/wordml" xmlns:w15="http://schemas.microsoft.com/office/word/2012/wordml" xmlns:w16cex="http://schemas.microsoft.com/office/word/2018/wordml/cex" xmlns:w16cid="http://schemas.microsoft.com/office/word/2016/wordml/cid" xmlns:w16="http://schemas.microsoft.com/office/word/2018/wordml" xmlns:w16sdtdh="http://schemas.microsoft.com/office/word/2020/wordml/sdtdatahash" xmlns:w16se="http://schemas.microsoft.com/office/word/2015/wordml/symex" xmlns:wpg="http://schemas.microsoft.com/office/word/2010/wordprocessingGroup" xmlns:wpi="http://schemas.microsoft.com/office/word/2010/wordprocessingInk" xmlns:wne="http://schemas.microsoft.com/office/word/2006/wordml" xmlns:wps="http://schemas.microsoft.com/office/word/2010/wordprocessingShape" mc:Ignorable="w14 w15 w16se w16cid w16 w16cex w16sdtdh wp14">
+  <w:abstractNum w:abstractNumId="0" w15:restartNumberingAfterBreak="0">
     <w:nsid w:val="421B38D2"/>
     <w:multiLevelType w:val="multilevel"/>
     <w:tmpl w:val="1E5C1EAE"/>
@@ -1916,12 +3344,11 @@
       </w:rPr>
     </w:lvl>
   </w:abstractNum>
-  <w:abstractNum w:abstractNumId="1">
+  <w:abstractNum w:abstractNumId="1" w15:restartNumberingAfterBreak="0">
     <w:nsid w:val="569718FE"/>
     <w:multiLevelType w:val="multilevel"/>
     <w:tmpl w:val="F588F584"/>
     <w:lvl w:ilvl="0">
-      <w:start w:val="0"/>
       <w:numFmt w:val="decimal"/>
       <w:lvlText w:val="%1."/>
       <w:lvlJc w:val="left"/>
@@ -2029,12 +3456,11 @@
       </w:rPr>
     </w:lvl>
   </w:abstractNum>
-  <w:abstractNum w:abstractNumId="2">
+  <w:abstractNum w:abstractNumId="2" w15:restartNumberingAfterBreak="0">
     <w:nsid w:val="5FF46810"/>
     <w:multiLevelType w:val="multilevel"/>
     <w:tmpl w:val="F2E6E31C"/>
     <w:lvl w:ilvl="0">
-      <w:start w:val="0"/>
       <w:numFmt w:val="decimal"/>
       <w:lvlText w:val="%1"/>
       <w:lvlJc w:val="left"/>
@@ -2142,12 +3568,11 @@
       </w:rPr>
     </w:lvl>
   </w:abstractNum>
-  <w:abstractNum w:abstractNumId="3">
+  <w:abstractNum w:abstractNumId="3" w15:restartNumberingAfterBreak="0">
     <w:nsid w:val="6ADD6658"/>
     <w:multiLevelType w:val="multilevel"/>
     <w:tmpl w:val="31F27916"/>
     <w:lvl w:ilvl="0">
-      <w:start w:val="0"/>
       <w:numFmt w:val="decimal"/>
       <w:lvlText w:val="%1"/>
       <w:lvlJc w:val="left"/>
@@ -2271,7 +3696,7 @@
 </file>
 
 <file path=word/styles.xml><?xml version="1.0" encoding="utf-8"?>
-<w:styles xmlns:mc="http://schemas.openxmlformats.org/markup-compatibility/2006" xmlns:r="http://schemas.openxmlformats.org/officeDocument/2006/relationships" xmlns:w="http://schemas.openxmlformats.org/wordprocessingml/2006/main" xmlns:w14="http://schemas.microsoft.com/office/word/2010/wordml" xmlns:w15="http://schemas.microsoft.com/office/word/2012/wordml" xmlns:w16cid="http://schemas.microsoft.com/office/word/2016/wordml/cid" xmlns:w16se="http://schemas.microsoft.com/office/word/2015/wordml/symex" mc:Ignorable="w14 w15 w16se w16cid">
+<w:styles xmlns:mc="http://schemas.openxmlformats.org/markup-compatibility/2006" xmlns:r="http://schemas.openxmlformats.org/officeDocument/2006/relationships" xmlns:w="http://schemas.openxmlformats.org/wordprocessingml/2006/main" xmlns:w14="http://schemas.microsoft.com/office/word/2010/wordml" xmlns:w15="http://schemas.microsoft.com/office/word/2012/wordml" xmlns:w16cex="http://schemas.microsoft.com/office/word/2018/wordml/cex" xmlns:w16cid="http://schemas.microsoft.com/office/word/2016/wordml/cid" xmlns:w16="http://schemas.microsoft.com/office/word/2018/wordml" xmlns:w16sdtdh="http://schemas.microsoft.com/office/word/2020/wordml/sdtdatahash" xmlns:w16se="http://schemas.microsoft.com/office/word/2015/wordml/symex" mc:Ignorable="w14 w15 w16se w16cid w16 w16cex w16sdtdh">
   <w:docDefaults>
     <w:rPrDefault>
       <w:rPr>
@@ -2661,11 +4086,11 @@
     <w:lsdException w:name="List Table 5 Dark Accent 6" w:uiPriority="50"/>
     <w:lsdException w:name="List Table 6 Colorful Accent 6" w:uiPriority="51"/>
     <w:lsdException w:name="List Table 7 Colorful Accent 6" w:uiPriority="52"/>
-    <w:lsdException w:name="Smart Link" w:semiHidden="1" w:unhideWhenUsed="1"/>
     <w:lsdException w:name="Mention" w:semiHidden="1" w:unhideWhenUsed="1"/>
     <w:lsdException w:name="Smart Hyperlink" w:semiHidden="1" w:unhideWhenUsed="1"/>
     <w:lsdException w:name="Hashtag" w:semiHidden="1" w:unhideWhenUsed="1"/>
     <w:lsdException w:name="Unresolved Mention" w:semiHidden="1" w:unhideWhenUsed="1"/>
+    <w:lsdException w:name="Smart Link" w:semiHidden="1" w:unhideWhenUsed="1"/>
   </w:latentStyles>
   <w:style w:type="paragraph" w:default="1" w:styleId="Normal">
     <w:name w:val="Normal"/>
@@ -2708,6 +4133,60 @@
       <w:ind w:left="720"/>
       <w:contextualSpacing/>
     </w:pPr>
+  </w:style>
+  <w:style w:type="character" w:styleId="Strong">
+    <w:name w:val="Strong"/>
+    <w:basedOn w:val="DefaultParagraphFont"/>
+    <w:uiPriority w:val="22"/>
+    <w:qFormat/>
+    <w:rsid w:val="001D6C11"/>
+    <w:rPr>
+      <w:b/>
+      <w:bCs/>
+    </w:rPr>
+  </w:style>
+  <w:style w:type="character" w:styleId="HTMLCode">
+    <w:name w:val="HTML Code"/>
+    <w:basedOn w:val="DefaultParagraphFont"/>
+    <w:uiPriority w:val="99"/>
+    <w:semiHidden/>
+    <w:unhideWhenUsed/>
+    <w:rsid w:val="001D6C11"/>
+    <w:rPr>
+      <w:rFonts w:ascii="Courier New" w:eastAsia="Times New Roman" w:hAnsi="Courier New" w:cs="Courier New"/>
+      <w:sz w:val="20"/>
+      <w:szCs w:val="20"/>
+    </w:rPr>
+  </w:style>
+  <w:style w:type="character" w:styleId="Emphasis">
+    <w:name w:val="Emphasis"/>
+    <w:basedOn w:val="DefaultParagraphFont"/>
+    <w:uiPriority w:val="20"/>
+    <w:qFormat/>
+    <w:rsid w:val="00533D43"/>
+    <w:rPr>
+      <w:i/>
+      <w:iCs/>
+    </w:rPr>
+  </w:style>
+  <w:style w:type="paragraph" w:styleId="NormalWeb">
+    <w:name w:val="Normal (Web)"/>
+    <w:basedOn w:val="Normal"/>
+    <w:uiPriority w:val="99"/>
+    <w:semiHidden/>
+    <w:unhideWhenUsed/>
+    <w:rsid w:val="003A1182"/>
+    <w:pPr>
+      <w:spacing w:before="100" w:beforeAutospacing="1" w:after="100" w:afterAutospacing="1" w:line="240" w:lineRule="auto"/>
+    </w:pPr>
+    <w:rPr>
+      <w:rFonts w:ascii="Times New Roman" w:eastAsia="Times New Roman" w:hAnsi="Times New Roman" w:cs="Times New Roman"/>
+      <w:kern w:val="0"/>
+      <w:sz w:val="24"/>
+      <w:szCs w:val="24"/>
+      <w:lang w:eastAsia="en-GB"/>
+      <w14:ligatures w14:val="none"/>
+    </w:rPr>
   </w:style>
 </w:styles>
 </file>

</xml_diff>

<commit_message>
CNN: Modifications in Assignment 1
</commit_message>
<xml_diff>
--- a/CNN Simulations/CNN Assignment 1.docx
+++ b/CNN Simulations/CNN Assignment 1.docx
@@ -24,7 +24,6 @@
         </w:rPr>
         <w:t> Describe the effects on the rate of neural spiking of increasing </w:t>
       </w:r>
-      <w:proofErr w:type="spellStart"/>
       <w:r>
         <w:rPr>
           <w:rStyle w:val="HTMLCode"/>
@@ -32,7 +31,6 @@
         </w:rPr>
         <w:t>GbarE</w:t>
       </w:r>
-      <w:proofErr w:type="spellEnd"/>
       <w:r>
         <w:rPr>
           <w:rFonts w:ascii="Segoe UI" w:hAnsi="Segoe UI" w:cs="Segoe UI"/>
@@ -58,21 +56,7 @@
         <w:rPr>
           <w:rFonts w:ascii="Segoe UI" w:hAnsi="Segoe UI" w:cs="Segoe UI"/>
         </w:rPr>
-        <w:t xml:space="preserve">Spikes at </w:t>
-      </w:r>
-      <w:proofErr w:type="spellStart"/>
-      <w:r>
-        <w:rPr>
-          <w:rFonts w:ascii="Segoe UI" w:hAnsi="Segoe UI" w:cs="Segoe UI"/>
-        </w:rPr>
-        <w:t>GbarE</w:t>
-      </w:r>
-      <w:proofErr w:type="spellEnd"/>
-      <w:r>
-        <w:rPr>
-          <w:rFonts w:ascii="Segoe UI" w:hAnsi="Segoe UI" w:cs="Segoe UI"/>
-        </w:rPr>
-        <w:t xml:space="preserve"> = 0.3</w:t>
+        <w:t>Spikes at GbarE = 0.3</w:t>
       </w:r>
     </w:p>
     <w:p>
@@ -150,19 +134,11 @@
           <w:rFonts w:ascii="Segoe UI" w:hAnsi="Segoe UI" w:cs="Segoe UI"/>
         </w:rPr>
       </w:pPr>
-      <w:proofErr w:type="spellStart"/>
-      <w:r>
-        <w:rPr>
-          <w:rFonts w:ascii="Segoe UI" w:hAnsi="Segoe UI" w:cs="Segoe UI"/>
-        </w:rPr>
-        <w:t>GBarE</w:t>
-      </w:r>
-      <w:proofErr w:type="spellEnd"/>
-      <w:r>
-        <w:rPr>
-          <w:rFonts w:ascii="Segoe UI" w:hAnsi="Segoe UI" w:cs="Segoe UI"/>
-        </w:rPr>
-        <w:t xml:space="preserve"> = 0.4</w:t>
+      <w:r>
+        <w:rPr>
+          <w:rFonts w:ascii="Segoe UI" w:hAnsi="Segoe UI" w:cs="Segoe UI"/>
+        </w:rPr>
+        <w:t>GBarE = 0.4</w:t>
       </w:r>
     </w:p>
     <w:p>
@@ -241,19 +217,11 @@
           <w:rFonts w:ascii="Segoe UI" w:hAnsi="Segoe UI" w:cs="Segoe UI"/>
         </w:rPr>
       </w:pPr>
-      <w:proofErr w:type="spellStart"/>
-      <w:r>
-        <w:rPr>
-          <w:rFonts w:ascii="Segoe UI" w:hAnsi="Segoe UI" w:cs="Segoe UI"/>
-        </w:rPr>
-        <w:t>GBarE</w:t>
-      </w:r>
-      <w:proofErr w:type="spellEnd"/>
-      <w:r>
-        <w:rPr>
-          <w:rFonts w:ascii="Segoe UI" w:hAnsi="Segoe UI" w:cs="Segoe UI"/>
-        </w:rPr>
-        <w:t>=0.2</w:t>
+      <w:r>
+        <w:rPr>
+          <w:rFonts w:ascii="Segoe UI" w:hAnsi="Segoe UI" w:cs="Segoe UI"/>
+        </w:rPr>
+        <w:t>GBarE=0.2</w:t>
       </w:r>
     </w:p>
     <w:p>
@@ -324,49 +292,33 @@
           <w:rFonts w:ascii="Segoe UI" w:hAnsi="Segoe UI" w:cs="Segoe UI"/>
         </w:rPr>
       </w:pPr>
-      <w:proofErr w:type="spellStart"/>
       <w:r>
         <w:rPr>
           <w:rFonts w:ascii="Segoe UI" w:hAnsi="Segoe UI" w:cs="Segoe UI"/>
         </w:rPr>
         <w:lastRenderedPageBreak/>
-        <w:t>GBarE</w:t>
-      </w:r>
-      <w:proofErr w:type="spellEnd"/>
-      <w:r>
-        <w:rPr>
-          <w:rFonts w:ascii="Segoe UI" w:hAnsi="Segoe UI" w:cs="Segoe UI"/>
-        </w:rPr>
-        <w:t xml:space="preserve"> = 0.1</w:t>
-      </w:r>
-    </w:p>
-    <w:p>
-      <w:pPr>
-        <w:rPr>
-          <w:rFonts w:ascii="Segoe UI" w:hAnsi="Segoe UI" w:cs="Segoe UI"/>
-        </w:rPr>
-      </w:pPr>
-    </w:p>
-    <w:p>
-      <w:pPr>
-        <w:rPr>
-          <w:rFonts w:ascii="Segoe UI" w:hAnsi="Segoe UI" w:cs="Segoe UI"/>
-        </w:rPr>
-      </w:pPr>
-      <w:r>
-        <w:rPr>
-          <w:rFonts w:ascii="Segoe UI" w:hAnsi="Segoe UI" w:cs="Segoe UI"/>
-        </w:rPr>
-        <w:t xml:space="preserve">Increasing </w:t>
-      </w:r>
-      <w:proofErr w:type="spellStart"/>
-      <w:r>
-        <w:rPr>
-          <w:rFonts w:ascii="Segoe UI" w:hAnsi="Segoe UI" w:cs="Segoe UI"/>
-        </w:rPr>
-        <w:t>GbarE</w:t>
-      </w:r>
-      <w:proofErr w:type="spellEnd"/>
+        <w:t>GBarE = 0.1</w:t>
+      </w:r>
+    </w:p>
+    <w:p>
+      <w:pPr>
+        <w:rPr>
+          <w:rFonts w:ascii="Segoe UI" w:hAnsi="Segoe UI" w:cs="Segoe UI"/>
+        </w:rPr>
+      </w:pPr>
+    </w:p>
+    <w:p>
+      <w:pPr>
+        <w:rPr>
+          <w:rFonts w:ascii="Segoe UI" w:hAnsi="Segoe UI" w:cs="Segoe UI"/>
+        </w:rPr>
+      </w:pPr>
+      <w:r>
+        <w:rPr>
+          <w:rFonts w:ascii="Segoe UI" w:hAnsi="Segoe UI" w:cs="Segoe UI"/>
+        </w:rPr>
+        <w:t>Increasing GbarE</w:t>
+      </w:r>
       <w:r>
         <w:rPr>
           <w:rFonts w:ascii="Segoe UI" w:hAnsi="Segoe UI" w:cs="Segoe UI"/>
@@ -410,19 +362,11 @@
         </w:rPr>
         <w:t xml:space="preserve">Decreasing </w:t>
       </w:r>
-      <w:proofErr w:type="spellStart"/>
-      <w:r>
-        <w:rPr>
-          <w:rFonts w:ascii="Segoe UI" w:hAnsi="Segoe UI" w:cs="Segoe UI"/>
-        </w:rPr>
-        <w:t>GBarE</w:t>
-      </w:r>
-      <w:proofErr w:type="spellEnd"/>
-      <w:r>
-        <w:rPr>
-          <w:rFonts w:ascii="Segoe UI" w:hAnsi="Segoe UI" w:cs="Segoe UI"/>
-        </w:rPr>
-        <w:t xml:space="preserve"> from </w:t>
+      <w:r>
+        <w:rPr>
+          <w:rFonts w:ascii="Segoe UI" w:hAnsi="Segoe UI" w:cs="Segoe UI"/>
+        </w:rPr>
+        <w:t xml:space="preserve">GBarE from </w:t>
       </w:r>
       <w:r>
         <w:rPr>
@@ -472,7 +416,6 @@
         </w:rPr>
         <w:t> Is there a qualitative difference in the neural spiking when </w:t>
       </w:r>
-      <w:proofErr w:type="spellStart"/>
       <w:r>
         <w:rPr>
           <w:rStyle w:val="HTMLCode"/>
@@ -480,29 +423,12 @@
         </w:rPr>
         <w:t>GbarE</w:t>
       </w:r>
-      <w:proofErr w:type="spellEnd"/>
-      <w:r>
-        <w:rPr>
-          <w:rFonts w:ascii="Segoe UI" w:hAnsi="Segoe UI" w:cs="Segoe UI"/>
-          <w:shd w:val="clear" w:color="auto" w:fill="FFFFFF"/>
-        </w:rPr>
-        <w:t xml:space="preserve"> is decreased to .1, compared to the higher values -- what important aspect of the neuron's </w:t>
-      </w:r>
-      <w:proofErr w:type="spellStart"/>
-      <w:r>
-        <w:rPr>
-          <w:rFonts w:ascii="Segoe UI" w:hAnsi="Segoe UI" w:cs="Segoe UI"/>
-          <w:shd w:val="clear" w:color="auto" w:fill="FFFFFF"/>
-        </w:rPr>
-        <w:t>behavior</w:t>
-      </w:r>
-      <w:proofErr w:type="spellEnd"/>
-      <w:r>
-        <w:rPr>
-          <w:rFonts w:ascii="Segoe UI" w:hAnsi="Segoe UI" w:cs="Segoe UI"/>
-          <w:shd w:val="clear" w:color="auto" w:fill="FFFFFF"/>
-        </w:rPr>
-        <w:t xml:space="preserve"> does this reveal?</w:t>
+      <w:r>
+        <w:rPr>
+          <w:rFonts w:ascii="Segoe UI" w:hAnsi="Segoe UI" w:cs="Segoe UI"/>
+          <w:shd w:val="clear" w:color="auto" w:fill="FFFFFF"/>
+        </w:rPr>
+        <w:t> is decreased to .1, compared to the higher values -- what important aspect of the neuron's behavior does this reveal?</w:t>
       </w:r>
     </w:p>
     <w:p>
@@ -571,21 +497,7 @@
         <w:rPr>
           <w:rFonts w:ascii="Segoe UI" w:hAnsi="Segoe UI" w:cs="Segoe UI"/>
         </w:rPr>
-        <w:t xml:space="preserve">Setting </w:t>
-      </w:r>
-      <w:proofErr w:type="spellStart"/>
-      <w:r>
-        <w:rPr>
-          <w:rFonts w:ascii="Segoe UI" w:hAnsi="Segoe UI" w:cs="Segoe UI"/>
-        </w:rPr>
-        <w:t>GBarE</w:t>
-      </w:r>
-      <w:proofErr w:type="spellEnd"/>
-      <w:r>
-        <w:rPr>
-          <w:rFonts w:ascii="Segoe UI" w:hAnsi="Segoe UI" w:cs="Segoe UI"/>
-        </w:rPr>
-        <w:t xml:space="preserve"> to 0.1 there</w:t>
+        <w:t>Setting GBarE to 0.1 there</w:t>
       </w:r>
       <w:r>
         <w:rPr>
@@ -621,37 +533,7 @@
         <w:rPr>
           <w:rFonts w:ascii="Segoe UI" w:hAnsi="Segoe UI" w:cs="Segoe UI"/>
         </w:rPr>
-        <w:t xml:space="preserve"> </w:t>
-      </w:r>
-      <w:proofErr w:type="spellStart"/>
-      <w:r>
-        <w:rPr>
-          <w:rFonts w:ascii="Segoe UI" w:hAnsi="Segoe UI" w:cs="Segoe UI"/>
-        </w:rPr>
-        <w:t>Thois</w:t>
-      </w:r>
-      <w:proofErr w:type="spellEnd"/>
-      <w:r>
-        <w:rPr>
-          <w:rFonts w:ascii="Segoe UI" w:hAnsi="Segoe UI" w:cs="Segoe UI"/>
-        </w:rPr>
-        <w:t xml:space="preserve"> makes the neuron more selective in </w:t>
-      </w:r>
-      <w:proofErr w:type="spellStart"/>
-      <w:proofErr w:type="gramStart"/>
-      <w:r>
-        <w:rPr>
-          <w:rFonts w:ascii="Segoe UI" w:hAnsi="Segoe UI" w:cs="Segoe UI"/>
-        </w:rPr>
-        <w:t>it’s</w:t>
-      </w:r>
-      <w:proofErr w:type="spellEnd"/>
-      <w:proofErr w:type="gramEnd"/>
-      <w:r>
-        <w:rPr>
-          <w:rFonts w:ascii="Segoe UI" w:hAnsi="Segoe UI" w:cs="Segoe UI"/>
-        </w:rPr>
-        <w:t xml:space="preserve"> responses.</w:t>
+        <w:t xml:space="preserve"> Thois makes the neuron more selective in it’s responses.</w:t>
       </w:r>
     </w:p>
     <w:p>
@@ -683,7 +565,6 @@
         </w:rPr>
         <w:t> To 2 decimal places (e.g., 0.15), what value of </w:t>
       </w:r>
-      <w:proofErr w:type="spellStart"/>
       <w:r>
         <w:rPr>
           <w:rStyle w:val="HTMLCode"/>
@@ -691,7 +572,6 @@
         </w:rPr>
         <w:t>GbarE</w:t>
       </w:r>
-      <w:proofErr w:type="spellEnd"/>
       <w:r>
         <w:rPr>
           <w:rFonts w:ascii="Segoe UI" w:hAnsi="Segoe UI" w:cs="Segoe UI"/>
@@ -720,23 +600,13 @@
         </w:rPr>
         <w:t xml:space="preserve">Setting </w:t>
       </w:r>
-      <w:proofErr w:type="spellStart"/>
       <w:r>
         <w:rPr>
           <w:rFonts w:ascii="Segoe UI" w:hAnsi="Segoe UI" w:cs="Segoe UI"/>
           <w:b/>
           <w:bCs/>
         </w:rPr>
-        <w:t>GbarE</w:t>
-      </w:r>
-      <w:proofErr w:type="spellEnd"/>
-      <w:r>
-        <w:rPr>
-          <w:rFonts w:ascii="Segoe UI" w:hAnsi="Segoe UI" w:cs="Segoe UI"/>
-          <w:b/>
-          <w:bCs/>
-        </w:rPr>
-        <w:t>=0.13</w:t>
+        <w:t>GbarE=0.13</w:t>
       </w:r>
       <w:r>
         <w:rPr>
@@ -842,126 +712,30 @@
           <w:rFonts w:ascii="Segoe UI" w:hAnsi="Segoe UI" w:cs="Segoe UI"/>
           <w:shd w:val="clear" w:color="auto" w:fill="FFFFFF"/>
         </w:rPr>
-        <w:t xml:space="preserve"> Using one of the equations for the equilibrium membrane potential from the Neuron chapter, compute the exact value of excitatory input conductance required to keep </w:t>
-      </w:r>
-      <w:proofErr w:type="spellStart"/>
-      <w:r>
-        <w:rPr>
-          <w:rFonts w:ascii="Segoe UI" w:hAnsi="Segoe UI" w:cs="Segoe UI"/>
-          <w:shd w:val="clear" w:color="auto" w:fill="FFFFFF"/>
-        </w:rPr>
-        <w:t>Vm</w:t>
-      </w:r>
-      <w:proofErr w:type="spellEnd"/>
-      <w:r>
-        <w:rPr>
-          <w:rFonts w:ascii="Segoe UI" w:hAnsi="Segoe UI" w:cs="Segoe UI"/>
-          <w:shd w:val="clear" w:color="auto" w:fill="FFFFFF"/>
-        </w:rPr>
-        <w:t xml:space="preserve"> in equilibrium at the spiking threshold. Show your math. This means rearranging the equation to have excitatory conductance on one side, then substituting in known values. (note that: </w:t>
-      </w:r>
-      <w:proofErr w:type="spellStart"/>
-      <w:r>
-        <w:rPr>
-          <w:rFonts w:ascii="Segoe UI" w:hAnsi="Segoe UI" w:cs="Segoe UI"/>
-          <w:shd w:val="clear" w:color="auto" w:fill="FFFFFF"/>
-        </w:rPr>
-        <w:t>Gl</w:t>
-      </w:r>
-      <w:proofErr w:type="spellEnd"/>
-      <w:r>
-        <w:rPr>
-          <w:rFonts w:ascii="Segoe UI" w:hAnsi="Segoe UI" w:cs="Segoe UI"/>
-          <w:shd w:val="clear" w:color="auto" w:fill="FFFFFF"/>
-        </w:rPr>
-        <w:t xml:space="preserve"> is a constant = .3; Ge is 1 when the input is on; inhibition is not present here and can be ignored) -- this should agree with your empirically determined value.</w:t>
-      </w:r>
-    </w:p>
-    <w:p>
-      <w:pPr>
-        <w:rPr>
-          <w:rFonts w:ascii="Segoe UI" w:hAnsi="Segoe UI" w:cs="Segoe UI"/>
-          <w:shd w:val="clear" w:color="auto" w:fill="FFFFFF"/>
-        </w:rPr>
-      </w:pPr>
-    </w:p>
-    <w:p>
-      <w:pPr>
-        <w:rPr>
-          <w:rFonts w:ascii="Segoe UI" w:hAnsi="Segoe UI" w:cs="Segoe UI"/>
-          <w:shd w:val="clear" w:color="auto" w:fill="FFFFFF"/>
-        </w:rPr>
-      </w:pPr>
-      <w:r>
-        <w:rPr>
-          <w:rFonts w:ascii="Segoe UI" w:hAnsi="Segoe UI" w:cs="Segoe UI"/>
-          <w:shd w:val="clear" w:color="auto" w:fill="FFFFFF"/>
-        </w:rPr>
-        <w:t>INet(t) = Ge(t)*</w:t>
-      </w:r>
-      <w:proofErr w:type="spellStart"/>
-      <w:r>
-        <w:rPr>
-          <w:rFonts w:ascii="Segoe UI" w:hAnsi="Segoe UI" w:cs="Segoe UI"/>
-          <w:shd w:val="clear" w:color="auto" w:fill="FFFFFF"/>
-        </w:rPr>
-        <w:t>GBarE</w:t>
-      </w:r>
-      <w:proofErr w:type="spellEnd"/>
-      <w:r>
-        <w:rPr>
-          <w:rFonts w:ascii="Segoe UI" w:hAnsi="Segoe UI" w:cs="Segoe UI"/>
-          <w:shd w:val="clear" w:color="auto" w:fill="FFFFFF"/>
-        </w:rPr>
-        <w:t xml:space="preserve"> * (Ee – </w:t>
-      </w:r>
-      <w:proofErr w:type="spellStart"/>
-      <w:r>
-        <w:rPr>
-          <w:rFonts w:ascii="Segoe UI" w:hAnsi="Segoe UI" w:cs="Segoe UI"/>
-          <w:shd w:val="clear" w:color="auto" w:fill="FFFFFF"/>
-        </w:rPr>
-        <w:t>Vm</w:t>
-      </w:r>
-      <w:proofErr w:type="spellEnd"/>
-      <w:r>
-        <w:rPr>
-          <w:rFonts w:ascii="Segoe UI" w:hAnsi="Segoe UI" w:cs="Segoe UI"/>
-          <w:shd w:val="clear" w:color="auto" w:fill="FFFFFF"/>
-        </w:rPr>
-        <w:t xml:space="preserve">(t)) + </w:t>
-      </w:r>
-      <w:proofErr w:type="spellStart"/>
-      <w:r>
-        <w:rPr>
-          <w:rFonts w:ascii="Segoe UI" w:hAnsi="Segoe UI" w:cs="Segoe UI"/>
-          <w:shd w:val="clear" w:color="auto" w:fill="FFFFFF"/>
-        </w:rPr>
-        <w:t>GBarL</w:t>
-      </w:r>
-      <w:proofErr w:type="spellEnd"/>
-      <w:r>
-        <w:rPr>
-          <w:rFonts w:ascii="Segoe UI" w:hAnsi="Segoe UI" w:cs="Segoe UI"/>
-          <w:shd w:val="clear" w:color="auto" w:fill="FFFFFF"/>
-        </w:rPr>
-        <w:t xml:space="preserve"> * (El – </w:t>
-      </w:r>
-      <w:proofErr w:type="spellStart"/>
-      <w:r>
-        <w:rPr>
-          <w:rFonts w:ascii="Segoe UI" w:hAnsi="Segoe UI" w:cs="Segoe UI"/>
-          <w:shd w:val="clear" w:color="auto" w:fill="FFFFFF"/>
-        </w:rPr>
-        <w:t>Vm</w:t>
-      </w:r>
-      <w:proofErr w:type="spellEnd"/>
-      <w:r>
-        <w:rPr>
-          <w:rFonts w:ascii="Segoe UI" w:hAnsi="Segoe UI" w:cs="Segoe UI"/>
-          <w:shd w:val="clear" w:color="auto" w:fill="FFFFFF"/>
-        </w:rPr>
-        <w:t>(t))</w:t>
+        <w:t> Using one of the equations for the equilibrium membrane potential from the Neuron chapter, compute the exact value of excitatory input conductance required to keep Vm in equilibrium at the spiking threshold. Show your math. This means rearranging the equation to have excitatory conductance on one side, then substituting in known values. (note that: Gl is a constant = .3; Ge is 1 when the input is on; inhibition is not present here and can be ignored) -- this should agree with your empirically determined value.</w:t>
+      </w:r>
+    </w:p>
+    <w:p>
+      <w:pPr>
+        <w:rPr>
+          <w:rFonts w:ascii="Segoe UI" w:hAnsi="Segoe UI" w:cs="Segoe UI"/>
+          <w:shd w:val="clear" w:color="auto" w:fill="FFFFFF"/>
+        </w:rPr>
+      </w:pPr>
+    </w:p>
+    <w:p>
+      <w:pPr>
+        <w:rPr>
+          <w:rFonts w:ascii="Segoe UI" w:hAnsi="Segoe UI" w:cs="Segoe UI"/>
+          <w:shd w:val="clear" w:color="auto" w:fill="FFFFFF"/>
+        </w:rPr>
+      </w:pPr>
+      <w:r>
+        <w:rPr>
+          <w:rFonts w:ascii="Segoe UI" w:hAnsi="Segoe UI" w:cs="Segoe UI"/>
+          <w:shd w:val="clear" w:color="auto" w:fill="FFFFFF"/>
+        </w:rPr>
+        <w:t>INet(t) = Ge(t)*GBarE * (Ee – Vm(t)) + GBarL * (El – Vm(t))</w:t>
       </w:r>
     </w:p>
     <w:p>
@@ -982,14 +756,7 @@
           <w:rFonts w:ascii="Segoe UI" w:hAnsi="Segoe UI" w:cs="Segoe UI"/>
           <w:shd w:val="clear" w:color="auto" w:fill="FFFFFF"/>
         </w:rPr>
-        <w:t>INet(t)</w:t>
-      </w:r>
-      <w:r>
-        <w:rPr>
-          <w:rFonts w:ascii="Segoe UI" w:hAnsi="Segoe UI" w:cs="Segoe UI"/>
-          <w:shd w:val="clear" w:color="auto" w:fill="FFFFFF"/>
-        </w:rPr>
-        <w:t>= 0</w:t>
+        <w:t>INet(t)= 0</w:t>
       </w:r>
       <w:r>
         <w:rPr>
@@ -1010,140 +777,51 @@
           <w:rFonts w:ascii="Segoe UI" w:hAnsi="Segoe UI" w:cs="Segoe UI"/>
           <w:shd w:val="clear" w:color="auto" w:fill="FFFFFF"/>
         </w:rPr>
-        <w:t xml:space="preserve">Ee = 1, </w:t>
-      </w:r>
-      <w:proofErr w:type="spellStart"/>
-      <w:r>
-        <w:rPr>
-          <w:rFonts w:ascii="Segoe UI" w:hAnsi="Segoe UI" w:cs="Segoe UI"/>
-          <w:shd w:val="clear" w:color="auto" w:fill="FFFFFF"/>
-        </w:rPr>
-        <w:t>Vm</w:t>
-      </w:r>
-      <w:proofErr w:type="spellEnd"/>
-      <w:r>
-        <w:rPr>
-          <w:rFonts w:ascii="Segoe UI" w:hAnsi="Segoe UI" w:cs="Segoe UI"/>
-          <w:shd w:val="clear" w:color="auto" w:fill="FFFFFF"/>
-        </w:rPr>
-        <w:t xml:space="preserve">(t) = </w:t>
-      </w:r>
-      <w:proofErr w:type="gramStart"/>
-      <w:r>
-        <w:rPr>
-          <w:rFonts w:ascii="Segoe UI" w:hAnsi="Segoe UI" w:cs="Segoe UI"/>
-          <w:shd w:val="clear" w:color="auto" w:fill="FFFFFF"/>
-        </w:rPr>
-        <w:t>0.5 ,</w:t>
-      </w:r>
-      <w:proofErr w:type="gramEnd"/>
-      <w:r>
-        <w:rPr>
-          <w:rFonts w:ascii="Segoe UI" w:hAnsi="Segoe UI" w:cs="Segoe UI"/>
-          <w:shd w:val="clear" w:color="auto" w:fill="FFFFFF"/>
-        </w:rPr>
-        <w:t xml:space="preserve"> El = 0.3, </w:t>
-      </w:r>
-      <w:proofErr w:type="spellStart"/>
-      <w:r>
-        <w:rPr>
-          <w:rFonts w:ascii="Segoe UI" w:hAnsi="Segoe UI" w:cs="Segoe UI"/>
-          <w:shd w:val="clear" w:color="auto" w:fill="FFFFFF"/>
-        </w:rPr>
-        <w:t>GBarL</w:t>
-      </w:r>
-      <w:proofErr w:type="spellEnd"/>
-      <w:r>
-        <w:rPr>
-          <w:rFonts w:ascii="Segoe UI" w:hAnsi="Segoe UI" w:cs="Segoe UI"/>
-          <w:shd w:val="clear" w:color="auto" w:fill="FFFFFF"/>
-        </w:rPr>
-        <w:t xml:space="preserve"> = 0.3 </w:t>
-      </w:r>
-    </w:p>
-    <w:p>
-      <w:pPr>
-        <w:rPr>
-          <w:rFonts w:ascii="Segoe UI" w:hAnsi="Segoe UI" w:cs="Segoe UI"/>
-          <w:shd w:val="clear" w:color="auto" w:fill="FFFFFF"/>
-        </w:rPr>
-      </w:pPr>
-      <w:r>
-        <w:rPr>
-          <w:rFonts w:ascii="Segoe UI" w:hAnsi="Segoe UI" w:cs="Segoe UI"/>
-          <w:shd w:val="clear" w:color="auto" w:fill="FFFFFF"/>
-        </w:rPr>
-        <w:t xml:space="preserve">0 = 1 * </w:t>
-      </w:r>
-      <w:proofErr w:type="spellStart"/>
-      <w:r>
-        <w:rPr>
-          <w:rFonts w:ascii="Segoe UI" w:hAnsi="Segoe UI" w:cs="Segoe UI"/>
-          <w:shd w:val="clear" w:color="auto" w:fill="FFFFFF"/>
-        </w:rPr>
-        <w:t>GBarE</w:t>
-      </w:r>
-      <w:proofErr w:type="spellEnd"/>
-      <w:r>
-        <w:rPr>
-          <w:rFonts w:ascii="Segoe UI" w:hAnsi="Segoe UI" w:cs="Segoe UI"/>
-          <w:shd w:val="clear" w:color="auto" w:fill="FFFFFF"/>
-        </w:rPr>
-        <w:t xml:space="preserve"> *(1-0.5) + 0.3 *(0.3-0.5)</w:t>
-      </w:r>
-    </w:p>
-    <w:p>
-      <w:pPr>
-        <w:rPr>
-          <w:rFonts w:ascii="Segoe UI" w:hAnsi="Segoe UI" w:cs="Segoe UI"/>
-          <w:shd w:val="clear" w:color="auto" w:fill="FFFFFF"/>
-        </w:rPr>
-      </w:pPr>
-      <w:r>
-        <w:rPr>
-          <w:rFonts w:ascii="Segoe UI" w:hAnsi="Segoe UI" w:cs="Segoe UI"/>
-          <w:shd w:val="clear" w:color="auto" w:fill="FFFFFF"/>
-        </w:rPr>
-        <w:t>0.5*</w:t>
-      </w:r>
-      <w:proofErr w:type="spellStart"/>
-      <w:r>
-        <w:rPr>
-          <w:rFonts w:ascii="Segoe UI" w:hAnsi="Segoe UI" w:cs="Segoe UI"/>
-          <w:shd w:val="clear" w:color="auto" w:fill="FFFFFF"/>
-        </w:rPr>
-        <w:t>GBarE</w:t>
-      </w:r>
-      <w:proofErr w:type="spellEnd"/>
-      <w:r>
-        <w:rPr>
-          <w:rFonts w:ascii="Segoe UI" w:hAnsi="Segoe UI" w:cs="Segoe UI"/>
-          <w:shd w:val="clear" w:color="auto" w:fill="FFFFFF"/>
-        </w:rPr>
-        <w:t xml:space="preserve"> – 0.06 = 0</w:t>
-      </w:r>
-    </w:p>
-    <w:p>
-      <w:pPr>
-        <w:rPr>
-          <w:rFonts w:ascii="Segoe UI" w:hAnsi="Segoe UI" w:cs="Segoe UI"/>
-        </w:rPr>
-      </w:pPr>
-      <w:proofErr w:type="spellStart"/>
-      <w:r>
-        <w:rPr>
-          <w:rFonts w:ascii="Segoe UI" w:hAnsi="Segoe UI" w:cs="Segoe UI"/>
-          <w:shd w:val="clear" w:color="auto" w:fill="FFFFFF"/>
-        </w:rPr>
-        <w:t>GBarE</w:t>
-      </w:r>
-      <w:proofErr w:type="spellEnd"/>
-      <w:r>
-        <w:rPr>
-          <w:rFonts w:ascii="Segoe UI" w:hAnsi="Segoe UI" w:cs="Segoe UI"/>
-          <w:shd w:val="clear" w:color="auto" w:fill="FFFFFF"/>
-        </w:rPr>
-        <w:t xml:space="preserve"> = 0.06/0.5 = 0.12</w:t>
+        <w:t xml:space="preserve">Ee = 1, Vm(t) = 0.5 , El = 0.3, GBarL = 0.3 </w:t>
+      </w:r>
+    </w:p>
+    <w:p>
+      <w:pPr>
+        <w:rPr>
+          <w:rFonts w:ascii="Segoe UI" w:hAnsi="Segoe UI" w:cs="Segoe UI"/>
+          <w:shd w:val="clear" w:color="auto" w:fill="FFFFFF"/>
+        </w:rPr>
+      </w:pPr>
+      <w:r>
+        <w:rPr>
+          <w:rFonts w:ascii="Segoe UI" w:hAnsi="Segoe UI" w:cs="Segoe UI"/>
+          <w:shd w:val="clear" w:color="auto" w:fill="FFFFFF"/>
+        </w:rPr>
+        <w:t>0 = 1 * GBarE *(1-0.5) + 0.3 *(0.3-0.5)</w:t>
+      </w:r>
+    </w:p>
+    <w:p>
+      <w:pPr>
+        <w:rPr>
+          <w:rFonts w:ascii="Segoe UI" w:hAnsi="Segoe UI" w:cs="Segoe UI"/>
+          <w:shd w:val="clear" w:color="auto" w:fill="FFFFFF"/>
+        </w:rPr>
+      </w:pPr>
+      <w:r>
+        <w:rPr>
+          <w:rFonts w:ascii="Segoe UI" w:hAnsi="Segoe UI" w:cs="Segoe UI"/>
+          <w:shd w:val="clear" w:color="auto" w:fill="FFFFFF"/>
+        </w:rPr>
+        <w:t>0.5*GBarE – 0.06 = 0</w:t>
+      </w:r>
+    </w:p>
+    <w:p>
+      <w:pPr>
+        <w:rPr>
+          <w:rFonts w:ascii="Segoe UI" w:hAnsi="Segoe UI" w:cs="Segoe UI"/>
+        </w:rPr>
+      </w:pPr>
+      <w:r>
+        <w:rPr>
+          <w:rFonts w:ascii="Segoe UI" w:hAnsi="Segoe UI" w:cs="Segoe UI"/>
+          <w:shd w:val="clear" w:color="auto" w:fill="FFFFFF"/>
+        </w:rPr>
+        <w:t>GBarE = 0.06/0.5 = 0.12</w:t>
       </w:r>
     </w:p>
     <w:p>
@@ -1154,445 +832,256 @@
           <w:bCs/>
         </w:rPr>
       </w:pPr>
-      <w:proofErr w:type="spellStart"/>
       <w:r>
         <w:rPr>
           <w:rFonts w:ascii="Segoe UI" w:hAnsi="Segoe UI" w:cs="Segoe UI"/>
           <w:b/>
           <w:bCs/>
         </w:rPr>
-        <w:t>GbarE</w:t>
-      </w:r>
-      <w:proofErr w:type="spellEnd"/>
+        <w:t>GbarE = 0.12</w:t>
+      </w:r>
       <w:r>
         <w:rPr>
           <w:rFonts w:ascii="Segoe UI" w:hAnsi="Segoe UI" w:cs="Segoe UI"/>
           <w:b/>
           <w:bCs/>
         </w:rPr>
-        <w:t xml:space="preserve"> = 0.12</w:t>
-      </w:r>
-      <w:r>
+        <w:t xml:space="preserve"> </w:t>
+      </w:r>
+    </w:p>
+    <w:p>
+      <w:pPr>
+        <w:rPr>
+          <w:rFonts w:ascii="Segoe UI" w:hAnsi="Segoe UI" w:cs="Segoe UI"/>
+        </w:rPr>
+      </w:pPr>
+    </w:p>
+    <w:p>
+      <w:pPr>
+        <w:rPr>
+          <w:rFonts w:ascii="Segoe UI" w:hAnsi="Segoe UI" w:cs="Segoe UI"/>
+        </w:rPr>
+      </w:pPr>
+      <w:r>
+        <w:rPr>
+          <w:rStyle w:val="Strong"/>
+          <w:rFonts w:ascii="Segoe UI" w:hAnsi="Segoe UI" w:cs="Segoe UI"/>
+          <w:shd w:val="clear" w:color="auto" w:fill="FFFFFF"/>
+        </w:rPr>
+        <w:lastRenderedPageBreak/>
+        <w:t>Question 2.5:</w:t>
+      </w:r>
+      <w:r>
+        <w:rPr>
+          <w:rFonts w:ascii="Segoe UI" w:hAnsi="Segoe UI" w:cs="Segoe UI"/>
+          <w:shd w:val="clear" w:color="auto" w:fill="FFFFFF"/>
+        </w:rPr>
+        <w:t> What value of GbarL just prevents the neuron from being able to spike (in .1 increments) -- explain this result in terms of the tug-of-war model relative to the GbarE excitatory conductance.</w:t>
+      </w:r>
+    </w:p>
+    <w:p>
+      <w:pPr>
+        <w:rPr>
+          <w:rFonts w:ascii="Segoe UI" w:hAnsi="Segoe UI" w:cs="Segoe UI"/>
+        </w:rPr>
+      </w:pPr>
+      <w:r>
+        <w:rPr>
+          <w:rFonts w:ascii="Segoe UI" w:hAnsi="Segoe UI" w:cs="Segoe UI"/>
+        </w:rPr>
+        <w:t>G</w:t>
+      </w:r>
+      <w:r>
+        <w:rPr>
+          <w:rFonts w:ascii="Segoe UI" w:hAnsi="Segoe UI" w:cs="Segoe UI"/>
+        </w:rPr>
+        <w:t>B</w:t>
+      </w:r>
+      <w:r>
+        <w:rPr>
+          <w:rFonts w:ascii="Segoe UI" w:hAnsi="Segoe UI" w:cs="Segoe UI"/>
+        </w:rPr>
+        <w:t>arL=0.8</w:t>
+      </w:r>
+    </w:p>
+    <w:p>
+      <w:pPr>
+        <w:rPr>
+          <w:rFonts w:ascii="Segoe UI" w:hAnsi="Segoe UI" w:cs="Segoe UI"/>
+        </w:rPr>
+      </w:pPr>
+      <w:r>
+        <w:rPr>
+          <w:rFonts w:ascii="Segoe UI" w:hAnsi="Segoe UI" w:cs="Segoe UI"/>
+        </w:rPr>
+        <w:t>When GBarL increases</w:t>
+      </w:r>
+      <w:r>
+        <w:rPr>
+          <w:rFonts w:ascii="Segoe UI" w:hAnsi="Segoe UI" w:cs="Segoe UI"/>
+        </w:rPr>
+        <w:t>,</w:t>
+      </w:r>
+      <w:r>
+        <w:rPr>
+          <w:rFonts w:ascii="Segoe UI" w:hAnsi="Segoe UI" w:cs="Segoe UI"/>
+        </w:rPr>
+        <w:t xml:space="preserve"> it is favoured in the tug of war model such that membrane potential is affected to the point the excitatory inputs find it difficult to drive membrane potential to the threshold value. Hence </w:t>
+      </w:r>
+      <w:r>
+        <w:rPr>
+          <w:rFonts w:ascii="Segoe UI" w:hAnsi="Segoe UI" w:cs="Segoe UI"/>
+        </w:rPr>
+        <w:t>making it</w:t>
+      </w:r>
+      <w:r>
+        <w:rPr>
+          <w:rFonts w:ascii="Segoe UI" w:hAnsi="Segoe UI" w:cs="Segoe UI"/>
+        </w:rPr>
+        <w:t xml:space="preserve"> difficult for the neuron to attain the hyperpolarisation required for spiking.</w:t>
+      </w:r>
+    </w:p>
+    <w:p>
+      <w:pPr>
+        <w:rPr>
+          <w:rFonts w:ascii="Segoe UI" w:hAnsi="Segoe UI" w:cs="Segoe UI"/>
+        </w:rPr>
+      </w:pPr>
+    </w:p>
+    <w:p>
+      <w:pPr>
+        <w:rPr>
+          <w:rFonts w:ascii="Segoe UI" w:hAnsi="Segoe UI" w:cs="Segoe UI"/>
+          <w:shd w:val="clear" w:color="auto" w:fill="FFFFFF"/>
+        </w:rPr>
+      </w:pPr>
+      <w:r>
+        <w:rPr>
+          <w:rStyle w:val="Strong"/>
+          <w:rFonts w:ascii="Segoe UI" w:hAnsi="Segoe UI" w:cs="Segoe UI"/>
+          <w:shd w:val="clear" w:color="auto" w:fill="FFFFFF"/>
+        </w:rPr>
+        <w:t>Question 2.6 (advanced):</w:t>
+      </w:r>
+      <w:r>
+        <w:rPr>
+          <w:rFonts w:ascii="Segoe UI" w:hAnsi="Segoe UI" w:cs="Segoe UI"/>
+          <w:shd w:val="clear" w:color="auto" w:fill="FFFFFF"/>
+        </w:rPr>
+        <w:t> Use the same technique as in question 2.4 to directly solve for the value of GbarL that should put the neuron right at it's spiking threshold using the default values of other parameters -- show your math.</w:t>
+      </w:r>
+    </w:p>
+    <w:p>
+      <w:pPr>
+        <w:rPr>
+          <w:rFonts w:ascii="Segoe UI" w:hAnsi="Segoe UI" w:cs="Segoe UI"/>
+          <w:shd w:val="clear" w:color="auto" w:fill="FFFFFF"/>
+          <w:lang w:val="de-DE"/>
+        </w:rPr>
+      </w:pPr>
+      <w:r>
+        <w:rPr>
+          <w:rFonts w:ascii="Segoe UI" w:hAnsi="Segoe UI" w:cs="Segoe UI"/>
+          <w:shd w:val="clear" w:color="auto" w:fill="FFFFFF"/>
+          <w:lang w:val="de-DE"/>
+        </w:rPr>
+        <w:t>INet(t) = Ge(t)*GBarE * (Ee – Vm(t)) + GBarL * (El – Vm(t))</w:t>
+      </w:r>
+    </w:p>
+    <w:p>
+      <w:pPr>
+        <w:rPr>
+          <w:rFonts w:ascii="Segoe UI" w:hAnsi="Segoe UI" w:cs="Segoe UI"/>
+          <w:shd w:val="clear" w:color="auto" w:fill="FFFFFF"/>
+          <w:lang w:val="de-DE"/>
+        </w:rPr>
+      </w:pPr>
+      <w:r>
+        <w:rPr>
+          <w:rFonts w:ascii="Segoe UI" w:hAnsi="Segoe UI" w:cs="Segoe UI"/>
+          <w:shd w:val="clear" w:color="auto" w:fill="FFFFFF"/>
+          <w:lang w:val="de-DE"/>
+        </w:rPr>
+        <w:t>0 = 1*0.3*(1-0.5) + GBarL * (0.3 – 0.5)</w:t>
+      </w:r>
+    </w:p>
+    <w:p>
+      <w:pPr>
+        <w:rPr>
+          <w:rFonts w:ascii="Segoe UI" w:hAnsi="Segoe UI" w:cs="Segoe UI"/>
+          <w:shd w:val="clear" w:color="auto" w:fill="FFFFFF"/>
+          <w:lang w:val="de-DE"/>
+        </w:rPr>
+      </w:pPr>
+      <w:r>
+        <w:rPr>
+          <w:rFonts w:ascii="Segoe UI" w:hAnsi="Segoe UI" w:cs="Segoe UI"/>
+          <w:shd w:val="clear" w:color="auto" w:fill="FFFFFF"/>
+          <w:lang w:val="de-DE"/>
+        </w:rPr>
+        <w:t>0.2 * GBarL = 0.15</w:t>
+      </w:r>
+    </w:p>
+    <w:p>
+      <w:pPr>
+        <w:rPr>
+          <w:rFonts w:ascii="Segoe UI" w:hAnsi="Segoe UI" w:cs="Segoe UI"/>
+          <w:shd w:val="clear" w:color="auto" w:fill="FFFFFF"/>
+        </w:rPr>
+      </w:pPr>
+      <w:r>
+        <w:rPr>
+          <w:rFonts w:ascii="Segoe UI" w:hAnsi="Segoe UI" w:cs="Segoe UI"/>
+          <w:shd w:val="clear" w:color="auto" w:fill="FFFFFF"/>
+          <w:lang w:val="de-DE"/>
+        </w:rPr>
+        <w:t xml:space="preserve"> </w:t>
+      </w:r>
+      <w:r>
+        <w:rPr>
+          <w:rFonts w:ascii="Segoe UI" w:hAnsi="Segoe UI" w:cs="Segoe UI"/>
+          <w:shd w:val="clear" w:color="auto" w:fill="FFFFFF"/>
+        </w:rPr>
+        <w:t>GBarL = 0.15/0.2 =</w:t>
+      </w:r>
+      <w:r>
+        <w:rPr>
+          <w:rFonts w:ascii="Segoe UI" w:hAnsi="Segoe UI" w:cs="Segoe UI"/>
+          <w:shd w:val="clear" w:color="auto" w:fill="FFFFFF"/>
+        </w:rPr>
+        <w:t xml:space="preserve"> </w:t>
+      </w:r>
+      <w:r>
+        <w:rPr>
+          <w:rFonts w:ascii="Segoe UI" w:hAnsi="Segoe UI" w:cs="Segoe UI"/>
+          <w:shd w:val="clear" w:color="auto" w:fill="FFFFFF"/>
+        </w:rPr>
+        <w:t>0.75</w:t>
+      </w:r>
+    </w:p>
+    <w:p>
+      <w:pPr>
         <w:rPr>
           <w:rFonts w:ascii="Segoe UI" w:hAnsi="Segoe UI" w:cs="Segoe UI"/>
           <w:b/>
           <w:bCs/>
         </w:rPr>
-        <w:t xml:space="preserve"> </w:t>
-      </w:r>
-    </w:p>
-    <w:p>
-      <w:pPr>
-        <w:rPr>
-          <w:rFonts w:ascii="Segoe UI" w:hAnsi="Segoe UI" w:cs="Segoe UI"/>
-        </w:rPr>
-      </w:pPr>
-    </w:p>
-    <w:p>
-      <w:pPr>
-        <w:rPr>
-          <w:rFonts w:ascii="Segoe UI" w:hAnsi="Segoe UI" w:cs="Segoe UI"/>
-        </w:rPr>
-      </w:pPr>
-      <w:r>
-        <w:rPr>
-          <w:rStyle w:val="Strong"/>
-          <w:rFonts w:ascii="Segoe UI" w:hAnsi="Segoe UI" w:cs="Segoe UI"/>
-          <w:shd w:val="clear" w:color="auto" w:fill="FFFFFF"/>
-        </w:rPr>
-        <w:lastRenderedPageBreak/>
-        <w:t>Question 2.5:</w:t>
-      </w:r>
-      <w:r>
-        <w:rPr>
-          <w:rFonts w:ascii="Segoe UI" w:hAnsi="Segoe UI" w:cs="Segoe UI"/>
-          <w:shd w:val="clear" w:color="auto" w:fill="FFFFFF"/>
-        </w:rPr>
-        <w:t xml:space="preserve"> What value of </w:t>
-      </w:r>
-      <w:proofErr w:type="spellStart"/>
-      <w:r>
-        <w:rPr>
-          <w:rFonts w:ascii="Segoe UI" w:hAnsi="Segoe UI" w:cs="Segoe UI"/>
-          <w:shd w:val="clear" w:color="auto" w:fill="FFFFFF"/>
-        </w:rPr>
-        <w:t>GbarL</w:t>
-      </w:r>
-      <w:proofErr w:type="spellEnd"/>
-      <w:r>
-        <w:rPr>
-          <w:rFonts w:ascii="Segoe UI" w:hAnsi="Segoe UI" w:cs="Segoe UI"/>
-          <w:shd w:val="clear" w:color="auto" w:fill="FFFFFF"/>
-        </w:rPr>
-        <w:t xml:space="preserve"> just prevents the neuron from being able to spike (in .1 increments) -- explain this result in terms of the tug-of-war model relative to the </w:t>
-      </w:r>
-      <w:proofErr w:type="spellStart"/>
-      <w:r>
-        <w:rPr>
-          <w:rFonts w:ascii="Segoe UI" w:hAnsi="Segoe UI" w:cs="Segoe UI"/>
-          <w:shd w:val="clear" w:color="auto" w:fill="FFFFFF"/>
-        </w:rPr>
-        <w:t>GbarE</w:t>
-      </w:r>
-      <w:proofErr w:type="spellEnd"/>
-      <w:r>
-        <w:rPr>
-          <w:rFonts w:ascii="Segoe UI" w:hAnsi="Segoe UI" w:cs="Segoe UI"/>
-          <w:shd w:val="clear" w:color="auto" w:fill="FFFFFF"/>
-        </w:rPr>
-        <w:t xml:space="preserve"> excitatory conductance.</w:t>
-      </w:r>
-    </w:p>
-    <w:p>
-      <w:pPr>
-        <w:rPr>
-          <w:rFonts w:ascii="Segoe UI" w:hAnsi="Segoe UI" w:cs="Segoe UI"/>
-        </w:rPr>
-      </w:pPr>
-      <w:proofErr w:type="spellStart"/>
-      <w:r>
-        <w:rPr>
-          <w:rFonts w:ascii="Segoe UI" w:hAnsi="Segoe UI" w:cs="Segoe UI"/>
-        </w:rPr>
-        <w:t>G</w:t>
-      </w:r>
-      <w:r>
-        <w:rPr>
-          <w:rFonts w:ascii="Segoe UI" w:hAnsi="Segoe UI" w:cs="Segoe UI"/>
-        </w:rPr>
-        <w:t>B</w:t>
-      </w:r>
-      <w:r>
-        <w:rPr>
-          <w:rFonts w:ascii="Segoe UI" w:hAnsi="Segoe UI" w:cs="Segoe UI"/>
-        </w:rPr>
-        <w:t>arL</w:t>
-      </w:r>
-      <w:proofErr w:type="spellEnd"/>
-      <w:r>
-        <w:rPr>
-          <w:rFonts w:ascii="Segoe UI" w:hAnsi="Segoe UI" w:cs="Segoe UI"/>
-        </w:rPr>
-        <w:t>=0.8</w:t>
-      </w:r>
-    </w:p>
-    <w:p>
-      <w:pPr>
-        <w:rPr>
-          <w:rFonts w:ascii="Segoe UI" w:hAnsi="Segoe UI" w:cs="Segoe UI"/>
-        </w:rPr>
-      </w:pPr>
-      <w:r>
-        <w:rPr>
-          <w:rFonts w:ascii="Segoe UI" w:hAnsi="Segoe UI" w:cs="Segoe UI"/>
-        </w:rPr>
-        <w:t xml:space="preserve">When </w:t>
-      </w:r>
-      <w:proofErr w:type="spellStart"/>
-      <w:r>
-        <w:rPr>
-          <w:rFonts w:ascii="Segoe UI" w:hAnsi="Segoe UI" w:cs="Segoe UI"/>
-        </w:rPr>
-        <w:t>GBarL</w:t>
-      </w:r>
-      <w:proofErr w:type="spellEnd"/>
-      <w:r>
-        <w:rPr>
-          <w:rFonts w:ascii="Segoe UI" w:hAnsi="Segoe UI" w:cs="Segoe UI"/>
-        </w:rPr>
-        <w:t xml:space="preserve"> increases</w:t>
-      </w:r>
-      <w:r>
-        <w:rPr>
-          <w:rFonts w:ascii="Segoe UI" w:hAnsi="Segoe UI" w:cs="Segoe UI"/>
-        </w:rPr>
-        <w:t>,</w:t>
-      </w:r>
-      <w:r>
-        <w:rPr>
-          <w:rFonts w:ascii="Segoe UI" w:hAnsi="Segoe UI" w:cs="Segoe UI"/>
-        </w:rPr>
-        <w:t xml:space="preserve"> it is favoured in the tug of war model such that membrane potential is affected to the point the excitatory inputs find it difficult to drive membrane potential to the threshold value. Hence </w:t>
-      </w:r>
-      <w:r>
-        <w:rPr>
-          <w:rFonts w:ascii="Segoe UI" w:hAnsi="Segoe UI" w:cs="Segoe UI"/>
-        </w:rPr>
-        <w:t>making it</w:t>
-      </w:r>
-      <w:r>
-        <w:rPr>
-          <w:rFonts w:ascii="Segoe UI" w:hAnsi="Segoe UI" w:cs="Segoe UI"/>
-        </w:rPr>
-        <w:t xml:space="preserve"> difficult for the neuron to attain the hyperpolarisation required for spiking.</w:t>
-      </w:r>
-    </w:p>
-    <w:p>
-      <w:pPr>
-        <w:rPr>
-          <w:rFonts w:ascii="Segoe UI" w:hAnsi="Segoe UI" w:cs="Segoe UI"/>
-        </w:rPr>
-      </w:pPr>
-    </w:p>
-    <w:p>
-      <w:pPr>
-        <w:rPr>
-          <w:rFonts w:ascii="Segoe UI" w:hAnsi="Segoe UI" w:cs="Segoe UI"/>
-          <w:shd w:val="clear" w:color="auto" w:fill="FFFFFF"/>
-        </w:rPr>
-      </w:pPr>
-      <w:r>
-        <w:rPr>
-          <w:rStyle w:val="Strong"/>
-          <w:rFonts w:ascii="Segoe UI" w:hAnsi="Segoe UI" w:cs="Segoe UI"/>
-          <w:shd w:val="clear" w:color="auto" w:fill="FFFFFF"/>
-        </w:rPr>
-        <w:t>Question 2.6 (advanced):</w:t>
-      </w:r>
-      <w:r>
-        <w:rPr>
-          <w:rFonts w:ascii="Segoe UI" w:hAnsi="Segoe UI" w:cs="Segoe UI"/>
-          <w:shd w:val="clear" w:color="auto" w:fill="FFFFFF"/>
-        </w:rPr>
-        <w:t xml:space="preserve"> Use the same technique as in question 2.4 to directly solve for the value of </w:t>
-      </w:r>
-      <w:proofErr w:type="spellStart"/>
-      <w:r>
-        <w:rPr>
-          <w:rFonts w:ascii="Segoe UI" w:hAnsi="Segoe UI" w:cs="Segoe UI"/>
-          <w:shd w:val="clear" w:color="auto" w:fill="FFFFFF"/>
-        </w:rPr>
-        <w:t>GbarL</w:t>
-      </w:r>
-      <w:proofErr w:type="spellEnd"/>
-      <w:r>
-        <w:rPr>
-          <w:rFonts w:ascii="Segoe UI" w:hAnsi="Segoe UI" w:cs="Segoe UI"/>
-          <w:shd w:val="clear" w:color="auto" w:fill="FFFFFF"/>
-        </w:rPr>
-        <w:t xml:space="preserve"> that should put the neuron right at </w:t>
-      </w:r>
-      <w:proofErr w:type="spellStart"/>
-      <w:proofErr w:type="gramStart"/>
-      <w:r>
-        <w:rPr>
-          <w:rFonts w:ascii="Segoe UI" w:hAnsi="Segoe UI" w:cs="Segoe UI"/>
-          <w:shd w:val="clear" w:color="auto" w:fill="FFFFFF"/>
-        </w:rPr>
-        <w:t>it's</w:t>
-      </w:r>
-      <w:proofErr w:type="spellEnd"/>
-      <w:proofErr w:type="gramEnd"/>
-      <w:r>
-        <w:rPr>
-          <w:rFonts w:ascii="Segoe UI" w:hAnsi="Segoe UI" w:cs="Segoe UI"/>
-          <w:shd w:val="clear" w:color="auto" w:fill="FFFFFF"/>
-        </w:rPr>
-        <w:t xml:space="preserve"> spiking threshold using the default values of other parameters -- show your math.</w:t>
-      </w:r>
-    </w:p>
-    <w:p>
-      <w:pPr>
-        <w:rPr>
-          <w:rFonts w:ascii="Segoe UI" w:hAnsi="Segoe UI" w:cs="Segoe UI"/>
-          <w:shd w:val="clear" w:color="auto" w:fill="FFFFFF"/>
-        </w:rPr>
-      </w:pPr>
-      <w:r>
-        <w:rPr>
-          <w:rFonts w:ascii="Segoe UI" w:hAnsi="Segoe UI" w:cs="Segoe UI"/>
-          <w:shd w:val="clear" w:color="auto" w:fill="FFFFFF"/>
-        </w:rPr>
-        <w:t>INet(t) = Ge(t)*</w:t>
-      </w:r>
-      <w:proofErr w:type="spellStart"/>
-      <w:r>
-        <w:rPr>
-          <w:rFonts w:ascii="Segoe UI" w:hAnsi="Segoe UI" w:cs="Segoe UI"/>
-          <w:shd w:val="clear" w:color="auto" w:fill="FFFFFF"/>
-        </w:rPr>
-        <w:t>GBarE</w:t>
-      </w:r>
-      <w:proofErr w:type="spellEnd"/>
-      <w:r>
-        <w:rPr>
-          <w:rFonts w:ascii="Segoe UI" w:hAnsi="Segoe UI" w:cs="Segoe UI"/>
-          <w:shd w:val="clear" w:color="auto" w:fill="FFFFFF"/>
-        </w:rPr>
-        <w:t xml:space="preserve"> * (Ee – </w:t>
-      </w:r>
-      <w:proofErr w:type="spellStart"/>
-      <w:r>
-        <w:rPr>
-          <w:rFonts w:ascii="Segoe UI" w:hAnsi="Segoe UI" w:cs="Segoe UI"/>
-          <w:shd w:val="clear" w:color="auto" w:fill="FFFFFF"/>
-        </w:rPr>
-        <w:t>Vm</w:t>
-      </w:r>
-      <w:proofErr w:type="spellEnd"/>
-      <w:r>
-        <w:rPr>
-          <w:rFonts w:ascii="Segoe UI" w:hAnsi="Segoe UI" w:cs="Segoe UI"/>
-          <w:shd w:val="clear" w:color="auto" w:fill="FFFFFF"/>
-        </w:rPr>
-        <w:t xml:space="preserve">(t)) + </w:t>
-      </w:r>
-      <w:proofErr w:type="spellStart"/>
-      <w:r>
-        <w:rPr>
-          <w:rFonts w:ascii="Segoe UI" w:hAnsi="Segoe UI" w:cs="Segoe UI"/>
-          <w:shd w:val="clear" w:color="auto" w:fill="FFFFFF"/>
-        </w:rPr>
-        <w:t>GBarL</w:t>
-      </w:r>
-      <w:proofErr w:type="spellEnd"/>
-      <w:r>
-        <w:rPr>
-          <w:rFonts w:ascii="Segoe UI" w:hAnsi="Segoe UI" w:cs="Segoe UI"/>
-          <w:shd w:val="clear" w:color="auto" w:fill="FFFFFF"/>
-        </w:rPr>
-        <w:t xml:space="preserve"> * (El – </w:t>
-      </w:r>
-      <w:proofErr w:type="spellStart"/>
-      <w:r>
-        <w:rPr>
-          <w:rFonts w:ascii="Segoe UI" w:hAnsi="Segoe UI" w:cs="Segoe UI"/>
-          <w:shd w:val="clear" w:color="auto" w:fill="FFFFFF"/>
-        </w:rPr>
-        <w:t>Vm</w:t>
-      </w:r>
-      <w:proofErr w:type="spellEnd"/>
-      <w:r>
-        <w:rPr>
-          <w:rFonts w:ascii="Segoe UI" w:hAnsi="Segoe UI" w:cs="Segoe UI"/>
-          <w:shd w:val="clear" w:color="auto" w:fill="FFFFFF"/>
-        </w:rPr>
-        <w:t>(t))</w:t>
-      </w:r>
-    </w:p>
-    <w:p>
-      <w:pPr>
-        <w:rPr>
-          <w:rFonts w:ascii="Segoe UI" w:hAnsi="Segoe UI" w:cs="Segoe UI"/>
-          <w:shd w:val="clear" w:color="auto" w:fill="FFFFFF"/>
-        </w:rPr>
-      </w:pPr>
-      <w:r>
-        <w:rPr>
-          <w:rFonts w:ascii="Segoe UI" w:hAnsi="Segoe UI" w:cs="Segoe UI"/>
-          <w:shd w:val="clear" w:color="auto" w:fill="FFFFFF"/>
-        </w:rPr>
-        <w:t xml:space="preserve">0 = 1*0.3*(1-0.5) + </w:t>
-      </w:r>
-      <w:proofErr w:type="spellStart"/>
-      <w:r>
-        <w:rPr>
-          <w:rFonts w:ascii="Segoe UI" w:hAnsi="Segoe UI" w:cs="Segoe UI"/>
-          <w:shd w:val="clear" w:color="auto" w:fill="FFFFFF"/>
-        </w:rPr>
-        <w:t>GBarL</w:t>
-      </w:r>
-      <w:proofErr w:type="spellEnd"/>
-      <w:r>
-        <w:rPr>
-          <w:rFonts w:ascii="Segoe UI" w:hAnsi="Segoe UI" w:cs="Segoe UI"/>
-          <w:shd w:val="clear" w:color="auto" w:fill="FFFFFF"/>
-        </w:rPr>
-        <w:t xml:space="preserve"> * (0.3 – 0.5)</w:t>
-      </w:r>
-    </w:p>
-    <w:p>
-      <w:pPr>
-        <w:rPr>
-          <w:rFonts w:ascii="Segoe UI" w:hAnsi="Segoe UI" w:cs="Segoe UI"/>
-          <w:shd w:val="clear" w:color="auto" w:fill="FFFFFF"/>
-        </w:rPr>
-      </w:pPr>
-      <w:r>
-        <w:rPr>
-          <w:rFonts w:ascii="Segoe UI" w:hAnsi="Segoe UI" w:cs="Segoe UI"/>
-          <w:shd w:val="clear" w:color="auto" w:fill="FFFFFF"/>
-        </w:rPr>
-        <w:t xml:space="preserve">0.2 * </w:t>
-      </w:r>
-      <w:proofErr w:type="spellStart"/>
-      <w:r>
-        <w:rPr>
-          <w:rFonts w:ascii="Segoe UI" w:hAnsi="Segoe UI" w:cs="Segoe UI"/>
-          <w:shd w:val="clear" w:color="auto" w:fill="FFFFFF"/>
-        </w:rPr>
-        <w:t>GBarL</w:t>
-      </w:r>
-      <w:proofErr w:type="spellEnd"/>
-      <w:r>
-        <w:rPr>
-          <w:rFonts w:ascii="Segoe UI" w:hAnsi="Segoe UI" w:cs="Segoe UI"/>
-          <w:shd w:val="clear" w:color="auto" w:fill="FFFFFF"/>
-        </w:rPr>
-        <w:t xml:space="preserve"> = 0.15</w:t>
-      </w:r>
-    </w:p>
-    <w:p>
-      <w:pPr>
-        <w:rPr>
-          <w:rFonts w:ascii="Segoe UI" w:hAnsi="Segoe UI" w:cs="Segoe UI"/>
-          <w:shd w:val="clear" w:color="auto" w:fill="FFFFFF"/>
-        </w:rPr>
-      </w:pPr>
-      <w:r>
-        <w:rPr>
-          <w:rFonts w:ascii="Segoe UI" w:hAnsi="Segoe UI" w:cs="Segoe UI"/>
-          <w:shd w:val="clear" w:color="auto" w:fill="FFFFFF"/>
-        </w:rPr>
-        <w:t xml:space="preserve"> </w:t>
-      </w:r>
-      <w:proofErr w:type="spellStart"/>
-      <w:r>
-        <w:rPr>
-          <w:rFonts w:ascii="Segoe UI" w:hAnsi="Segoe UI" w:cs="Segoe UI"/>
-          <w:shd w:val="clear" w:color="auto" w:fill="FFFFFF"/>
-        </w:rPr>
-        <w:t>GBarL</w:t>
-      </w:r>
-      <w:proofErr w:type="spellEnd"/>
-      <w:r>
-        <w:rPr>
-          <w:rFonts w:ascii="Segoe UI" w:hAnsi="Segoe UI" w:cs="Segoe UI"/>
-          <w:shd w:val="clear" w:color="auto" w:fill="FFFFFF"/>
-        </w:rPr>
-        <w:t xml:space="preserve"> = 0.15/0.2 =</w:t>
-      </w:r>
-      <w:r>
-        <w:rPr>
-          <w:rFonts w:ascii="Segoe UI" w:hAnsi="Segoe UI" w:cs="Segoe UI"/>
-          <w:shd w:val="clear" w:color="auto" w:fill="FFFFFF"/>
-        </w:rPr>
-        <w:t xml:space="preserve"> </w:t>
-      </w:r>
-      <w:r>
-        <w:rPr>
-          <w:rFonts w:ascii="Segoe UI" w:hAnsi="Segoe UI" w:cs="Segoe UI"/>
-          <w:shd w:val="clear" w:color="auto" w:fill="FFFFFF"/>
-        </w:rPr>
-        <w:t>0.75</w:t>
-      </w:r>
-    </w:p>
-    <w:p>
-      <w:pPr>
+      </w:pPr>
+      <w:r>
         <w:rPr>
           <w:rFonts w:ascii="Segoe UI" w:hAnsi="Segoe UI" w:cs="Segoe UI"/>
           <w:b/>
           <w:bCs/>
         </w:rPr>
-      </w:pPr>
-      <w:proofErr w:type="spellStart"/>
+        <w:t>G</w:t>
+      </w:r>
       <w:r>
         <w:rPr>
           <w:rFonts w:ascii="Segoe UI" w:hAnsi="Segoe UI" w:cs="Segoe UI"/>
           <w:b/>
           <w:bCs/>
         </w:rPr>
-        <w:t>G</w:t>
+        <w:t>B</w:t>
       </w:r>
       <w:r>
         <w:rPr>
@@ -1600,24 +1089,7 @@
           <w:b/>
           <w:bCs/>
         </w:rPr>
-        <w:t>B</w:t>
-      </w:r>
-      <w:r>
-        <w:rPr>
-          <w:rFonts w:ascii="Segoe UI" w:hAnsi="Segoe UI" w:cs="Segoe UI"/>
-          <w:b/>
-          <w:bCs/>
-        </w:rPr>
-        <w:t>arL</w:t>
-      </w:r>
-      <w:proofErr w:type="spellEnd"/>
-      <w:r>
-        <w:rPr>
-          <w:rFonts w:ascii="Segoe UI" w:hAnsi="Segoe UI" w:cs="Segoe UI"/>
-          <w:b/>
-          <w:bCs/>
-        </w:rPr>
-        <w:t>=0.75</w:t>
+        <w:t>arL=0.75</w:t>
       </w:r>
     </w:p>
     <w:p>
@@ -1653,23 +1125,7 @@
           <w:rFonts w:ascii="Segoe UI" w:hAnsi="Segoe UI" w:cs="Segoe UI"/>
           <w:shd w:val="clear" w:color="auto" w:fill="FFFFFF"/>
         </w:rPr>
-        <w:t xml:space="preserve"> Compare the spike rates with rate coded activations by reporting the act values just before cycle 160 (e.g., cycle 155) for </w:t>
-      </w:r>
-      <w:proofErr w:type="spellStart"/>
-      <w:r>
-        <w:rPr>
-          <w:rFonts w:ascii="Segoe UI" w:hAnsi="Segoe UI" w:cs="Segoe UI"/>
-          <w:shd w:val="clear" w:color="auto" w:fill="FFFFFF"/>
-        </w:rPr>
-        <w:t>GbarE</w:t>
-      </w:r>
-      <w:proofErr w:type="spellEnd"/>
-      <w:r>
-        <w:rPr>
-          <w:rFonts w:ascii="Segoe UI" w:hAnsi="Segoe UI" w:cs="Segoe UI"/>
-          <w:shd w:val="clear" w:color="auto" w:fill="FFFFFF"/>
-        </w:rPr>
-        <w:t xml:space="preserve"> = .2, .3, .4 with </w:t>
+        <w:t> Compare the spike rates with rate coded activations by reporting the act values just before cycle 160 (e.g., cycle 155) for GbarE = .2, .3, .4 with </w:t>
       </w:r>
       <w:r>
         <w:rPr>
@@ -1697,25 +1153,8 @@
           <w:rFonts w:ascii="Segoe UI" w:hAnsi="Segoe UI" w:cs="Segoe UI"/>
           <w:shd w:val="clear" w:color="auto" w:fill="FFFFFF"/>
         </w:rPr>
-        <w:t xml:space="preserve"> = true case for the same </w:t>
-      </w:r>
-      <w:proofErr w:type="spellStart"/>
-      <w:r>
-        <w:rPr>
-          <w:rFonts w:ascii="Segoe UI" w:hAnsi="Segoe UI" w:cs="Segoe UI"/>
-          <w:shd w:val="clear" w:color="auto" w:fill="FFFFFF"/>
-        </w:rPr>
-        <w:t>GbarE</w:t>
-      </w:r>
-      <w:proofErr w:type="spellEnd"/>
-      <w:r>
-        <w:rPr>
-          <w:rFonts w:ascii="Segoe UI" w:hAnsi="Segoe UI" w:cs="Segoe UI"/>
-          <w:shd w:val="clear" w:color="auto" w:fill="FFFFFF"/>
-        </w:rPr>
-        <w:t xml:space="preserve"> values. For now, you'll have to click on the </w:t>
-      </w:r>
-      <w:proofErr w:type="spellStart"/>
+        <w:t> = true case for the same GbarE values. For now, you'll have to click on the </w:t>
+      </w:r>
       <w:r>
         <w:rPr>
           <w:rStyle w:val="HTMLCode"/>
@@ -1723,7 +1162,6 @@
         </w:rPr>
         <w:t>TstCycLog</w:t>
       </w:r>
-      <w:proofErr w:type="spellEnd"/>
       <w:r>
         <w:rPr>
           <w:rFonts w:ascii="Segoe UI" w:hAnsi="Segoe UI" w:cs="Segoe UI"/>
@@ -1761,13 +1199,7 @@
         <w:rPr>
           <w:rFonts w:ascii="Segoe UI" w:hAnsi="Segoe UI" w:cs="Segoe UI"/>
         </w:rPr>
-        <w:t xml:space="preserve">When </w:t>
-      </w:r>
-      <w:r>
-        <w:rPr>
-          <w:rFonts w:ascii="Segoe UI" w:hAnsi="Segoe UI" w:cs="Segoe UI"/>
-        </w:rPr>
-        <w:t>Spike = True</w:t>
+        <w:t>When Spike = True</w:t>
       </w:r>
     </w:p>
     <w:p>
@@ -1785,19 +1217,11 @@
           <w:rFonts w:ascii="Segoe UI" w:hAnsi="Segoe UI" w:cs="Segoe UI"/>
         </w:rPr>
       </w:pPr>
-      <w:proofErr w:type="spellStart"/>
-      <w:r>
-        <w:rPr>
-          <w:rFonts w:ascii="Segoe UI" w:hAnsi="Segoe UI" w:cs="Segoe UI"/>
-        </w:rPr>
-        <w:t>GBarE</w:t>
-      </w:r>
-      <w:proofErr w:type="spellEnd"/>
-      <w:r>
-        <w:rPr>
-          <w:rFonts w:ascii="Segoe UI" w:hAnsi="Segoe UI" w:cs="Segoe UI"/>
-        </w:rPr>
-        <w:t>= 0.2</w:t>
+      <w:r>
+        <w:rPr>
+          <w:rFonts w:ascii="Segoe UI" w:hAnsi="Segoe UI" w:cs="Segoe UI"/>
+        </w:rPr>
+        <w:t>GBarE= 0.2</w:t>
       </w:r>
     </w:p>
     <w:p>
@@ -1884,19 +1308,11 @@
           <w:rFonts w:ascii="Segoe UI" w:hAnsi="Segoe UI" w:cs="Segoe UI"/>
         </w:rPr>
       </w:pPr>
-      <w:proofErr w:type="spellStart"/>
-      <w:r>
-        <w:rPr>
-          <w:rFonts w:ascii="Segoe UI" w:hAnsi="Segoe UI" w:cs="Segoe UI"/>
-        </w:rPr>
-        <w:t>GBarE</w:t>
-      </w:r>
-      <w:proofErr w:type="spellEnd"/>
-      <w:r>
-        <w:rPr>
-          <w:rFonts w:ascii="Segoe UI" w:hAnsi="Segoe UI" w:cs="Segoe UI"/>
-        </w:rPr>
-        <w:t>=0.3</w:t>
+      <w:r>
+        <w:rPr>
+          <w:rFonts w:ascii="Segoe UI" w:hAnsi="Segoe UI" w:cs="Segoe UI"/>
+        </w:rPr>
+        <w:t>GBarE=0.3</w:t>
       </w:r>
     </w:p>
     <w:p>
@@ -2030,19 +1446,11 @@
           <w:rFonts w:ascii="Segoe UI" w:hAnsi="Segoe UI" w:cs="Segoe UI"/>
         </w:rPr>
       </w:pPr>
-      <w:proofErr w:type="spellStart"/>
-      <w:r>
-        <w:rPr>
-          <w:rFonts w:ascii="Segoe UI" w:hAnsi="Segoe UI" w:cs="Segoe UI"/>
-        </w:rPr>
-        <w:t>GBarE</w:t>
-      </w:r>
-      <w:proofErr w:type="spellEnd"/>
-      <w:r>
-        <w:rPr>
-          <w:rFonts w:ascii="Segoe UI" w:hAnsi="Segoe UI" w:cs="Segoe UI"/>
-        </w:rPr>
-        <w:t>=0.4</w:t>
+      <w:r>
+        <w:rPr>
+          <w:rFonts w:ascii="Segoe UI" w:hAnsi="Segoe UI" w:cs="Segoe UI"/>
+        </w:rPr>
+        <w:t>GBarE=0.4</w:t>
       </w:r>
     </w:p>
     <w:p>
@@ -2132,19 +1540,11 @@
           <w:rFonts w:ascii="Segoe UI" w:hAnsi="Segoe UI" w:cs="Segoe UI"/>
         </w:rPr>
       </w:pPr>
-      <w:proofErr w:type="spellStart"/>
-      <w:r>
-        <w:rPr>
-          <w:rFonts w:ascii="Segoe UI" w:hAnsi="Segoe UI" w:cs="Segoe UI"/>
-        </w:rPr>
-        <w:t>GBarE</w:t>
-      </w:r>
-      <w:proofErr w:type="spellEnd"/>
-      <w:r>
-        <w:rPr>
-          <w:rFonts w:ascii="Segoe UI" w:hAnsi="Segoe UI" w:cs="Segoe UI"/>
-        </w:rPr>
-        <w:t>=0.2</w:t>
+      <w:r>
+        <w:rPr>
+          <w:rFonts w:ascii="Segoe UI" w:hAnsi="Segoe UI" w:cs="Segoe UI"/>
+        </w:rPr>
+        <w:t>GBarE=0.2</w:t>
       </w:r>
     </w:p>
     <w:p>
@@ -2250,19 +1650,11 @@
           <w:rFonts w:ascii="Segoe UI" w:hAnsi="Segoe UI" w:cs="Segoe UI"/>
         </w:rPr>
       </w:pPr>
-      <w:proofErr w:type="spellStart"/>
-      <w:r>
-        <w:rPr>
-          <w:rFonts w:ascii="Segoe UI" w:hAnsi="Segoe UI" w:cs="Segoe UI"/>
-        </w:rPr>
-        <w:t>GBarE</w:t>
-      </w:r>
-      <w:proofErr w:type="spellEnd"/>
-      <w:r>
-        <w:rPr>
-          <w:rFonts w:ascii="Segoe UI" w:hAnsi="Segoe UI" w:cs="Segoe UI"/>
-        </w:rPr>
-        <w:t xml:space="preserve"> = 0.3</w:t>
+      <w:r>
+        <w:rPr>
+          <w:rFonts w:ascii="Segoe UI" w:hAnsi="Segoe UI" w:cs="Segoe UI"/>
+        </w:rPr>
+        <w:t>GBarE = 0.3</w:t>
       </w:r>
     </w:p>
     <w:p>
@@ -2327,19 +1719,11 @@
           <w:rFonts w:ascii="Segoe UI" w:hAnsi="Segoe UI" w:cs="Segoe UI"/>
         </w:rPr>
       </w:pPr>
-      <w:proofErr w:type="spellStart"/>
-      <w:r>
-        <w:rPr>
-          <w:rFonts w:ascii="Segoe UI" w:hAnsi="Segoe UI" w:cs="Segoe UI"/>
-        </w:rPr>
-        <w:t>GBarE</w:t>
-      </w:r>
-      <w:proofErr w:type="spellEnd"/>
-      <w:r>
-        <w:rPr>
-          <w:rFonts w:ascii="Segoe UI" w:hAnsi="Segoe UI" w:cs="Segoe UI"/>
-        </w:rPr>
-        <w:t xml:space="preserve"> = 0.4</w:t>
+      <w:r>
+        <w:rPr>
+          <w:rFonts w:ascii="Segoe UI" w:hAnsi="Segoe UI" w:cs="Segoe UI"/>
+        </w:rPr>
+        <w:t>GBarE = 0.4</w:t>
       </w:r>
     </w:p>
     <w:p>
@@ -2355,12 +1739,6 @@
         <w:rPr>
           <w:rFonts w:ascii="Segoe UI" w:hAnsi="Segoe UI" w:cs="Segoe UI"/>
         </w:rPr>
-        <w:sectPr>
-          <w:pgSz w:w="11906" w:h="16838"/>
-          <w:pgMar w:top="1440" w:right="1440" w:bottom="1440" w:left="1440" w:header="708" w:footer="708" w:gutter="0"/>
-          <w:cols w:space="708"/>
-          <w:docGrid w:linePitch="360"/>
-        </w:sectPr>
       </w:pPr>
       <w:r>
         <w:rPr>
@@ -2426,6 +1804,59 @@
       </w:pPr>
       <w:r>
         <w:rPr>
+          <w:rFonts w:ascii="Segoe UI" w:hAnsi="Segoe UI" w:cs="Segoe UI"/>
+        </w:rPr>
+        <w:t xml:space="preserve">We can see from the graphs that in case of neural spikes, higher the value of GBarE, higher the spike rate.  </w:t>
+      </w:r>
+    </w:p>
+    <w:p>
+      <w:pPr>
+        <w:rPr>
+          <w:rFonts w:ascii="Segoe UI" w:hAnsi="Segoe UI" w:cs="Segoe UI"/>
+        </w:rPr>
+      </w:pPr>
+    </w:p>
+    <w:p>
+      <w:pPr>
+        <w:rPr>
+          <w:rFonts w:ascii="Segoe UI" w:hAnsi="Segoe UI" w:cs="Segoe UI"/>
+        </w:rPr>
+        <w:sectPr>
+          <w:pgSz w:w="11906" w:h="16838"/>
+          <w:pgMar w:top="1440" w:right="1440" w:bottom="1440" w:left="1440" w:header="708" w:footer="708" w:gutter="0"/>
+          <w:cols w:space="708"/>
+          <w:docGrid w:linePitch="360"/>
+        </w:sectPr>
+      </w:pPr>
+      <w:r>
+        <w:rPr>
+          <w:rFonts w:ascii="Segoe UI" w:hAnsi="Segoe UI" w:cs="Segoe UI"/>
+        </w:rPr>
+        <w:t>Without spiking, as we increase GBarE,  the activation also increases.</w:t>
+      </w:r>
+    </w:p>
+    <w:p>
+      <w:pPr>
+        <w:rPr>
+          <w:rFonts w:ascii="Segoe UI" w:hAnsi="Segoe UI" w:cs="Segoe UI"/>
+        </w:rPr>
+      </w:pPr>
+    </w:p>
+    <w:p>
+      <w:pPr>
+        <w:rPr>
+          <w:rFonts w:ascii="Segoe UI" w:hAnsi="Segoe UI" w:cs="Segoe UI"/>
+        </w:rPr>
+      </w:pPr>
+    </w:p>
+    <w:p>
+      <w:pPr>
+        <w:rPr>
+          <w:rFonts w:ascii="Segoe UI" w:hAnsi="Segoe UI" w:cs="Segoe UI"/>
+        </w:rPr>
+      </w:pPr>
+      <w:r>
+        <w:rPr>
           <w:rStyle w:val="Strong"/>
           <w:rFonts w:ascii="Segoe UI" w:hAnsi="Segoe UI" w:cs="Segoe UI"/>
           <w:shd w:val="clear" w:color="auto" w:fill="FFFFFF"/>
@@ -2515,7 +1946,6 @@
         </w:rPr>
         <w:t> display in the </w:t>
       </w:r>
-      <w:proofErr w:type="spellStart"/>
       <w:r>
         <w:rPr>
           <w:rStyle w:val="HTMLCode"/>
@@ -2526,7 +1956,6 @@
         </w:rPr>
         <w:t>DigitPats</w:t>
       </w:r>
-      <w:proofErr w:type="spellEnd"/>
       <w:r>
         <w:rPr>
           <w:rStyle w:val="Emphasis"/>
@@ -2535,8 +1964,6 @@
         </w:rPr>
         <w:t> window is NOT representing the weights per se, but as we saw earlier using the </w:t>
       </w:r>
-      <w:proofErr w:type="spellStart"/>
-      <w:proofErr w:type="gramStart"/>
       <w:r>
         <w:rPr>
           <w:rStyle w:val="HTMLCode"/>
@@ -2547,8 +1974,6 @@
         </w:rPr>
         <w:t>r.Wt</w:t>
       </w:r>
-      <w:proofErr w:type="spellEnd"/>
-      <w:proofErr w:type="gramEnd"/>
       <w:r>
         <w:rPr>
           <w:rStyle w:val="Emphasis"/>
@@ -2557,7 +1982,6 @@
         </w:rPr>
         <w:t> functionality in </w:t>
       </w:r>
-      <w:proofErr w:type="spellStart"/>
       <w:r>
         <w:rPr>
           <w:rStyle w:val="HTMLCode"/>
@@ -2566,18 +1990,7 @@
           <w:iCs/>
           <w:shd w:val="clear" w:color="auto" w:fill="FFFFFF"/>
         </w:rPr>
-        <w:t>NetView</w:t>
-      </w:r>
-      <w:proofErr w:type="spellEnd"/>
-      <w:r>
-        <w:rPr>
-          <w:rStyle w:val="HTMLCode"/>
-          <w:rFonts w:ascii="Segoe UI" w:eastAsiaTheme="minorEastAsia" w:hAnsi="Segoe UI" w:cs="Segoe UI"/>
-          <w:i/>
-          <w:iCs/>
-          <w:shd w:val="clear" w:color="auto" w:fill="FFFFFF"/>
-        </w:rPr>
-        <w:t>,</w:t>
+        <w:t>NetView,</w:t>
       </w:r>
       <w:r>
         <w:rPr>
@@ -2609,14 +2022,15 @@
         <w:tblLook w:val="04A0" w:firstRow="1" w:lastRow="0" w:firstColumn="1" w:lastColumn="0" w:noHBand="0" w:noVBand="1"/>
       </w:tblPr>
       <w:tblGrid>
-        <w:gridCol w:w="3005"/>
-        <w:gridCol w:w="3005"/>
-        <w:gridCol w:w="3006"/>
+        <w:gridCol w:w="2488"/>
+        <w:gridCol w:w="2243"/>
+        <w:gridCol w:w="2054"/>
+        <w:gridCol w:w="2231"/>
       </w:tblGrid>
       <w:tr>
         <w:tc>
           <w:tcPr>
-            <w:tcW w:w="3005" w:type="dxa"/>
+            <w:tcW w:w="2488" w:type="dxa"/>
           </w:tcPr>
           <w:p>
             <w:pPr>
@@ -2634,7 +2048,7 @@
         </w:tc>
         <w:tc>
           <w:tcPr>
-            <w:tcW w:w="3005" w:type="dxa"/>
+            <w:tcW w:w="2243" w:type="dxa"/>
           </w:tcPr>
           <w:p>
             <w:pPr>
@@ -2646,37 +2060,32 @@
               <w:rPr>
                 <w:rFonts w:ascii="Segoe UI" w:hAnsi="Segoe UI" w:cs="Segoe UI"/>
               </w:rPr>
-              <w:t>No</w:t>
-            </w:r>
-            <w:r>
-              <w:rPr>
-                <w:rFonts w:ascii="Segoe UI" w:hAnsi="Segoe UI" w:cs="Segoe UI"/>
-              </w:rPr>
-              <w:t>:</w:t>
-            </w:r>
-            <w:r>
-              <w:rPr>
-                <w:rFonts w:ascii="Segoe UI" w:hAnsi="Segoe UI" w:cs="Segoe UI"/>
-              </w:rPr>
-              <w:t xml:space="preserve"> </w:t>
-            </w:r>
-            <w:r>
-              <w:rPr>
-                <w:rFonts w:ascii="Segoe UI" w:hAnsi="Segoe UI" w:cs="Segoe UI"/>
-              </w:rPr>
-              <w:t>of active</w:t>
-            </w:r>
-            <w:r>
-              <w:rPr>
-                <w:rFonts w:ascii="Segoe UI" w:hAnsi="Segoe UI" w:cs="Segoe UI"/>
-              </w:rPr>
-              <w:t xml:space="preserve"> input units in each digit  </w:t>
+              <w:t xml:space="preserve">No: of active input units in each digit  </w:t>
             </w:r>
           </w:p>
         </w:tc>
         <w:tc>
           <w:tcPr>
-            <w:tcW w:w="3006" w:type="dxa"/>
+            <w:tcW w:w="2054" w:type="dxa"/>
+          </w:tcPr>
+          <w:p>
+            <w:pPr>
+              <w:ind w:firstLine="720"/>
+              <w:rPr>
+                <w:rFonts w:ascii="Segoe UI" w:hAnsi="Segoe UI" w:cs="Segoe UI"/>
+              </w:rPr>
+            </w:pPr>
+            <w:r>
+              <w:rPr>
+                <w:rFonts w:ascii="Segoe UI" w:hAnsi="Segoe UI" w:cs="Segoe UI"/>
+              </w:rPr>
+              <w:t>No: of matches with the 8 digit pattern</w:t>
+            </w:r>
+          </w:p>
+        </w:tc>
+        <w:tc>
+          <w:tcPr>
+            <w:tcW w:w="2231" w:type="dxa"/>
           </w:tcPr>
           <w:p>
             <w:pPr>
@@ -2696,7 +2105,7 @@
       <w:tr>
         <w:tc>
           <w:tcPr>
-            <w:tcW w:w="3005" w:type="dxa"/>
+            <w:tcW w:w="2488" w:type="dxa"/>
           </w:tcPr>
           <w:p>
             <w:pPr>
@@ -2714,7 +2123,7 @@
         </w:tc>
         <w:tc>
           <w:tcPr>
-            <w:tcW w:w="3005" w:type="dxa"/>
+            <w:tcW w:w="2243" w:type="dxa"/>
           </w:tcPr>
           <w:p>
             <w:pPr>
@@ -2732,7 +2141,25 @@
         </w:tc>
         <w:tc>
           <w:tcPr>
-            <w:tcW w:w="3006" w:type="dxa"/>
+            <w:tcW w:w="2054" w:type="dxa"/>
+          </w:tcPr>
+          <w:p>
+            <w:pPr>
+              <w:rPr>
+                <w:rFonts w:ascii="Segoe UI" w:hAnsi="Segoe UI" w:cs="Segoe UI"/>
+              </w:rPr>
+            </w:pPr>
+            <w:r>
+              <w:rPr>
+                <w:rFonts w:ascii="Segoe UI" w:hAnsi="Segoe UI" w:cs="Segoe UI"/>
+              </w:rPr>
+              <w:t>6</w:t>
+            </w:r>
+          </w:p>
+        </w:tc>
+        <w:tc>
+          <w:tcPr>
+            <w:tcW w:w="2231" w:type="dxa"/>
           </w:tcPr>
           <w:p>
             <w:pPr>
@@ -2752,7 +2179,7 @@
       <w:tr>
         <w:tc>
           <w:tcPr>
-            <w:tcW w:w="3005" w:type="dxa"/>
+            <w:tcW w:w="2488" w:type="dxa"/>
           </w:tcPr>
           <w:p>
             <w:pPr>
@@ -2770,7 +2197,7 @@
         </w:tc>
         <w:tc>
           <w:tcPr>
-            <w:tcW w:w="3005" w:type="dxa"/>
+            <w:tcW w:w="2243" w:type="dxa"/>
           </w:tcPr>
           <w:p>
             <w:pPr>
@@ -2788,7 +2215,25 @@
         </w:tc>
         <w:tc>
           <w:tcPr>
-            <w:tcW w:w="3006" w:type="dxa"/>
+            <w:tcW w:w="2054" w:type="dxa"/>
+          </w:tcPr>
+          <w:p>
+            <w:pPr>
+              <w:rPr>
+                <w:rFonts w:ascii="Segoe UI" w:hAnsi="Segoe UI" w:cs="Segoe UI"/>
+              </w:rPr>
+            </w:pPr>
+            <w:r>
+              <w:rPr>
+                <w:rFonts w:ascii="Segoe UI" w:hAnsi="Segoe UI" w:cs="Segoe UI"/>
+              </w:rPr>
+              <w:t>6</w:t>
+            </w:r>
+          </w:p>
+        </w:tc>
+        <w:tc>
+          <w:tcPr>
+            <w:tcW w:w="2231" w:type="dxa"/>
           </w:tcPr>
           <w:p>
             <w:pPr>
@@ -2808,7 +2253,7 @@
       <w:tr>
         <w:tc>
           <w:tcPr>
-            <w:tcW w:w="3005" w:type="dxa"/>
+            <w:tcW w:w="2488" w:type="dxa"/>
           </w:tcPr>
           <w:p>
             <w:pPr>
@@ -2826,7 +2271,7 @@
         </w:tc>
         <w:tc>
           <w:tcPr>
-            <w:tcW w:w="3005" w:type="dxa"/>
+            <w:tcW w:w="2243" w:type="dxa"/>
           </w:tcPr>
           <w:p>
             <w:pPr>
@@ -2844,7 +2289,25 @@
         </w:tc>
         <w:tc>
           <w:tcPr>
-            <w:tcW w:w="3006" w:type="dxa"/>
+            <w:tcW w:w="2054" w:type="dxa"/>
+          </w:tcPr>
+          <w:p>
+            <w:pPr>
+              <w:rPr>
+                <w:rFonts w:ascii="Segoe UI" w:hAnsi="Segoe UI" w:cs="Segoe UI"/>
+              </w:rPr>
+            </w:pPr>
+            <w:r>
+              <w:rPr>
+                <w:rFonts w:ascii="Segoe UI" w:hAnsi="Segoe UI" w:cs="Segoe UI"/>
+              </w:rPr>
+              <w:t>12</w:t>
+            </w:r>
+          </w:p>
+        </w:tc>
+        <w:tc>
+          <w:tcPr>
+            <w:tcW w:w="2231" w:type="dxa"/>
           </w:tcPr>
           <w:p>
             <w:pPr>
@@ -2864,7 +2327,7 @@
       <w:tr>
         <w:tc>
           <w:tcPr>
-            <w:tcW w:w="3005" w:type="dxa"/>
+            <w:tcW w:w="2488" w:type="dxa"/>
           </w:tcPr>
           <w:p>
             <w:pPr>
@@ -2882,7 +2345,7 @@
         </w:tc>
         <w:tc>
           <w:tcPr>
-            <w:tcW w:w="3005" w:type="dxa"/>
+            <w:tcW w:w="2243" w:type="dxa"/>
           </w:tcPr>
           <w:p>
             <w:pPr>
@@ -2900,7 +2363,25 @@
         </w:tc>
         <w:tc>
           <w:tcPr>
-            <w:tcW w:w="3006" w:type="dxa"/>
+            <w:tcW w:w="2054" w:type="dxa"/>
+          </w:tcPr>
+          <w:p>
+            <w:pPr>
+              <w:rPr>
+                <w:rFonts w:ascii="Segoe UI" w:hAnsi="Segoe UI" w:cs="Segoe UI"/>
+              </w:rPr>
+            </w:pPr>
+            <w:r>
+              <w:rPr>
+                <w:rFonts w:ascii="Segoe UI" w:hAnsi="Segoe UI" w:cs="Segoe UI"/>
+              </w:rPr>
+              <w:t>13</w:t>
+            </w:r>
+          </w:p>
+        </w:tc>
+        <w:tc>
+          <w:tcPr>
+            <w:tcW w:w="2231" w:type="dxa"/>
           </w:tcPr>
           <w:p>
             <w:pPr>
@@ -2920,7 +2401,7 @@
       <w:tr>
         <w:tc>
           <w:tcPr>
-            <w:tcW w:w="3005" w:type="dxa"/>
+            <w:tcW w:w="2488" w:type="dxa"/>
           </w:tcPr>
           <w:p>
             <w:pPr>
@@ -2938,7 +2419,7 @@
         </w:tc>
         <w:tc>
           <w:tcPr>
-            <w:tcW w:w="3005" w:type="dxa"/>
+            <w:tcW w:w="2243" w:type="dxa"/>
           </w:tcPr>
           <w:p>
             <w:pPr>
@@ -2956,7 +2437,25 @@
         </w:tc>
         <w:tc>
           <w:tcPr>
-            <w:tcW w:w="3006" w:type="dxa"/>
+            <w:tcW w:w="2054" w:type="dxa"/>
+          </w:tcPr>
+          <w:p>
+            <w:pPr>
+              <w:rPr>
+                <w:rFonts w:ascii="Segoe UI" w:hAnsi="Segoe UI" w:cs="Segoe UI"/>
+              </w:rPr>
+            </w:pPr>
+            <w:r>
+              <w:rPr>
+                <w:rFonts w:ascii="Segoe UI" w:hAnsi="Segoe UI" w:cs="Segoe UI"/>
+              </w:rPr>
+              <w:t>5</w:t>
+            </w:r>
+          </w:p>
+        </w:tc>
+        <w:tc>
+          <w:tcPr>
+            <w:tcW w:w="2231" w:type="dxa"/>
           </w:tcPr>
           <w:p>
             <w:pPr>
@@ -2976,7 +2475,7 @@
       <w:tr>
         <w:tc>
           <w:tcPr>
-            <w:tcW w:w="3005" w:type="dxa"/>
+            <w:tcW w:w="2488" w:type="dxa"/>
           </w:tcPr>
           <w:p>
             <w:pPr>
@@ -2994,7 +2493,7 @@
         </w:tc>
         <w:tc>
           <w:tcPr>
-            <w:tcW w:w="3005" w:type="dxa"/>
+            <w:tcW w:w="2243" w:type="dxa"/>
           </w:tcPr>
           <w:p>
             <w:pPr>
@@ -3012,7 +2511,25 @@
         </w:tc>
         <w:tc>
           <w:tcPr>
-            <w:tcW w:w="3006" w:type="dxa"/>
+            <w:tcW w:w="2054" w:type="dxa"/>
+          </w:tcPr>
+          <w:p>
+            <w:pPr>
+              <w:rPr>
+                <w:rFonts w:ascii="Segoe UI" w:hAnsi="Segoe UI" w:cs="Segoe UI"/>
+              </w:rPr>
+            </w:pPr>
+            <w:r>
+              <w:rPr>
+                <w:rFonts w:ascii="Segoe UI" w:hAnsi="Segoe UI" w:cs="Segoe UI"/>
+              </w:rPr>
+              <w:t>14</w:t>
+            </w:r>
+          </w:p>
+        </w:tc>
+        <w:tc>
+          <w:tcPr>
+            <w:tcW w:w="2231" w:type="dxa"/>
           </w:tcPr>
           <w:p>
             <w:pPr>
@@ -3032,7 +2549,7 @@
       <w:tr>
         <w:tc>
           <w:tcPr>
-            <w:tcW w:w="3005" w:type="dxa"/>
+            <w:tcW w:w="2488" w:type="dxa"/>
           </w:tcPr>
           <w:p>
             <w:pPr>
@@ -3050,7 +2567,7 @@
         </w:tc>
         <w:tc>
           <w:tcPr>
-            <w:tcW w:w="3005" w:type="dxa"/>
+            <w:tcW w:w="2243" w:type="dxa"/>
           </w:tcPr>
           <w:p>
             <w:pPr>
@@ -3068,7 +2585,25 @@
         </w:tc>
         <w:tc>
           <w:tcPr>
-            <w:tcW w:w="3006" w:type="dxa"/>
+            <w:tcW w:w="2054" w:type="dxa"/>
+          </w:tcPr>
+          <w:p>
+            <w:pPr>
+              <w:rPr>
+                <w:rFonts w:ascii="Segoe UI" w:hAnsi="Segoe UI" w:cs="Segoe UI"/>
+              </w:rPr>
+            </w:pPr>
+            <w:r>
+              <w:rPr>
+                <w:rFonts w:ascii="Segoe UI" w:hAnsi="Segoe UI" w:cs="Segoe UI"/>
+              </w:rPr>
+              <w:t>12</w:t>
+            </w:r>
+          </w:p>
+        </w:tc>
+        <w:tc>
+          <w:tcPr>
+            <w:tcW w:w="2231" w:type="dxa"/>
           </w:tcPr>
           <w:p>
             <w:pPr>
@@ -3088,7 +2623,7 @@
       <w:tr>
         <w:tc>
           <w:tcPr>
-            <w:tcW w:w="3005" w:type="dxa"/>
+            <w:tcW w:w="2488" w:type="dxa"/>
           </w:tcPr>
           <w:p>
             <w:pPr>
@@ -3106,7 +2641,7 @@
         </w:tc>
         <w:tc>
           <w:tcPr>
-            <w:tcW w:w="3005" w:type="dxa"/>
+            <w:tcW w:w="2243" w:type="dxa"/>
           </w:tcPr>
           <w:p>
             <w:pPr>
@@ -3124,7 +2659,25 @@
         </w:tc>
         <w:tc>
           <w:tcPr>
-            <w:tcW w:w="3006" w:type="dxa"/>
+            <w:tcW w:w="2054" w:type="dxa"/>
+          </w:tcPr>
+          <w:p>
+            <w:pPr>
+              <w:rPr>
+                <w:rFonts w:ascii="Segoe UI" w:hAnsi="Segoe UI" w:cs="Segoe UI"/>
+              </w:rPr>
+            </w:pPr>
+            <w:r>
+              <w:rPr>
+                <w:rFonts w:ascii="Segoe UI" w:hAnsi="Segoe UI" w:cs="Segoe UI"/>
+              </w:rPr>
+              <w:t>6</w:t>
+            </w:r>
+          </w:p>
+        </w:tc>
+        <w:tc>
+          <w:tcPr>
+            <w:tcW w:w="2231" w:type="dxa"/>
           </w:tcPr>
           <w:p>
             <w:pPr>
@@ -3144,7 +2697,7 @@
       <w:tr>
         <w:tc>
           <w:tcPr>
-            <w:tcW w:w="3005" w:type="dxa"/>
+            <w:tcW w:w="2488" w:type="dxa"/>
           </w:tcPr>
           <w:p>
             <w:pPr>
@@ -3171,7 +2724,7 @@
         </w:tc>
         <w:tc>
           <w:tcPr>
-            <w:tcW w:w="3005" w:type="dxa"/>
+            <w:tcW w:w="2243" w:type="dxa"/>
           </w:tcPr>
           <w:p>
             <w:pPr>
@@ -3189,7 +2742,25 @@
         </w:tc>
         <w:tc>
           <w:tcPr>
-            <w:tcW w:w="3006" w:type="dxa"/>
+            <w:tcW w:w="2054" w:type="dxa"/>
+          </w:tcPr>
+          <w:p>
+            <w:pPr>
+              <w:rPr>
+                <w:rFonts w:ascii="Segoe UI" w:hAnsi="Segoe UI" w:cs="Segoe UI"/>
+              </w:rPr>
+            </w:pPr>
+            <w:r>
+              <w:rPr>
+                <w:rFonts w:ascii="Segoe UI" w:hAnsi="Segoe UI" w:cs="Segoe UI"/>
+              </w:rPr>
+              <w:t>17</w:t>
+            </w:r>
+          </w:p>
+        </w:tc>
+        <w:tc>
+          <w:tcPr>
+            <w:tcW w:w="2231" w:type="dxa"/>
           </w:tcPr>
           <w:p>
             <w:pPr>
@@ -3209,7 +2780,7 @@
       <w:tr>
         <w:tc>
           <w:tcPr>
-            <w:tcW w:w="3005" w:type="dxa"/>
+            <w:tcW w:w="2488" w:type="dxa"/>
           </w:tcPr>
           <w:p>
             <w:pPr>
@@ -3230,7 +2801,7 @@
         </w:tc>
         <w:tc>
           <w:tcPr>
-            <w:tcW w:w="3005" w:type="dxa"/>
+            <w:tcW w:w="2243" w:type="dxa"/>
           </w:tcPr>
           <w:p>
             <w:pPr>
@@ -3248,7 +2819,25 @@
         </w:tc>
         <w:tc>
           <w:tcPr>
-            <w:tcW w:w="3006" w:type="dxa"/>
+            <w:tcW w:w="2054" w:type="dxa"/>
+          </w:tcPr>
+          <w:p>
+            <w:pPr>
+              <w:rPr>
+                <w:rFonts w:ascii="Segoe UI" w:hAnsi="Segoe UI" w:cs="Segoe UI"/>
+              </w:rPr>
+            </w:pPr>
+            <w:r>
+              <w:rPr>
+                <w:rFonts w:ascii="Segoe UI" w:hAnsi="Segoe UI" w:cs="Segoe UI"/>
+              </w:rPr>
+              <w:t>12</w:t>
+            </w:r>
+          </w:p>
+        </w:tc>
+        <w:tc>
+          <w:tcPr>
+            <w:tcW w:w="2231" w:type="dxa"/>
           </w:tcPr>
           <w:p>
             <w:pPr>
@@ -3326,7 +2915,46 @@
           <w:bdr w:val="none" w:sz="0" w:space="0" w:color="auto" w:frame="1"/>
           <w14:ligatures w14:val="none"/>
         </w:rPr>
-        <w:t>(1 / (17 / 35)) * (6 / 35)</w:t>
+        <w:t xml:space="preserve">(1 / (17 / 35)) * (6 / 35) * 0.95 = </w:t>
+      </w:r>
+      <w:r>
+        <w:rPr>
+          <w:rFonts w:ascii="Segoe UI" w:hAnsi="Segoe UI" w:cs="Segoe UI"/>
+        </w:rPr>
+        <w:t>0.335</w:t>
+      </w:r>
+    </w:p>
+    <w:p>
+      <w:pPr>
+        <w:rPr>
+          <w:rFonts w:ascii="Segoe UI" w:hAnsi="Segoe UI" w:cs="Segoe UI"/>
+        </w:rPr>
+      </w:pPr>
+    </w:p>
+    <w:p>
+      <w:pPr>
+        <w:rPr>
+          <w:rFonts w:ascii="Segoe UI" w:hAnsi="Segoe UI" w:cs="Segoe UI"/>
+        </w:rPr>
+      </w:pPr>
+      <w:r>
+        <w:rPr>
+          <w:rFonts w:ascii="Segoe UI" w:hAnsi="Segoe UI" w:cs="Segoe UI"/>
+        </w:rPr>
+        <w:t>For 2,</w:t>
+      </w:r>
+    </w:p>
+    <w:p>
+      <w:pPr>
+        <w:rPr>
+          <w:rFonts w:ascii="Segoe UI" w:hAnsi="Segoe UI" w:cs="Segoe UI"/>
+        </w:rPr>
+      </w:pPr>
+      <w:r>
+        <w:rPr>
+          <w:rFonts w:ascii="Segoe UI" w:hAnsi="Segoe UI" w:cs="Segoe UI"/>
+        </w:rPr>
+        <w:t xml:space="preserve">Calculated Ge = </w:t>
       </w:r>
       <w:r>
         <w:rPr>
@@ -3337,7 +2965,7 @@
           <w:bdr w:val="none" w:sz="0" w:space="0" w:color="auto" w:frame="1"/>
           <w14:ligatures w14:val="none"/>
         </w:rPr>
-        <w:t xml:space="preserve"> * 0.95</w:t>
+        <w:t xml:space="preserve">(1 / </w:t>
       </w:r>
       <w:r>
         <w:rPr>
@@ -3348,58 +2976,7 @@
           <w:bdr w:val="none" w:sz="0" w:space="0" w:color="auto" w:frame="1"/>
           <w14:ligatures w14:val="none"/>
         </w:rPr>
-        <w:t xml:space="preserve"> = </w:t>
-      </w:r>
-      <w:r>
-        <w:rPr>
-          <w:rFonts w:ascii="Segoe UI" w:hAnsi="Segoe UI" w:cs="Segoe UI"/>
-        </w:rPr>
-        <w:t>0.335</w:t>
-      </w:r>
-    </w:p>
-    <w:p>
-      <w:pPr>
-        <w:rPr>
-          <w:rFonts w:ascii="Segoe UI" w:hAnsi="Segoe UI" w:cs="Segoe UI"/>
-        </w:rPr>
-      </w:pPr>
-    </w:p>
-    <w:p>
-      <w:pPr>
-        <w:rPr>
-          <w:rFonts w:ascii="Segoe UI" w:hAnsi="Segoe UI" w:cs="Segoe UI"/>
-        </w:rPr>
-      </w:pPr>
-      <w:r>
-        <w:rPr>
-          <w:rFonts w:ascii="Segoe UI" w:hAnsi="Segoe UI" w:cs="Segoe UI"/>
-        </w:rPr>
-        <w:t xml:space="preserve">For </w:t>
-      </w:r>
-      <w:r>
-        <w:rPr>
-          <w:rFonts w:ascii="Segoe UI" w:hAnsi="Segoe UI" w:cs="Segoe UI"/>
-        </w:rPr>
-        <w:t>2</w:t>
-      </w:r>
-      <w:r>
-        <w:rPr>
-          <w:rFonts w:ascii="Segoe UI" w:hAnsi="Segoe UI" w:cs="Segoe UI"/>
-        </w:rPr>
-        <w:t>,</w:t>
-      </w:r>
-    </w:p>
-    <w:p>
-      <w:pPr>
-        <w:rPr>
-          <w:rFonts w:ascii="Segoe UI" w:hAnsi="Segoe UI" w:cs="Segoe UI"/>
-        </w:rPr>
-      </w:pPr>
-      <w:r>
-        <w:rPr>
-          <w:rFonts w:ascii="Segoe UI" w:hAnsi="Segoe UI" w:cs="Segoe UI"/>
-        </w:rPr>
-        <w:t xml:space="preserve">Calculated Ge = </w:t>
+        <w:t>(17</w:t>
       </w:r>
       <w:r>
         <w:rPr>
@@ -3410,7 +2987,7 @@
           <w:bdr w:val="none" w:sz="0" w:space="0" w:color="auto" w:frame="1"/>
           <w14:ligatures w14:val="none"/>
         </w:rPr>
-        <w:t xml:space="preserve">(1 / </w:t>
+        <w:t>/ 35)) * (</w:t>
       </w:r>
       <w:r>
         <w:rPr>
@@ -3421,7 +2998,7 @@
           <w:bdr w:val="none" w:sz="0" w:space="0" w:color="auto" w:frame="1"/>
           <w14:ligatures w14:val="none"/>
         </w:rPr>
-        <w:t>(17</w:t>
+        <w:t>1</w:t>
       </w:r>
       <w:r>
         <w:rPr>
@@ -3432,7 +3009,7 @@
           <w:bdr w:val="none" w:sz="0" w:space="0" w:color="auto" w:frame="1"/>
           <w14:ligatures w14:val="none"/>
         </w:rPr>
-        <w:t>/ 35)) * (</w:t>
+        <w:t>2</w:t>
       </w:r>
       <w:r>
         <w:rPr>
@@ -3443,7 +3020,7 @@
           <w:bdr w:val="none" w:sz="0" w:space="0" w:color="auto" w:frame="1"/>
           <w14:ligatures w14:val="none"/>
         </w:rPr>
-        <w:t>1</w:t>
+        <w:t xml:space="preserve">/ 35) * 0.95 = </w:t>
       </w:r>
       <w:r>
         <w:rPr>
@@ -3454,50 +3031,6 @@
           <w:bdr w:val="none" w:sz="0" w:space="0" w:color="auto" w:frame="1"/>
           <w14:ligatures w14:val="none"/>
         </w:rPr>
-        <w:t>2</w:t>
-      </w:r>
-      <w:r>
-        <w:rPr>
-          <w:rFonts w:ascii="Segoe UI" w:eastAsia="Times New Roman" w:hAnsi="Segoe UI" w:cs="Segoe UI"/>
-          <w:kern w:val="0"/>
-          <w:sz w:val="20"/>
-          <w:szCs w:val="20"/>
-          <w:bdr w:val="none" w:sz="0" w:space="0" w:color="auto" w:frame="1"/>
-          <w14:ligatures w14:val="none"/>
-        </w:rPr>
-        <w:t>/ 35) * 0.9</w:t>
-      </w:r>
-      <w:r>
-        <w:rPr>
-          <w:rFonts w:ascii="Segoe UI" w:eastAsia="Times New Roman" w:hAnsi="Segoe UI" w:cs="Segoe UI"/>
-          <w:kern w:val="0"/>
-          <w:sz w:val="20"/>
-          <w:szCs w:val="20"/>
-          <w:bdr w:val="none" w:sz="0" w:space="0" w:color="auto" w:frame="1"/>
-          <w14:ligatures w14:val="none"/>
-        </w:rPr>
-        <w:t>5</w:t>
-      </w:r>
-      <w:r>
-        <w:rPr>
-          <w:rFonts w:ascii="Segoe UI" w:eastAsia="Times New Roman" w:hAnsi="Segoe UI" w:cs="Segoe UI"/>
-          <w:kern w:val="0"/>
-          <w:sz w:val="20"/>
-          <w:szCs w:val="20"/>
-          <w:bdr w:val="none" w:sz="0" w:space="0" w:color="auto" w:frame="1"/>
-          <w14:ligatures w14:val="none"/>
-        </w:rPr>
-        <w:t xml:space="preserve"> = </w:t>
-      </w:r>
-      <w:r>
-        <w:rPr>
-          <w:rFonts w:ascii="Segoe UI" w:eastAsia="Times New Roman" w:hAnsi="Segoe UI" w:cs="Segoe UI"/>
-          <w:kern w:val="0"/>
-          <w:sz w:val="20"/>
-          <w:szCs w:val="20"/>
-          <w:bdr w:val="none" w:sz="0" w:space="0" w:color="auto" w:frame="1"/>
-          <w14:ligatures w14:val="none"/>
-        </w:rPr>
         <w:t>0.67</w:t>
       </w:r>
     </w:p>
@@ -3541,67 +3074,35 @@
           <w:rFonts w:ascii="Segoe UI" w:hAnsi="Segoe UI" w:cs="Segoe UI"/>
           <w:shd w:val="clear" w:color="auto" w:fill="FFFFFF"/>
         </w:rPr>
-        <w:t xml:space="preserve"> What happens to the pattern of receiving neuron activity over the different digits when you change </w:t>
-      </w:r>
-      <w:proofErr w:type="spellStart"/>
-      <w:r>
-        <w:rPr>
-          <w:rFonts w:ascii="Segoe UI" w:hAnsi="Segoe UI" w:cs="Segoe UI"/>
-          <w:shd w:val="clear" w:color="auto" w:fill="FFFFFF"/>
-        </w:rPr>
-        <w:t>GbarL</w:t>
-      </w:r>
-      <w:proofErr w:type="spellEnd"/>
-      <w:r>
-        <w:rPr>
-          <w:rFonts w:ascii="Segoe UI" w:hAnsi="Segoe UI" w:cs="Segoe UI"/>
-          <w:shd w:val="clear" w:color="auto" w:fill="FFFFFF"/>
-        </w:rPr>
-        <w:t xml:space="preserve"> to 1.8, 1.5, and 2.3 -- which input digits does it respond to for each case? In terms of the tug-of-war model between excitatory and inhibition &amp; leak (i.e., </w:t>
-      </w:r>
-      <w:proofErr w:type="spellStart"/>
-      <w:r>
-        <w:rPr>
-          <w:rFonts w:ascii="Segoe UI" w:hAnsi="Segoe UI" w:cs="Segoe UI"/>
-          <w:shd w:val="clear" w:color="auto" w:fill="FFFFFF"/>
-        </w:rPr>
-        <w:t>GbarL</w:t>
-      </w:r>
-      <w:proofErr w:type="spellEnd"/>
-      <w:r>
-        <w:rPr>
-          <w:rFonts w:ascii="Segoe UI" w:hAnsi="Segoe UI" w:cs="Segoe UI"/>
-          <w:shd w:val="clear" w:color="auto" w:fill="FFFFFF"/>
-        </w:rPr>
-        <w:t xml:space="preserve"> = leak), why does changing leak have this effect (a simple one-sentence answer is sufficient)?</w:t>
-      </w:r>
-    </w:p>
-    <w:p>
-      <w:pPr>
-        <w:rPr>
-          <w:rFonts w:ascii="Segoe UI" w:hAnsi="Segoe UI" w:cs="Segoe UI"/>
-        </w:rPr>
-      </w:pPr>
-    </w:p>
-    <w:p>
-      <w:pPr>
-        <w:rPr>
-          <w:rFonts w:ascii="Segoe UI" w:hAnsi="Segoe UI" w:cs="Segoe UI"/>
-        </w:rPr>
-      </w:pPr>
-      <w:proofErr w:type="spellStart"/>
-      <w:r>
-        <w:rPr>
-          <w:rFonts w:ascii="Segoe UI" w:hAnsi="Segoe UI" w:cs="Segoe UI"/>
-        </w:rPr>
-        <w:t>GBar</w:t>
-      </w:r>
-      <w:proofErr w:type="spellEnd"/>
-      <w:r>
-        <w:rPr>
-          <w:rFonts w:ascii="Segoe UI" w:hAnsi="Segoe UI" w:cs="Segoe UI"/>
-        </w:rPr>
-        <w:t xml:space="preserve"> = 2</w:t>
+        <w:t xml:space="preserve"> What happens to the pattern of receiving neuron activity over the different digits when you change GbarL to 1.8, 1.5, and 2.3 -- which input digits does it respond to for each case? In terms of the tug-of-war model between excitatory and inhibition &amp; leak (i.e., </w:t>
+      </w:r>
+      <w:r>
+        <w:rPr>
+          <w:rFonts w:ascii="Segoe UI" w:hAnsi="Segoe UI" w:cs="Segoe UI"/>
+          <w:shd w:val="clear" w:color="auto" w:fill="FFFFFF"/>
+        </w:rPr>
+        <w:lastRenderedPageBreak/>
+        <w:t>GbarL = leak), why does changing leak have this effect (a simple one-sentence answer is sufficient)?</w:t>
+      </w:r>
+    </w:p>
+    <w:p>
+      <w:pPr>
+        <w:rPr>
+          <w:rFonts w:ascii="Segoe UI" w:hAnsi="Segoe UI" w:cs="Segoe UI"/>
+        </w:rPr>
+      </w:pPr>
+    </w:p>
+    <w:p>
+      <w:pPr>
+        <w:rPr>
+          <w:rFonts w:ascii="Segoe UI" w:hAnsi="Segoe UI" w:cs="Segoe UI"/>
+        </w:rPr>
+      </w:pPr>
+      <w:r>
+        <w:rPr>
+          <w:rFonts w:ascii="Segoe UI" w:hAnsi="Segoe UI" w:cs="Segoe UI"/>
+        </w:rPr>
+        <w:t>GBar = 2</w:t>
       </w:r>
       <w:r>
         <w:rPr>
@@ -3671,19 +3172,11 @@
           <w:rFonts w:ascii="Segoe UI" w:hAnsi="Segoe UI" w:cs="Segoe UI"/>
         </w:rPr>
       </w:pPr>
-      <w:proofErr w:type="spellStart"/>
-      <w:r>
-        <w:rPr>
-          <w:rFonts w:ascii="Segoe UI" w:hAnsi="Segoe UI" w:cs="Segoe UI"/>
-        </w:rPr>
-        <w:t>GBarL</w:t>
-      </w:r>
-      <w:proofErr w:type="spellEnd"/>
-      <w:r>
-        <w:rPr>
-          <w:rFonts w:ascii="Segoe UI" w:hAnsi="Segoe UI" w:cs="Segoe UI"/>
-        </w:rPr>
-        <w:t xml:space="preserve"> = 1.8</w:t>
+      <w:r>
+        <w:rPr>
+          <w:rFonts w:ascii="Segoe UI" w:hAnsi="Segoe UI" w:cs="Segoe UI"/>
+        </w:rPr>
+        <w:t>GBarL = 1.8</w:t>
       </w:r>
       <w:r>
         <w:rPr>
@@ -3760,25 +3253,30 @@
           <w:rFonts w:ascii="Segoe UI" w:hAnsi="Segoe UI" w:cs="Segoe UI"/>
         </w:rPr>
       </w:pPr>
-      <w:proofErr w:type="spellStart"/>
-      <w:r>
-        <w:rPr>
-          <w:rFonts w:ascii="Segoe UI" w:hAnsi="Segoe UI" w:cs="Segoe UI"/>
-        </w:rPr>
-        <w:t>GBar</w:t>
-      </w:r>
-      <w:proofErr w:type="spellEnd"/>
-      <w:r>
-        <w:rPr>
-          <w:rFonts w:ascii="Segoe UI" w:hAnsi="Segoe UI" w:cs="Segoe UI"/>
-        </w:rPr>
-        <w:t xml:space="preserve"> = 1.5</w:t>
-      </w:r>
-      <w:r>
-        <w:rPr>
-          <w:rFonts w:ascii="Segoe UI" w:hAnsi="Segoe UI" w:cs="Segoe UI"/>
-        </w:rPr>
-        <w:t>: responds mostly to 8</w:t>
+      <w:r>
+        <w:rPr>
+          <w:rFonts w:ascii="Segoe UI" w:hAnsi="Segoe UI" w:cs="Segoe UI"/>
+        </w:rPr>
+        <w:lastRenderedPageBreak/>
+        <w:t>GBar = 1.5</w:t>
+      </w:r>
+      <w:r>
+        <w:rPr>
+          <w:rFonts w:ascii="Segoe UI" w:hAnsi="Segoe UI" w:cs="Segoe UI"/>
+        </w:rPr>
+        <w:t xml:space="preserve">: responds mostly to </w:t>
+      </w:r>
+      <w:r>
+        <w:rPr>
+          <w:rFonts w:ascii="Segoe UI" w:hAnsi="Segoe UI" w:cs="Segoe UI"/>
+        </w:rPr>
+        <w:t xml:space="preserve">2,3, 5,6 and </w:t>
+      </w:r>
+      <w:r>
+        <w:rPr>
+          <w:rFonts w:ascii="Segoe UI" w:hAnsi="Segoe UI" w:cs="Segoe UI"/>
+        </w:rPr>
+        <w:t>8</w:t>
       </w:r>
     </w:p>
     <w:p>
@@ -3799,7 +3297,6 @@
           <w:rFonts w:ascii="Segoe UI" w:hAnsi="Segoe UI" w:cs="Segoe UI"/>
           <w:noProof/>
         </w:rPr>
-        <w:lastRenderedPageBreak/>
         <w:drawing>
           <wp:inline distT="0" distB="0" distL="0" distR="0" wp14:anchorId="13769E03" wp14:editId="48988C6A">
             <wp:extent cx="5731510" cy="3134995"/>
@@ -3850,19 +3347,11 @@
           <w:rFonts w:ascii="Segoe UI" w:hAnsi="Segoe UI" w:cs="Segoe UI"/>
         </w:rPr>
       </w:pPr>
-      <w:proofErr w:type="spellStart"/>
-      <w:r>
-        <w:rPr>
-          <w:rFonts w:ascii="Segoe UI" w:hAnsi="Segoe UI" w:cs="Segoe UI"/>
-        </w:rPr>
-        <w:t>GBar</w:t>
-      </w:r>
-      <w:proofErr w:type="spellEnd"/>
-      <w:r>
-        <w:rPr>
-          <w:rFonts w:ascii="Segoe UI" w:hAnsi="Segoe UI" w:cs="Segoe UI"/>
-        </w:rPr>
-        <w:t xml:space="preserve"> = 2.3</w:t>
+      <w:r>
+        <w:rPr>
+          <w:rFonts w:ascii="Segoe UI" w:hAnsi="Segoe UI" w:cs="Segoe UI"/>
+        </w:rPr>
+        <w:t>GBar = 2.3</w:t>
       </w:r>
       <w:r>
         <w:rPr>
@@ -3950,41 +3439,8 @@
         <w:rPr>
           <w:rFonts w:ascii="Segoe UI" w:hAnsi="Segoe UI" w:cs="Segoe UI"/>
         </w:rPr>
-        <w:t xml:space="preserve">When </w:t>
-      </w:r>
-      <w:proofErr w:type="spellStart"/>
-      <w:r>
-        <w:rPr>
-          <w:rFonts w:ascii="Segoe UI" w:hAnsi="Segoe UI" w:cs="Segoe UI"/>
-        </w:rPr>
-        <w:t>GBarL</w:t>
-      </w:r>
-      <w:proofErr w:type="spellEnd"/>
-      <w:r>
-        <w:rPr>
-          <w:rFonts w:ascii="Segoe UI" w:hAnsi="Segoe UI" w:cs="Segoe UI"/>
-        </w:rPr>
-        <w:t xml:space="preserve"> increases, it is favoured in the tug of war model such that membrane potential is affected to the point the excitatory inputs find it difficult to drive membrane potential to the threshold value. </w:t>
-      </w:r>
-      <w:r>
-        <w:rPr>
-          <w:rFonts w:ascii="Segoe UI" w:hAnsi="Segoe UI" w:cs="Segoe UI"/>
-        </w:rPr>
-        <w:t xml:space="preserve">When </w:t>
-      </w:r>
-      <w:proofErr w:type="spellStart"/>
-      <w:r>
-        <w:rPr>
-          <w:rFonts w:ascii="Segoe UI" w:hAnsi="Segoe UI" w:cs="Segoe UI"/>
-        </w:rPr>
-        <w:t>GBarL</w:t>
-      </w:r>
-      <w:proofErr w:type="spellEnd"/>
-      <w:r>
-        <w:rPr>
-          <w:rFonts w:ascii="Segoe UI" w:hAnsi="Segoe UI" w:cs="Segoe UI"/>
-        </w:rPr>
-        <w:t xml:space="preserve"> is low, the neuron responds better to excitatory inputs.</w:t>
+        <w:lastRenderedPageBreak/>
+        <w:t>When GBarL increases, it is favoured in the tug of war model such that membrane potential is affected to the point the excitatory inputs find it difficult to drive membrane potential to the threshold value. When GBarL is low, the neuron responds better to excitatory inputs.</w:t>
       </w:r>
     </w:p>
     <w:p>
@@ -4021,29 +3477,57 @@
         <w:rPr>
           <w:rFonts w:ascii="Segoe UI" w:hAnsi="Segoe UI" w:cs="Segoe UI"/>
         </w:rPr>
-        <w:t xml:space="preserve"> Why might it be beneficial for the neuron to have a lower level of leak (e.g., </w:t>
-      </w:r>
-      <w:proofErr w:type="spellStart"/>
-      <w:r>
-        <w:rPr>
-          <w:rFonts w:ascii="Segoe UI" w:hAnsi="Segoe UI" w:cs="Segoe UI"/>
-        </w:rPr>
-        <w:t>GbarL</w:t>
-      </w:r>
-      <w:proofErr w:type="spellEnd"/>
-      <w:r>
-        <w:rPr>
-          <w:rFonts w:ascii="Segoe UI" w:hAnsi="Segoe UI" w:cs="Segoe UI"/>
-        </w:rPr>
-        <w:t xml:space="preserve"> = 1.8 or 1.5) compared to the original default value, in terms of the overall information that this neuron can convey about the input patterns it is "seeing"?</w:t>
-      </w:r>
-    </w:p>
-    <w:p>
-      <w:pPr>
-        <w:rPr>
-          <w:rFonts w:ascii="Segoe UI" w:hAnsi="Segoe UI" w:cs="Segoe UI"/>
-        </w:rPr>
-      </w:pPr>
+        <w:t> Why might it be beneficial for the neuron to have a lower level of leak (e.g., GbarL = 1.8 or 1.5) compared to the original default value, in terms of the overall information that this neuron can convey about the input patterns it is "seeing"?</w:t>
+      </w:r>
+    </w:p>
+    <w:p>
+      <w:pPr>
+        <w:rPr>
+          <w:rFonts w:ascii="Segoe UI" w:hAnsi="Segoe UI" w:cs="Segoe UI"/>
+        </w:rPr>
+      </w:pPr>
+    </w:p>
+    <w:p>
+      <w:pPr>
+        <w:rPr>
+          <w:rFonts w:ascii="Segoe UI" w:hAnsi="Segoe UI" w:cs="Segoe UI"/>
+        </w:rPr>
+      </w:pPr>
+      <w:r>
+        <w:rPr>
+          <w:rFonts w:ascii="Segoe UI" w:hAnsi="Segoe UI" w:cs="Segoe UI"/>
+          <w:highlight w:val="yellow"/>
+        </w:rPr>
+        <w:t xml:space="preserve">(Add </w:t>
+      </w:r>
+      <w:r>
+        <w:rPr>
+          <w:rFonts w:ascii="Segoe UI" w:hAnsi="Segoe UI" w:cs="Segoe UI"/>
+          <w:highlight w:val="yellow"/>
+        </w:rPr>
+        <w:t>observations</w:t>
+      </w:r>
+      <w:r>
+        <w:rPr>
+          <w:rFonts w:ascii="Segoe UI" w:hAnsi="Segoe UI" w:cs="Segoe UI"/>
+          <w:highlight w:val="yellow"/>
+        </w:rPr>
+        <w:t xml:space="preserve"> of when each digit gets activated at each GBar</w:t>
+      </w:r>
+      <w:r>
+        <w:rPr>
+          <w:rFonts w:ascii="Segoe UI" w:hAnsi="Segoe UI" w:cs="Segoe UI"/>
+          <w:highlight w:val="yellow"/>
+        </w:rPr>
+        <w:t>L</w:t>
+      </w:r>
+      <w:r>
+        <w:rPr>
+          <w:rFonts w:ascii="Segoe UI" w:hAnsi="Segoe UI" w:cs="Segoe UI"/>
+          <w:highlight w:val="yellow"/>
+        </w:rPr>
+        <w:t>)</w:t>
+      </w:r>
     </w:p>
     <w:p>
       <w:pPr>
@@ -4063,6 +3547,12 @@
         </w:rPr>
         <w:t>The neuron having a lower level of leak improves signal to noise ratio, hence giving more selective responses. It also increases input sensitivity and enhances its ability to convey more detailed information based on the inputs</w:t>
       </w:r>
+      <w:r>
+        <w:rPr>
+          <w:rFonts w:ascii="Segoe UI" w:hAnsi="Segoe UI" w:cs="Segoe UI"/>
+        </w:rPr>
+        <w:t>.</w:t>
+      </w:r>
     </w:p>
     <w:p>
       <w:pPr>
@@ -4358,13 +3848,7 @@
         <w:rPr>
           <w:rFonts w:ascii="Segoe UI" w:hAnsi="Segoe UI" w:cs="Segoe UI"/>
         </w:rPr>
-        <w:t>So,</w:t>
-      </w:r>
-      <w:r>
-        <w:rPr>
-          <w:rFonts w:ascii="Segoe UI" w:hAnsi="Segoe UI" w:cs="Segoe UI"/>
-        </w:rPr>
-        <w:t xml:space="preserve"> we can see that emotions do not affect the similarities of faces that much. Identities make a more significant difference. The most significant difference is gender</w:t>
+        <w:t>So, we can see that emotions do not affect the similarities of faces that much. Identities make a more significant difference. The most significant difference is gender</w:t>
       </w:r>
     </w:p>
     <w:p>
@@ -4395,21 +3879,19 @@
         </w:rPr>
         <w:t xml:space="preserve"> How does the Emotion categorization transform the overall face input similarity compared to what we saw in the first cluster plot -- </w:t>
       </w:r>
-      <w:proofErr w:type="spellStart"/>
-      <w:r>
-        <w:rPr>
-          <w:rFonts w:ascii="Segoe UI" w:hAnsi="Segoe UI" w:cs="Segoe UI"/>
-          <w:shd w:val="clear" w:color="auto" w:fill="FFFFFF"/>
-        </w:rPr>
-        <w:t>ie</w:t>
-      </w:r>
-      <w:proofErr w:type="spellEnd"/>
-      <w:r>
-        <w:rPr>
-          <w:rFonts w:ascii="Segoe UI" w:hAnsi="Segoe UI" w:cs="Segoe UI"/>
-          <w:shd w:val="clear" w:color="auto" w:fill="FFFFFF"/>
-        </w:rPr>
-        <w:t>., what items are now the most similar to each other?</w:t>
+      <w:r>
+        <w:rPr>
+          <w:rFonts w:ascii="Segoe UI" w:hAnsi="Segoe UI" w:cs="Segoe UI"/>
+          <w:shd w:val="clear" w:color="auto" w:fill="FFFFFF"/>
+        </w:rPr>
+        <w:t>i.e.</w:t>
+      </w:r>
+      <w:r>
+        <w:rPr>
+          <w:rFonts w:ascii="Segoe UI" w:hAnsi="Segoe UI" w:cs="Segoe UI"/>
+          <w:shd w:val="clear" w:color="auto" w:fill="FFFFFF"/>
+        </w:rPr>
+        <w:t>, what items are now the most similar to each other?</w:t>
       </w:r>
     </w:p>
     <w:p>
@@ -4653,19 +4135,11 @@
           <w:rFonts w:ascii="Segoe UI" w:hAnsi="Segoe UI" w:cs="Segoe UI"/>
         </w:rPr>
       </w:pPr>
-      <w:proofErr w:type="spellStart"/>
-      <w:r>
-        <w:rPr>
-          <w:rFonts w:ascii="Segoe UI" w:hAnsi="Segoe UI" w:cs="Segoe UI"/>
-        </w:rPr>
-        <w:t>Mark_sad</w:t>
-      </w:r>
-      <w:proofErr w:type="spellEnd"/>
-      <w:r>
-        <w:rPr>
-          <w:rFonts w:ascii="Segoe UI" w:hAnsi="Segoe UI" w:cs="Segoe UI"/>
-        </w:rPr>
-        <w:t>: first 16 seconds: Gender and identity output start to get detected</w:t>
+      <w:r>
+        <w:rPr>
+          <w:rFonts w:ascii="Segoe UI" w:hAnsi="Segoe UI" w:cs="Segoe UI"/>
+        </w:rPr>
+        <w:t>Mark_sad: first 16 seconds: Gender and identity output start to get detected</w:t>
       </w:r>
       <w:r>
         <w:rPr>
@@ -4767,19 +4241,11 @@
         </w:rPr>
         <w:t xml:space="preserve"> </w:t>
       </w:r>
-      <w:proofErr w:type="gramStart"/>
-      <w:r>
-        <w:rPr>
-          <w:rFonts w:ascii="Segoe UI" w:hAnsi="Segoe UI" w:cs="Segoe UI"/>
-        </w:rPr>
-        <w:t>s :</w:t>
-      </w:r>
-      <w:proofErr w:type="gramEnd"/>
-      <w:r>
-        <w:rPr>
-          <w:rFonts w:ascii="Segoe UI" w:hAnsi="Segoe UI" w:cs="Segoe UI"/>
-        </w:rPr>
-        <w:t xml:space="preserve"> Mark and male is more detected and </w:t>
+      <w:r>
+        <w:rPr>
+          <w:rFonts w:ascii="Segoe UI" w:hAnsi="Segoe UI" w:cs="Segoe UI"/>
+        </w:rPr>
+        <w:t xml:space="preserve">s : Mark and male is more detected and </w:t>
       </w:r>
       <w:r>
         <w:rPr>
@@ -4817,13 +4283,7 @@
         <w:rPr>
           <w:rFonts w:ascii="Segoe UI" w:hAnsi="Segoe UI" w:cs="Segoe UI"/>
         </w:rPr>
-        <w:t>Finally,</w:t>
-      </w:r>
-      <w:r>
-        <w:rPr>
-          <w:rFonts w:ascii="Segoe UI" w:hAnsi="Segoe UI" w:cs="Segoe UI"/>
-        </w:rPr>
-        <w:t xml:space="preserve"> emotion is detected after gender/identity</w:t>
+        <w:t>Finally, emotion is detected after gender/identity</w:t>
       </w:r>
       <w:r>
         <w:rPr>
@@ -4845,14 +4305,12 @@
           <w:rFonts w:ascii="Segoe UI" w:hAnsi="Segoe UI" w:cs="Segoe UI"/>
         </w:rPr>
       </w:pPr>
-      <w:proofErr w:type="spellStart"/>
       <w:r>
         <w:rPr>
           <w:rFonts w:ascii="Segoe UI" w:hAnsi="Segoe UI" w:cs="Segoe UI"/>
         </w:rPr>
         <w:t>Wendy_happy</w:t>
       </w:r>
-      <w:proofErr w:type="spellEnd"/>
       <w:r>
         <w:rPr>
           <w:rFonts w:ascii="Segoe UI" w:hAnsi="Segoe UI" w:cs="Segoe UI"/>
@@ -4872,7 +4330,6 @@
         </w:rPr>
         <w:t xml:space="preserve">Same for </w:t>
       </w:r>
-      <w:proofErr w:type="spellStart"/>
       <w:r>
         <w:rPr>
           <w:rFonts w:ascii="Segoe UI" w:hAnsi="Segoe UI" w:cs="Segoe UI"/>
@@ -4891,7 +4348,6 @@
         </w:rPr>
         <w:t>dy_sad</w:t>
       </w:r>
-      <w:proofErr w:type="spellEnd"/>
     </w:p>
     <w:p>
       <w:pPr>
@@ -4968,31 +4424,7 @@
         <w:rPr>
           <w:rFonts w:ascii="Segoe UI" w:hAnsi="Segoe UI" w:cs="Segoe UI"/>
         </w:rPr>
-        <w:t xml:space="preserve">First </w:t>
-      </w:r>
-      <w:r>
-        <w:rPr>
-          <w:rFonts w:ascii="Segoe UI" w:hAnsi="Segoe UI" w:cs="Segoe UI"/>
-        </w:rPr>
-        <w:t xml:space="preserve">10s: </w:t>
-      </w:r>
-      <w:r>
-        <w:rPr>
-          <w:rFonts w:ascii="Segoe UI" w:hAnsi="Segoe UI" w:cs="Segoe UI"/>
-        </w:rPr>
-        <w:t xml:space="preserve">output activates </w:t>
-      </w:r>
-      <w:r>
-        <w:rPr>
-          <w:rFonts w:ascii="Segoe UI" w:hAnsi="Segoe UI" w:cs="Segoe UI"/>
-        </w:rPr>
-        <w:t>species</w:t>
-      </w:r>
-      <w:r>
-        <w:rPr>
-          <w:rFonts w:ascii="Segoe UI" w:hAnsi="Segoe UI" w:cs="Segoe UI"/>
-        </w:rPr>
-        <w:t xml:space="preserve"> as cat</w:t>
+        <w:t>First 10s: output activates species as cat</w:t>
       </w:r>
     </w:p>
     <w:p>
@@ -5030,16 +4462,229 @@
         <w:rPr>
           <w:rFonts w:ascii="Segoe UI" w:hAnsi="Segoe UI" w:cs="Segoe UI"/>
         </w:rPr>
-        <w:t>30</w:t>
-      </w:r>
-      <w:proofErr w:type="gramStart"/>
-      <w:r>
-        <w:rPr>
-          <w:rFonts w:ascii="Segoe UI" w:hAnsi="Segoe UI" w:cs="Segoe UI"/>
-        </w:rPr>
-        <w:t>s :</w:t>
-      </w:r>
-      <w:proofErr w:type="gramEnd"/>
+        <w:t xml:space="preserve">30s : </w:t>
+      </w:r>
+      <w:r>
+        <w:rPr>
+          <w:rFonts w:ascii="Segoe UI" w:hAnsi="Segoe UI" w:cs="Segoe UI"/>
+        </w:rPr>
+        <w:t>All identity outputs weaken</w:t>
+      </w:r>
+      <w:r>
+        <w:rPr>
+          <w:rFonts w:ascii="Segoe UI" w:hAnsi="Segoe UI" w:cs="Segoe UI"/>
+        </w:rPr>
+        <w:t>, activates: size small, toy string, food grass, 1</w:t>
+      </w:r>
+      <w:r>
+        <w:rPr>
+          <w:rFonts w:ascii="Segoe UI" w:hAnsi="Segoe UI" w:cs="Segoe UI"/>
+          <w:vertAlign w:val="superscript"/>
+        </w:rPr>
+        <w:t>st</w:t>
+      </w:r>
+      <w:r>
+        <w:rPr>
+          <w:rFonts w:ascii="Segoe UI" w:hAnsi="Segoe UI" w:cs="Segoe UI"/>
+        </w:rPr>
+        <w:t xml:space="preserve"> 5 names</w:t>
+      </w:r>
+    </w:p>
+    <w:p>
+      <w:pPr>
+        <w:rPr>
+          <w:rFonts w:ascii="Segoe UI" w:hAnsi="Segoe UI" w:cs="Segoe UI"/>
+        </w:rPr>
+      </w:pPr>
+      <w:r>
+        <w:rPr>
+          <w:rFonts w:ascii="Segoe UI" w:hAnsi="Segoe UI" w:cs="Segoe UI"/>
+        </w:rPr>
+        <w:t xml:space="preserve">34s: </w:t>
+      </w:r>
+      <w:r>
+        <w:rPr>
+          <w:rFonts w:ascii="Segoe UI" w:hAnsi="Segoe UI" w:cs="Segoe UI"/>
+        </w:rPr>
+        <w:t>Both  1</w:t>
+      </w:r>
+      <w:r>
+        <w:rPr>
+          <w:rFonts w:ascii="Segoe UI" w:hAnsi="Segoe UI" w:cs="Segoe UI"/>
+          <w:vertAlign w:val="superscript"/>
+        </w:rPr>
+        <w:t>st</w:t>
+      </w:r>
+      <w:r>
+        <w:rPr>
+          <w:rFonts w:ascii="Segoe UI" w:hAnsi="Segoe UI" w:cs="Segoe UI"/>
+        </w:rPr>
+        <w:t xml:space="preserve"> and 3</w:t>
+      </w:r>
+      <w:r>
+        <w:rPr>
+          <w:rFonts w:ascii="Segoe UI" w:hAnsi="Segoe UI" w:cs="Segoe UI"/>
+          <w:vertAlign w:val="superscript"/>
+        </w:rPr>
+        <w:t>rd</w:t>
+      </w:r>
+      <w:r>
+        <w:rPr>
+          <w:rFonts w:ascii="Segoe UI" w:hAnsi="Segoe UI" w:cs="Segoe UI"/>
+        </w:rPr>
+        <w:t xml:space="preserve"> i</w:t>
+      </w:r>
+      <w:r>
+        <w:rPr>
+          <w:rFonts w:ascii="Segoe UI" w:hAnsi="Segoe UI" w:cs="Segoe UI"/>
+        </w:rPr>
+        <w:t>dentities and names, colour orange</w:t>
+      </w:r>
+      <w:r>
+        <w:rPr>
+          <w:rFonts w:ascii="Segoe UI" w:hAnsi="Segoe UI" w:cs="Segoe UI"/>
+        </w:rPr>
+        <w:t xml:space="preserve"> get activated</w:t>
+      </w:r>
+    </w:p>
+    <w:p>
+      <w:pPr>
+        <w:rPr>
+          <w:rFonts w:ascii="Segoe UI" w:hAnsi="Segoe UI" w:cs="Segoe UI"/>
+        </w:rPr>
+      </w:pPr>
+    </w:p>
+    <w:p>
+      <w:pPr>
+        <w:rPr>
+          <w:rFonts w:ascii="Segoe UI" w:hAnsi="Segoe UI" w:cs="Segoe UI"/>
+        </w:rPr>
+      </w:pPr>
+      <w:r>
+        <w:rPr>
+          <w:rFonts w:ascii="Segoe UI" w:hAnsi="Segoe UI" w:cs="Segoe UI"/>
+        </w:rPr>
+        <w:t xml:space="preserve">The cats subset of </w:t>
+      </w:r>
+      <w:r>
+        <w:rPr>
+          <w:rFonts w:ascii="Segoe UI" w:hAnsi="Segoe UI" w:cs="Segoe UI"/>
+        </w:rPr>
+        <w:t>M</w:t>
+      </w:r>
+      <w:r>
+        <w:rPr>
+          <w:rFonts w:ascii="Segoe UI" w:hAnsi="Segoe UI" w:cs="Segoe UI"/>
+        </w:rPr>
+        <w:t xml:space="preserve">orris and Sylvester were activated because they have all the features that are most common in the cats dataset such as string for toy, grass for food and small in size. </w:t>
+      </w:r>
+      <w:r>
+        <w:rPr>
+          <w:rFonts w:ascii="Segoe UI" w:hAnsi="Segoe UI" w:cs="Segoe UI"/>
+        </w:rPr>
+        <w:t>So,</w:t>
+      </w:r>
+      <w:r>
+        <w:rPr>
+          <w:rFonts w:ascii="Segoe UI" w:hAnsi="Segoe UI" w:cs="Segoe UI"/>
+        </w:rPr>
+        <w:t xml:space="preserve"> this subset portrays the most common cats. Another feature that launces similar activations is the input pattern set to size small, saying that cats are typically smaller than dogs.</w:t>
+      </w:r>
+    </w:p>
+    <w:p>
+      <w:pPr>
+        <w:rPr>
+          <w:rFonts w:ascii="Segoe UI" w:hAnsi="Segoe UI" w:cs="Segoe UI"/>
+        </w:rPr>
+      </w:pPr>
+    </w:p>
+    <w:p>
+      <w:pPr>
+        <w:rPr>
+          <w:rFonts w:ascii="Segoe UI" w:hAnsi="Segoe UI" w:cs="Segoe UI"/>
+          <w:shd w:val="clear" w:color="auto" w:fill="FFFFFF"/>
+        </w:rPr>
+      </w:pPr>
+      <w:r>
+        <w:rPr>
+          <w:rStyle w:val="Strong"/>
+          <w:rFonts w:ascii="Segoe UI" w:hAnsi="Segoe UI" w:cs="Segoe UI"/>
+          <w:shd w:val="clear" w:color="auto" w:fill="FFFFFF"/>
+        </w:rPr>
+        <w:t>Question 3.5:</w:t>
+      </w:r>
+      <w:r>
+        <w:rPr>
+          <w:rFonts w:ascii="Segoe UI" w:hAnsi="Segoe UI" w:cs="Segoe UI"/>
+          <w:shd w:val="clear" w:color="auto" w:fill="FFFFFF"/>
+        </w:rPr>
+        <w:t xml:space="preserve"> Report what differences you observed in the settling </w:t>
+      </w:r>
+      <w:r>
+        <w:rPr>
+          <w:rFonts w:ascii="Segoe UI" w:hAnsi="Segoe UI" w:cs="Segoe UI"/>
+          <w:shd w:val="clear" w:color="auto" w:fill="FFFFFF"/>
+        </w:rPr>
+        <w:t>behaviour</w:t>
+      </w:r>
+      <w:r>
+        <w:rPr>
+          <w:rFonts w:ascii="Segoe UI" w:hAnsi="Segoe UI" w:cs="Segoe UI"/>
+          <w:shd w:val="clear" w:color="auto" w:fill="FFFFFF"/>
+        </w:rPr>
+        <w:t xml:space="preserve"> of the network for the different values of noise (0, .1, .01, .001), and explain what this tells you about how noise is affecting the process</w:t>
+      </w:r>
+    </w:p>
+    <w:p>
+      <w:pPr>
+        <w:rPr>
+          <w:rFonts w:ascii="Segoe UI" w:hAnsi="Segoe UI" w:cs="Segoe UI"/>
+        </w:rPr>
+      </w:pPr>
+    </w:p>
+    <w:p>
+      <w:pPr>
+        <w:rPr>
+          <w:rFonts w:ascii="Segoe UI" w:hAnsi="Segoe UI" w:cs="Segoe UI"/>
+        </w:rPr>
+      </w:pPr>
+      <w:r>
+        <w:rPr>
+          <w:rFonts w:ascii="Segoe UI" w:hAnsi="Segoe UI" w:cs="Segoe UI"/>
+        </w:rPr>
+        <w:t>Levels of noise</w:t>
+      </w:r>
+    </w:p>
+    <w:p>
+      <w:pPr>
+        <w:rPr>
+          <w:rFonts w:ascii="Segoe UI" w:hAnsi="Segoe UI" w:cs="Segoe UI"/>
+        </w:rPr>
+      </w:pPr>
+      <w:r>
+        <w:rPr>
+          <w:rFonts w:ascii="Segoe UI" w:hAnsi="Segoe UI" w:cs="Segoe UI"/>
+        </w:rPr>
+        <w:t xml:space="preserve">0 – Both </w:t>
+      </w:r>
+      <w:r>
+        <w:rPr>
+          <w:rFonts w:ascii="Segoe UI" w:hAnsi="Segoe UI" w:cs="Segoe UI"/>
+        </w:rPr>
+        <w:t>interpretations</w:t>
+      </w:r>
+      <w:r>
+        <w:rPr>
+          <w:rFonts w:ascii="Segoe UI" w:hAnsi="Segoe UI" w:cs="Segoe UI"/>
+        </w:rPr>
+        <w:t xml:space="preserve"> are </w:t>
+      </w:r>
+      <w:r>
+        <w:rPr>
+          <w:rFonts w:ascii="Segoe UI" w:hAnsi="Segoe UI" w:cs="Segoe UI"/>
+        </w:rPr>
+        <w:t>slightly</w:t>
+      </w:r>
       <w:r>
         <w:rPr>
           <w:rFonts w:ascii="Segoe UI" w:hAnsi="Segoe UI" w:cs="Segoe UI"/>
@@ -5050,251 +4695,6 @@
         <w:rPr>
           <w:rFonts w:ascii="Segoe UI" w:hAnsi="Segoe UI" w:cs="Segoe UI"/>
         </w:rPr>
-        <w:t>All identity outputs weaken</w:t>
-      </w:r>
-      <w:r>
-        <w:rPr>
-          <w:rFonts w:ascii="Segoe UI" w:hAnsi="Segoe UI" w:cs="Segoe UI"/>
-        </w:rPr>
-        <w:t>, activates: size small, toy string, food grass, 1</w:t>
-      </w:r>
-      <w:r>
-        <w:rPr>
-          <w:rFonts w:ascii="Segoe UI" w:hAnsi="Segoe UI" w:cs="Segoe UI"/>
-          <w:vertAlign w:val="superscript"/>
-        </w:rPr>
-        <w:t>st</w:t>
-      </w:r>
-      <w:r>
-        <w:rPr>
-          <w:rFonts w:ascii="Segoe UI" w:hAnsi="Segoe UI" w:cs="Segoe UI"/>
-        </w:rPr>
-        <w:t xml:space="preserve"> 5 names</w:t>
-      </w:r>
-    </w:p>
-    <w:p>
-      <w:pPr>
-        <w:rPr>
-          <w:rFonts w:ascii="Segoe UI" w:hAnsi="Segoe UI" w:cs="Segoe UI"/>
-        </w:rPr>
-      </w:pPr>
-      <w:r>
-        <w:rPr>
-          <w:rFonts w:ascii="Segoe UI" w:hAnsi="Segoe UI" w:cs="Segoe UI"/>
-        </w:rPr>
-        <w:t xml:space="preserve">34s: </w:t>
-      </w:r>
-      <w:proofErr w:type="gramStart"/>
-      <w:r>
-        <w:rPr>
-          <w:rFonts w:ascii="Segoe UI" w:hAnsi="Segoe UI" w:cs="Segoe UI"/>
-        </w:rPr>
-        <w:t>Both  1</w:t>
-      </w:r>
-      <w:proofErr w:type="gramEnd"/>
-      <w:r>
-        <w:rPr>
-          <w:rFonts w:ascii="Segoe UI" w:hAnsi="Segoe UI" w:cs="Segoe UI"/>
-          <w:vertAlign w:val="superscript"/>
-        </w:rPr>
-        <w:t>st</w:t>
-      </w:r>
-      <w:r>
-        <w:rPr>
-          <w:rFonts w:ascii="Segoe UI" w:hAnsi="Segoe UI" w:cs="Segoe UI"/>
-        </w:rPr>
-        <w:t xml:space="preserve"> and 3</w:t>
-      </w:r>
-      <w:r>
-        <w:rPr>
-          <w:rFonts w:ascii="Segoe UI" w:hAnsi="Segoe UI" w:cs="Segoe UI"/>
-          <w:vertAlign w:val="superscript"/>
-        </w:rPr>
-        <w:t>rd</w:t>
-      </w:r>
-      <w:r>
-        <w:rPr>
-          <w:rFonts w:ascii="Segoe UI" w:hAnsi="Segoe UI" w:cs="Segoe UI"/>
-        </w:rPr>
-        <w:t xml:space="preserve"> i</w:t>
-      </w:r>
-      <w:r>
-        <w:rPr>
-          <w:rFonts w:ascii="Segoe UI" w:hAnsi="Segoe UI" w:cs="Segoe UI"/>
-        </w:rPr>
-        <w:t>dentities and names, colour orange</w:t>
-      </w:r>
-      <w:r>
-        <w:rPr>
-          <w:rFonts w:ascii="Segoe UI" w:hAnsi="Segoe UI" w:cs="Segoe UI"/>
-        </w:rPr>
-        <w:t xml:space="preserve"> get activated</w:t>
-      </w:r>
-    </w:p>
-    <w:p>
-      <w:pPr>
-        <w:rPr>
-          <w:rFonts w:ascii="Segoe UI" w:hAnsi="Segoe UI" w:cs="Segoe UI"/>
-        </w:rPr>
-      </w:pPr>
-    </w:p>
-    <w:p>
-      <w:pPr>
-        <w:rPr>
-          <w:rFonts w:ascii="Segoe UI" w:hAnsi="Segoe UI" w:cs="Segoe UI"/>
-        </w:rPr>
-      </w:pPr>
-      <w:r>
-        <w:rPr>
-          <w:rFonts w:ascii="Segoe UI" w:hAnsi="Segoe UI" w:cs="Segoe UI"/>
-        </w:rPr>
-        <w:t xml:space="preserve">The </w:t>
-      </w:r>
-      <w:proofErr w:type="gramStart"/>
-      <w:r>
-        <w:rPr>
-          <w:rFonts w:ascii="Segoe UI" w:hAnsi="Segoe UI" w:cs="Segoe UI"/>
-        </w:rPr>
-        <w:t>cats</w:t>
-      </w:r>
-      <w:proofErr w:type="gramEnd"/>
-      <w:r>
-        <w:rPr>
-          <w:rFonts w:ascii="Segoe UI" w:hAnsi="Segoe UI" w:cs="Segoe UI"/>
-        </w:rPr>
-        <w:t xml:space="preserve"> subset of </w:t>
-      </w:r>
-      <w:r>
-        <w:rPr>
-          <w:rFonts w:ascii="Segoe UI" w:hAnsi="Segoe UI" w:cs="Segoe UI"/>
-        </w:rPr>
-        <w:t>M</w:t>
-      </w:r>
-      <w:r>
-        <w:rPr>
-          <w:rFonts w:ascii="Segoe UI" w:hAnsi="Segoe UI" w:cs="Segoe UI"/>
-        </w:rPr>
-        <w:t xml:space="preserve">orris and Sylvester were activated because they have all the features that are most common in the cats dataset such as string for toy, grass for food and small in size. </w:t>
-      </w:r>
-      <w:r>
-        <w:rPr>
-          <w:rFonts w:ascii="Segoe UI" w:hAnsi="Segoe UI" w:cs="Segoe UI"/>
-        </w:rPr>
-        <w:t>So,</w:t>
-      </w:r>
-      <w:r>
-        <w:rPr>
-          <w:rFonts w:ascii="Segoe UI" w:hAnsi="Segoe UI" w:cs="Segoe UI"/>
-        </w:rPr>
-        <w:t xml:space="preserve"> this subset portrays the most common cats. Another feature that launces similar activations is the input pattern set to size small, saying that cats are typically smaller than dogs.</w:t>
-      </w:r>
-    </w:p>
-    <w:p>
-      <w:pPr>
-        <w:rPr>
-          <w:rFonts w:ascii="Segoe UI" w:hAnsi="Segoe UI" w:cs="Segoe UI"/>
-        </w:rPr>
-      </w:pPr>
-    </w:p>
-    <w:p>
-      <w:pPr>
-        <w:rPr>
-          <w:rFonts w:ascii="Segoe UI" w:hAnsi="Segoe UI" w:cs="Segoe UI"/>
-          <w:shd w:val="clear" w:color="auto" w:fill="FFFFFF"/>
-        </w:rPr>
-      </w:pPr>
-      <w:r>
-        <w:rPr>
-          <w:rStyle w:val="Strong"/>
-          <w:rFonts w:ascii="Segoe UI" w:hAnsi="Segoe UI" w:cs="Segoe UI"/>
-          <w:shd w:val="clear" w:color="auto" w:fill="FFFFFF"/>
-        </w:rPr>
-        <w:t>Question 3.5:</w:t>
-      </w:r>
-      <w:r>
-        <w:rPr>
-          <w:rFonts w:ascii="Segoe UI" w:hAnsi="Segoe UI" w:cs="Segoe UI"/>
-          <w:shd w:val="clear" w:color="auto" w:fill="FFFFFF"/>
-        </w:rPr>
-        <w:t xml:space="preserve"> Report what differences you observed in the settling </w:t>
-      </w:r>
-      <w:proofErr w:type="spellStart"/>
-      <w:r>
-        <w:rPr>
-          <w:rFonts w:ascii="Segoe UI" w:hAnsi="Segoe UI" w:cs="Segoe UI"/>
-          <w:shd w:val="clear" w:color="auto" w:fill="FFFFFF"/>
-        </w:rPr>
-        <w:t>behavior</w:t>
-      </w:r>
-      <w:proofErr w:type="spellEnd"/>
-      <w:r>
-        <w:rPr>
-          <w:rFonts w:ascii="Segoe UI" w:hAnsi="Segoe UI" w:cs="Segoe UI"/>
-          <w:shd w:val="clear" w:color="auto" w:fill="FFFFFF"/>
-        </w:rPr>
-        <w:t xml:space="preserve"> of the network for the different values of noise (0, .1, .01, .001), and explain what this tells you about how noise is affecting the process</w:t>
-      </w:r>
-    </w:p>
-    <w:p>
-      <w:pPr>
-        <w:rPr>
-          <w:rFonts w:ascii="Segoe UI" w:hAnsi="Segoe UI" w:cs="Segoe UI"/>
-        </w:rPr>
-      </w:pPr>
-    </w:p>
-    <w:p>
-      <w:pPr>
-        <w:rPr>
-          <w:rFonts w:ascii="Segoe UI" w:hAnsi="Segoe UI" w:cs="Segoe UI"/>
-        </w:rPr>
-      </w:pPr>
-      <w:r>
-        <w:rPr>
-          <w:rFonts w:ascii="Segoe UI" w:hAnsi="Segoe UI" w:cs="Segoe UI"/>
-        </w:rPr>
-        <w:t>Levels of noise</w:t>
-      </w:r>
-    </w:p>
-    <w:p>
-      <w:pPr>
-        <w:rPr>
-          <w:rFonts w:ascii="Segoe UI" w:hAnsi="Segoe UI" w:cs="Segoe UI"/>
-        </w:rPr>
-      </w:pPr>
-      <w:r>
-        <w:rPr>
-          <w:rFonts w:ascii="Segoe UI" w:hAnsi="Segoe UI" w:cs="Segoe UI"/>
-        </w:rPr>
-        <w:t xml:space="preserve">0 – Both </w:t>
-      </w:r>
-      <w:r>
-        <w:rPr>
-          <w:rFonts w:ascii="Segoe UI" w:hAnsi="Segoe UI" w:cs="Segoe UI"/>
-        </w:rPr>
-        <w:t>interpretations</w:t>
-      </w:r>
-      <w:r>
-        <w:rPr>
-          <w:rFonts w:ascii="Segoe UI" w:hAnsi="Segoe UI" w:cs="Segoe UI"/>
-        </w:rPr>
-        <w:t xml:space="preserve"> are </w:t>
-      </w:r>
-      <w:r>
-        <w:rPr>
-          <w:rFonts w:ascii="Segoe UI" w:hAnsi="Segoe UI" w:cs="Segoe UI"/>
-        </w:rPr>
-        <w:t>slightly</w:t>
-      </w:r>
-      <w:r>
-        <w:rPr>
-          <w:rFonts w:ascii="Segoe UI" w:hAnsi="Segoe UI" w:cs="Segoe UI"/>
-        </w:rPr>
-        <w:t xml:space="preserve"> </w:t>
-      </w:r>
-      <w:r>
-        <w:rPr>
-          <w:rFonts w:ascii="Segoe UI" w:hAnsi="Segoe UI" w:cs="Segoe UI"/>
-        </w:rPr>
         <w:t>activated</w:t>
       </w:r>
     </w:p>
@@ -5308,13 +4708,7 @@
         <w:rPr>
           <w:rFonts w:ascii="Segoe UI" w:hAnsi="Segoe UI" w:cs="Segoe UI"/>
         </w:rPr>
-        <w:t>0.1</w:t>
-      </w:r>
-      <w:r>
-        <w:rPr>
-          <w:rFonts w:ascii="Segoe UI" w:hAnsi="Segoe UI" w:cs="Segoe UI"/>
-        </w:rPr>
-        <w:t xml:space="preserve">– The activations fluctuate in a mix of cubes from both </w:t>
+        <w:t xml:space="preserve">0.1– The activations fluctuate in a mix of cubes from both </w:t>
       </w:r>
       <w:r>
         <w:rPr>
@@ -5544,14 +4938,12 @@
         </w:rPr>
         <w:t xml:space="preserve"> as the brain itself has neural systems that are inherently noisy. The brain can take this noise and use it to update itself when determining output for an ambiguous network. Mimicking the same in the networks helps us to settle on one interpretation of the cube, or change </w:t>
       </w:r>
-      <w:proofErr w:type="spellStart"/>
-      <w:r>
-        <w:rPr>
-          <w:rFonts w:ascii="Segoe UI" w:hAnsi="Segoe UI" w:cs="Segoe UI"/>
-        </w:rPr>
-        <w:t>interpreations</w:t>
-      </w:r>
-      <w:proofErr w:type="spellEnd"/>
+      <w:r>
+        <w:rPr>
+          <w:rFonts w:ascii="Segoe UI" w:hAnsi="Segoe UI" w:cs="Segoe UI"/>
+        </w:rPr>
+        <w:t>interpretations</w:t>
+      </w:r>
       <w:r>
         <w:rPr>
           <w:rFonts w:ascii="Segoe UI" w:hAnsi="Segoe UI" w:cs="Segoe UI"/>
@@ -5595,25 +4987,8 @@
           <w:rFonts w:ascii="Segoe UI" w:hAnsi="Segoe UI" w:cs="Segoe UI"/>
           <w:shd w:val="clear" w:color="auto" w:fill="FFFFFF"/>
         </w:rPr>
-        <w:t xml:space="preserve"> What effects does </w:t>
-      </w:r>
-      <w:proofErr w:type="gramStart"/>
-      <w:r>
-        <w:rPr>
-          <w:rFonts w:ascii="Segoe UI" w:hAnsi="Segoe UI" w:cs="Segoe UI"/>
-          <w:shd w:val="clear" w:color="auto" w:fill="FFFFFF"/>
-        </w:rPr>
-        <w:t>decreasing</w:t>
-      </w:r>
-      <w:proofErr w:type="gramEnd"/>
-      <w:r>
-        <w:rPr>
-          <w:rFonts w:ascii="Segoe UI" w:hAnsi="Segoe UI" w:cs="Segoe UI"/>
-          <w:shd w:val="clear" w:color="auto" w:fill="FFFFFF"/>
-        </w:rPr>
-        <w:t xml:space="preserve"> and increasing </w:t>
-      </w:r>
-      <w:proofErr w:type="spellStart"/>
+        <w:t> What effects does decreasing and increasing </w:t>
+      </w:r>
       <w:r>
         <w:rPr>
           <w:rStyle w:val="HTMLCode"/>
@@ -5621,7 +4996,6 @@
         </w:rPr>
         <w:t>HiddenGbarI</w:t>
       </w:r>
-      <w:proofErr w:type="spellEnd"/>
       <w:r>
         <w:rPr>
           <w:rFonts w:ascii="Segoe UI" w:hAnsi="Segoe UI" w:cs="Segoe UI"/>
@@ -5651,7 +5025,6 @@
         </w:rPr>
         <w:t xml:space="preserve">Decreasing </w:t>
       </w:r>
-      <w:proofErr w:type="spellStart"/>
       <w:r>
         <w:rPr>
           <w:rStyle w:val="HTMLCode"/>
@@ -5659,34 +5032,12 @@
         </w:rPr>
         <w:t>HiddenGbarI</w:t>
       </w:r>
-      <w:proofErr w:type="spellEnd"/>
-      <w:r>
-        <w:rPr>
-          <w:rFonts w:ascii="Segoe UI" w:hAnsi="Segoe UI" w:cs="Segoe UI"/>
-          <w:shd w:val="clear" w:color="auto" w:fill="FFFFFF"/>
-        </w:rPr>
-        <w:t> </w:t>
-      </w:r>
-      <w:r>
-        <w:rPr>
-          <w:rFonts w:ascii="Segoe UI" w:hAnsi="Segoe UI" w:cs="Segoe UI"/>
-          <w:shd w:val="clear" w:color="auto" w:fill="FFFFFF"/>
-        </w:rPr>
-        <w:t xml:space="preserve">made the </w:t>
-      </w:r>
-      <w:r>
-        <w:rPr>
-          <w:rFonts w:ascii="Segoe UI" w:hAnsi="Segoe UI" w:cs="Segoe UI"/>
-          <w:shd w:val="clear" w:color="auto" w:fill="FFFFFF"/>
-        </w:rPr>
-        <w:t>average level of excitation of the hidden units and of the inhibitory units</w:t>
-      </w:r>
-      <w:r>
-        <w:rPr>
-          <w:rFonts w:ascii="Segoe UI" w:hAnsi="Segoe UI" w:cs="Segoe UI"/>
-          <w:shd w:val="clear" w:color="auto" w:fill="FFFFFF"/>
-        </w:rPr>
-        <w:t xml:space="preserve"> slightly increase the </w:t>
+      <w:r>
+        <w:rPr>
+          <w:rFonts w:ascii="Segoe UI" w:hAnsi="Segoe UI" w:cs="Segoe UI"/>
+          <w:shd w:val="clear" w:color="auto" w:fill="FFFFFF"/>
+        </w:rPr>
+        <w:t xml:space="preserve"> made the average level of excitation of the hidden units and of the inhibitory units slightly increase the </w:t>
       </w:r>
       <w:r>
         <w:rPr>
@@ -5715,7 +5066,6 @@
         </w:rPr>
         <w:t xml:space="preserve">Increasing </w:t>
       </w:r>
-      <w:proofErr w:type="spellStart"/>
       <w:r>
         <w:rPr>
           <w:rStyle w:val="HTMLCode"/>
@@ -5723,7 +5073,6 @@
         </w:rPr>
         <w:t>HiddenGbarI</w:t>
       </w:r>
-      <w:proofErr w:type="spellEnd"/>
       <w:r>
         <w:rPr>
           <w:rFonts w:ascii="Segoe UI" w:hAnsi="Segoe UI" w:cs="Segoe UI"/>
@@ -5897,79 +5246,48 @@
       <w:pPr>
         <w:rPr>
           <w:rFonts w:ascii="Segoe UI" w:hAnsi="Segoe UI" w:cs="Segoe UI"/>
-          <w:shd w:val="clear" w:color="auto" w:fill="FFFFFF"/>
-        </w:rPr>
-      </w:pPr>
-      <w:r>
-        <w:rPr>
-          <w:rFonts w:ascii="Segoe UI" w:hAnsi="Segoe UI" w:cs="Segoe UI"/>
           <w:color w:val="0F0F0F"/>
         </w:rPr>
-        <w:t xml:space="preserve">Without </w:t>
-      </w:r>
+      </w:pPr>
       <w:r>
         <w:rPr>
           <w:rFonts w:ascii="Segoe UI" w:hAnsi="Segoe UI" w:cs="Segoe UI"/>
           <w:color w:val="0F0F0F"/>
         </w:rPr>
-        <w:t>feedforward inhibition</w:t>
-      </w:r>
-      <w:r>
+        <w:t xml:space="preserve">Without feedforward inhibition, the neuron has faster excitatory activity and higher overall excitation. This affects the balance between excitation and inhibition. </w:t>
+      </w:r>
+    </w:p>
+    <w:p>
+      <w:pPr>
         <w:rPr>
           <w:rFonts w:ascii="Segoe UI" w:hAnsi="Segoe UI" w:cs="Segoe UI"/>
           <w:color w:val="0F0F0F"/>
         </w:rPr>
-        <w:t>,</w:t>
-      </w:r>
+      </w:pPr>
       <w:r>
         <w:rPr>
           <w:rFonts w:ascii="Segoe UI" w:hAnsi="Segoe UI" w:cs="Segoe UI"/>
           <w:color w:val="0F0F0F"/>
         </w:rPr>
-        <w:t xml:space="preserve"> </w:t>
+        <w:lastRenderedPageBreak/>
+        <w:t>(</w:t>
       </w:r>
       <w:r>
         <w:rPr>
           <w:rFonts w:ascii="Segoe UI" w:hAnsi="Segoe UI" w:cs="Segoe UI"/>
           <w:color w:val="0F0F0F"/>
-        </w:rPr>
-        <w:t>the neuron has</w:t>
-      </w:r>
-      <w:r>
-        <w:rPr>
-          <w:rFonts w:ascii="Segoe UI" w:hAnsi="Segoe UI" w:cs="Segoe UI"/>
-          <w:color w:val="0F0F0F"/>
-        </w:rPr>
-        <w:t xml:space="preserve"> faster excitatory activity and higher overall excitation. </w:t>
-      </w:r>
-      <w:r>
-        <w:rPr>
-          <w:rFonts w:ascii="Segoe UI" w:hAnsi="Segoe UI" w:cs="Segoe UI"/>
-          <w:color w:val="0F0F0F"/>
-        </w:rPr>
-        <w:t>This</w:t>
-      </w:r>
-      <w:r>
-        <w:rPr>
-          <w:rFonts w:ascii="Segoe UI" w:hAnsi="Segoe UI" w:cs="Segoe UI"/>
-          <w:color w:val="0F0F0F"/>
-        </w:rPr>
-        <w:t xml:space="preserve"> </w:t>
-      </w:r>
-      <w:r>
-        <w:rPr>
-          <w:rFonts w:ascii="Segoe UI" w:hAnsi="Segoe UI" w:cs="Segoe UI"/>
-          <w:color w:val="0F0F0F"/>
-        </w:rPr>
-        <w:t>affects</w:t>
-      </w:r>
-      <w:r>
-        <w:rPr>
-          <w:rFonts w:ascii="Segoe UI" w:hAnsi="Segoe UI" w:cs="Segoe UI"/>
-          <w:color w:val="0F0F0F"/>
-        </w:rPr>
-        <w:t xml:space="preserve"> the balance between excitation and inhibition. </w:t>
-      </w:r>
+          <w:highlight w:val="yellow"/>
+        </w:rPr>
+        <w:t>add more points based on rephrasing dk s answer and chatgpt s )</w:t>
+      </w:r>
+    </w:p>
+    <w:p>
+      <w:pPr>
+        <w:rPr>
+          <w:rFonts w:ascii="Segoe UI" w:hAnsi="Segoe UI" w:cs="Segoe UI"/>
+          <w:shd w:val="clear" w:color="auto" w:fill="FFFFFF"/>
+        </w:rPr>
+      </w:pPr>
     </w:p>
     <w:p>
       <w:pPr>
@@ -6000,7 +5318,6 @@
         </w:rPr>
         <w:t> How much does the hidden average activity level vary as a function of the different </w:t>
       </w:r>
-      <w:proofErr w:type="spellStart"/>
       <w:r>
         <w:rPr>
           <w:rStyle w:val="HTMLCode"/>
@@ -6008,7 +5325,6 @@
         </w:rPr>
         <w:t>InputPct</w:t>
       </w:r>
-      <w:proofErr w:type="spellEnd"/>
       <w:r>
         <w:rPr>
           <w:rFonts w:ascii="Segoe UI" w:hAnsi="Segoe UI" w:cs="Segoe UI"/>
@@ -6047,21 +5363,12 @@
           <w:shd w:val="clear" w:color="auto" w:fill="FFFFFF"/>
         </w:rPr>
       </w:pPr>
-      <w:proofErr w:type="spellStart"/>
-      <w:r>
-        <w:rPr>
-          <w:rFonts w:ascii="Segoe UI" w:hAnsi="Segoe UI" w:cs="Segoe UI"/>
-          <w:shd w:val="clear" w:color="auto" w:fill="FFFFFF"/>
-        </w:rPr>
-        <w:t>InputPct</w:t>
-      </w:r>
-      <w:proofErr w:type="spellEnd"/>
-      <w:r>
-        <w:rPr>
-          <w:rFonts w:ascii="Segoe UI" w:hAnsi="Segoe UI" w:cs="Segoe UI"/>
-          <w:shd w:val="clear" w:color="auto" w:fill="FFFFFF"/>
-        </w:rPr>
-        <w:t xml:space="preserve"> at level 10</w:t>
+      <w:r>
+        <w:rPr>
+          <w:rFonts w:ascii="Segoe UI" w:hAnsi="Segoe UI" w:cs="Segoe UI"/>
+          <w:shd w:val="clear" w:color="auto" w:fill="FFFFFF"/>
+        </w:rPr>
+        <w:t>InputPct at level 10</w:t>
       </w:r>
       <w:r>
         <w:rPr>
@@ -6085,35 +5392,12 @@
           <w:shd w:val="clear" w:color="auto" w:fill="FFFFFF"/>
         </w:rPr>
       </w:pPr>
-      <w:proofErr w:type="spellStart"/>
-      <w:r>
-        <w:rPr>
-          <w:rFonts w:ascii="Segoe UI" w:hAnsi="Segoe UI" w:cs="Segoe UI"/>
-          <w:shd w:val="clear" w:color="auto" w:fill="FFFFFF"/>
-        </w:rPr>
-        <w:t>InputPct</w:t>
-      </w:r>
-      <w:proofErr w:type="spellEnd"/>
-      <w:r>
-        <w:rPr>
-          <w:rFonts w:ascii="Segoe UI" w:hAnsi="Segoe UI" w:cs="Segoe UI"/>
-          <w:shd w:val="clear" w:color="auto" w:fill="FFFFFF"/>
-        </w:rPr>
-        <w:t xml:space="preserve"> at level </w:t>
-      </w:r>
-      <w:r>
-        <w:rPr>
-          <w:rFonts w:ascii="Segoe UI" w:hAnsi="Segoe UI" w:cs="Segoe UI"/>
-          <w:shd w:val="clear" w:color="auto" w:fill="FFFFFF"/>
-        </w:rPr>
-        <w:t>3</w:t>
-      </w:r>
-      <w:r>
-        <w:rPr>
-          <w:rFonts w:ascii="Segoe UI" w:hAnsi="Segoe UI" w:cs="Segoe UI"/>
-          <w:shd w:val="clear" w:color="auto" w:fill="FFFFFF"/>
-        </w:rPr>
-        <w:t>0</w:t>
+      <w:r>
+        <w:rPr>
+          <w:rFonts w:ascii="Segoe UI" w:hAnsi="Segoe UI" w:cs="Segoe UI"/>
+          <w:shd w:val="clear" w:color="auto" w:fill="FFFFFF"/>
+        </w:rPr>
+        <w:t>InputPct at level 30</w:t>
       </w:r>
       <w:r>
         <w:rPr>
@@ -6127,14 +5411,7 @@
           <w:rFonts w:ascii="Segoe UI" w:hAnsi="Segoe UI" w:cs="Segoe UI"/>
           <w:shd w:val="clear" w:color="auto" w:fill="FFFFFF"/>
         </w:rPr>
-        <w:t>:</w:t>
-      </w:r>
-      <w:r>
-        <w:rPr>
-          <w:rFonts w:ascii="Segoe UI" w:hAnsi="Segoe UI" w:cs="Segoe UI"/>
-          <w:shd w:val="clear" w:color="auto" w:fill="FFFFFF"/>
-        </w:rPr>
-        <w:t xml:space="preserve"> increases to 45%</w:t>
+        <w:t>: increases to 45%</w:t>
       </w:r>
     </w:p>
     <w:p>
@@ -6212,25 +5489,13 @@
         <w:rPr>
           <w:rFonts w:ascii="Segoe UI" w:hAnsi="Segoe UI" w:cs="Segoe UI"/>
         </w:rPr>
-        <w:t xml:space="preserve">The O'Reilly and Munakata equations are </w:t>
-      </w:r>
-      <w:r>
-        <w:rPr>
-          <w:rFonts w:ascii="Segoe UI" w:hAnsi="Segoe UI" w:cs="Segoe UI"/>
-        </w:rPr>
-        <w:t xml:space="preserve">called </w:t>
-      </w:r>
-      <w:r>
-        <w:rPr>
-          <w:rFonts w:ascii="Segoe UI" w:hAnsi="Segoe UI" w:cs="Segoe UI"/>
-        </w:rPr>
-        <w:t xml:space="preserve">point neuron equations </w:t>
-      </w:r>
-      <w:r>
-        <w:rPr>
-          <w:rFonts w:ascii="Segoe UI" w:hAnsi="Segoe UI" w:cs="Segoe UI"/>
-        </w:rPr>
-        <w:t xml:space="preserve">as they show the characteristics of a neuron as </w:t>
+        <w:t xml:space="preserve">The O'Reilly and Munakata equations are called point neuron equations as they show the characteristics of a neuron as </w:t>
+      </w:r>
+      <w:r>
+        <w:rPr>
+          <w:rFonts w:ascii="Segoe UI" w:hAnsi="Segoe UI" w:cs="Segoe UI"/>
+        </w:rPr>
+        <w:t xml:space="preserve">if it is </w:t>
       </w:r>
       <w:r>
         <w:rPr>
@@ -6248,55 +5513,7 @@
         <w:rPr>
           <w:rFonts w:ascii="Segoe UI" w:hAnsi="Segoe UI" w:cs="Segoe UI"/>
         </w:rPr>
-        <w:t>point.</w:t>
-      </w:r>
-      <w:r>
-        <w:rPr>
-          <w:rFonts w:ascii="Segoe UI" w:hAnsi="Segoe UI" w:cs="Segoe UI"/>
-        </w:rPr>
-        <w:t xml:space="preserve"> </w:t>
-      </w:r>
-      <w:r>
-        <w:rPr>
-          <w:rFonts w:ascii="Segoe UI" w:hAnsi="Segoe UI" w:cs="Segoe UI"/>
-        </w:rPr>
-        <w:t>It simplifies the neuron dynamics and</w:t>
-      </w:r>
-      <w:r>
-        <w:rPr>
-          <w:rFonts w:ascii="Segoe UI" w:hAnsi="Segoe UI" w:cs="Segoe UI"/>
-        </w:rPr>
-        <w:t xml:space="preserve"> model</w:t>
-      </w:r>
-      <w:r>
-        <w:rPr>
-          <w:rFonts w:ascii="Segoe UI" w:hAnsi="Segoe UI" w:cs="Segoe UI"/>
-        </w:rPr>
-        <w:t>s</w:t>
-      </w:r>
-      <w:r>
-        <w:rPr>
-          <w:rFonts w:ascii="Segoe UI" w:hAnsi="Segoe UI" w:cs="Segoe UI"/>
-        </w:rPr>
-        <w:t xml:space="preserve"> the basic firing properties of neurons. </w:t>
-      </w:r>
-      <w:r>
-        <w:rPr>
-          <w:rFonts w:ascii="Segoe UI" w:hAnsi="Segoe UI" w:cs="Segoe UI"/>
-        </w:rPr>
-        <w:t>These models focus on the inputs at a single point of the</w:t>
-      </w:r>
-      <w:r>
-        <w:rPr>
-          <w:rFonts w:ascii="Segoe UI" w:hAnsi="Segoe UI" w:cs="Segoe UI"/>
-        </w:rPr>
-        <w:t xml:space="preserve"> neuron, ignoring</w:t>
-      </w:r>
-      <w:r>
-        <w:rPr>
-          <w:rFonts w:ascii="Segoe UI" w:hAnsi="Segoe UI" w:cs="Segoe UI"/>
-        </w:rPr>
-        <w:t xml:space="preserve"> the</w:t>
+        <w:t>point. It simplifies the neuron dynamics and models the basic firing properties of neurons. These models focus on the inputs at a single point of the neuron, ignoring the</w:t>
       </w:r>
       <w:r>
         <w:rPr>
@@ -6308,13 +5525,7 @@
         <w:rPr>
           <w:rFonts w:ascii="Segoe UI" w:hAnsi="Segoe UI" w:cs="Segoe UI"/>
         </w:rPr>
-        <w:t xml:space="preserve"> neuron structure</w:t>
-      </w:r>
-      <w:r>
-        <w:rPr>
-          <w:rFonts w:ascii="Segoe UI" w:hAnsi="Segoe UI" w:cs="Segoe UI"/>
-        </w:rPr>
-        <w:t>.</w:t>
+        <w:t xml:space="preserve"> neuron structure.</w:t>
       </w:r>
       <w:r>
         <w:rPr>
@@ -6414,7 +5625,13 @@
         <w:rPr>
           <w:rFonts w:ascii="Segoe UI" w:hAnsi="Segoe UI" w:cs="Segoe UI"/>
         </w:rPr>
-        <w:t xml:space="preserve">This potentially increases the bias hence </w:t>
+        <w:t>Replacing +1 with +10</w:t>
+      </w:r>
+      <w:r>
+        <w:rPr>
+          <w:rFonts w:ascii="Segoe UI" w:hAnsi="Segoe UI" w:cs="Segoe UI"/>
+        </w:rPr>
+        <w:t xml:space="preserve"> potentially increases the bias hence </w:t>
       </w:r>
       <w:r>
         <w:rPr>
@@ -6439,6 +5656,7 @@
         <w:rPr>
           <w:rFonts w:ascii="Segoe UI" w:hAnsi="Segoe UI" w:cs="Segoe UI"/>
         </w:rPr>
+        <w:lastRenderedPageBreak/>
         <w:t xml:space="preserve">A similar effect can be obtained by increasing the gain, </w:t>
       </w:r>
       <w:r>
@@ -6450,13 +5668,6 @@
         </w:rPr>
         <w:t>Γ</w:t>
       </w:r>
-    </w:p>
-    <w:p>
-      <w:pPr>
-        <w:rPr>
-          <w:rFonts w:ascii="Segoe UI" w:hAnsi="Segoe UI" w:cs="Segoe UI"/>
-        </w:rPr>
-      </w:pPr>
     </w:p>
     <w:p>
       <w:pPr>

</xml_diff>